<commit_message>
Correction d'une petite erreur au niveau du code affiché.
</commit_message>
<xml_diff>
--- a/rapport/rapport_nf20.docx
+++ b/rapport/rapport_nf20.docx
@@ -59,6 +59,7 @@
               <w:dataBinding w:prefixMappings="xmlns:ns0='http://purl.org/dc/elements/1.1/' xmlns:ns1='http://schemas.openxmlformats.org/package/2006/metadata/core-properties' " w:xpath="/ns1:coreProperties[1]/ns0:title[1]" w:storeItemID="{6C3C8BC8-F283-45AE-878A-BAB7291924A1}"/>
               <w:text/>
             </w:sdtPr>
+            <w:sdtEndPr/>
             <w:sdtContent>
               <w:r>
                 <w:rPr>
@@ -90,6 +91,7 @@
             </w:placeholder>
             <w:text/>
           </w:sdtPr>
+          <w:sdtEndPr/>
           <w:sdtContent>
             <w:p>
               <w:pPr>
@@ -148,6 +150,7 @@
               <w:dataBinding w:prefixMappings="xmlns:ns0='http://purl.org/dc/elements/1.1/' xmlns:ns1='http://schemas.openxmlformats.org/package/2006/metadata/core-properties' " w:xpath="/ns1:coreProperties[1]/ns0:creator[1]" w:storeItemID="{6C3C8BC8-F283-45AE-878A-BAB7291924A1}"/>
               <w:text/>
             </w:sdtPr>
+            <w:sdtEndPr/>
             <w:sdtContent>
               <w:r>
                 <w:rPr>
@@ -183,12 +186,10 @@
             </w:rPr>
             <w:alias w:val="Abstract"/>
             <w:id w:val="1556273158"/>
-            <w:placeholder>
-              <w:docPart w:val="D3E1FBA85B68D24C816F36AF6EA87DC6"/>
-            </w:placeholder>
             <w:dataBinding w:prefixMappings="xmlns:ns0='http://schemas.microsoft.com/office/2006/coverPageProps' " w:xpath="/ns0:CoverPageProperties[1]/ns0:Abstract[1]" w:storeItemID="{55AF091B-3C7A-41E3-B477-F2FDAA23CFDA}"/>
             <w:text/>
           </w:sdtPr>
+          <w:sdtEndPr/>
           <w:sdtContent>
             <w:p>
               <w:pPr>
@@ -244,6 +245,15 @@
     </w:sdt>
     <w:sdt>
       <w:sdtPr>
+        <w:rPr>
+          <w:rFonts w:ascii="Calibri" w:eastAsiaTheme="minorEastAsia" w:hAnsi="Calibri" w:cstheme="minorBidi"/>
+          <w:b w:val="0"/>
+          <w:bCs w:val="0"/>
+          <w:color w:val="auto"/>
+          <w:sz w:val="24"/>
+          <w:szCs w:val="24"/>
+          <w:lang w:val="fr-FR"/>
+        </w:rPr>
         <w:id w:val="-1232383162"/>
         <w:docPartObj>
           <w:docPartGallery w:val="Table of Contents"/>
@@ -252,12 +262,7 @@
       </w:sdtPr>
       <w:sdtEndPr>
         <w:rPr>
-          <w:rFonts w:ascii="Calibri" w:eastAsiaTheme="minorEastAsia" w:hAnsi="Calibri" w:cstheme="minorBidi"/>
           <w:noProof/>
-          <w:color w:val="auto"/>
-          <w:sz w:val="24"/>
-          <w:szCs w:val="24"/>
-          <w:lang w:val="fr-FR"/>
         </w:rPr>
       </w:sdtEndPr>
       <w:sdtContent>
@@ -276,8 +281,6 @@
             </w:rPr>
             <w:t>Sommaire</w:t>
           </w:r>
-          <w:bookmarkStart w:id="0" w:name="_GoBack"/>
-          <w:bookmarkEnd w:id="0"/>
           <w:proofErr w:type="spellEnd"/>
         </w:p>
         <w:p>
@@ -610,7 +613,7 @@
       <w:pPr>
         <w:pStyle w:val="Heading1"/>
       </w:pPr>
-      <w:bookmarkStart w:id="1" w:name="_Toc187504650"/>
+      <w:bookmarkStart w:id="0" w:name="_Toc187504650"/>
       <w:r>
         <w:t>Analyse</w:t>
       </w:r>
@@ -623,17 +626,17 @@
       <w:r>
         <w:t> :</w:t>
       </w:r>
-      <w:bookmarkEnd w:id="1"/>
+      <w:bookmarkEnd w:id="0"/>
     </w:p>
     <w:p>
       <w:pPr>
         <w:pStyle w:val="Heading2"/>
       </w:pPr>
-      <w:bookmarkStart w:id="2" w:name="_Toc187504651"/>
+      <w:bookmarkStart w:id="1" w:name="_Toc187504651"/>
       <w:r>
         <w:t>Présentation :</w:t>
       </w:r>
-      <w:bookmarkEnd w:id="2"/>
+      <w:bookmarkEnd w:id="1"/>
     </w:p>
     <w:p/>
     <w:p>
@@ -704,7 +707,7 @@
       <w:pPr>
         <w:pStyle w:val="Heading2"/>
       </w:pPr>
-      <w:bookmarkStart w:id="3" w:name="_Toc187504652"/>
+      <w:bookmarkStart w:id="2" w:name="_Toc187504652"/>
       <w:r>
         <w:t>A</w:t>
       </w:r>
@@ -725,7 +728,7 @@
       <w:r>
         <w:t>:</w:t>
       </w:r>
-      <w:bookmarkEnd w:id="3"/>
+      <w:bookmarkEnd w:id="2"/>
     </w:p>
     <w:p/>
     <w:p>
@@ -760,7 +763,6 @@
       </w:tblGrid>
       <w:tr>
         <w:trPr>
-          <w:divId w:val="288055487"/>
           <w:tblCellSpacing w:w="0" w:type="dxa"/>
         </w:trPr>
         <w:tc>
@@ -4143,16 +4145,7 @@
                     <w:rPr>
                       <w:rFonts w:ascii="Cambria Math" w:hAnsi="Cambria Math"/>
                     </w:rPr>
-                    <m:t>+</m:t>
-                  </m:r>
-                  <m:r>
-                    <m:rPr>
-                      <m:sty m:val="p"/>
-                    </m:rPr>
-                    <w:rPr>
-                      <w:rFonts w:ascii="Cambria Math" w:hAnsi="Cambria Math"/>
-                    </w:rPr>
-                    <m:t>2*</m:t>
+                    <m:t>+2*</m:t>
                   </m:r>
                   <m:r>
                     <w:rPr>
@@ -4280,7 +4273,7 @@
                           </m:d>
                           <m:ctrlPr>
                             <w:rPr>
-                              <w:rFonts w:ascii="Cambria Math"/>
+                              <w:rFonts w:ascii="Cambria Math" w:hAnsi="Cambria Math"/>
                             </w:rPr>
                           </m:ctrlPr>
                         </m:e>
@@ -4352,13 +4345,7 @@
                             <w:rPr>
                               <w:rFonts w:ascii="Cambria Math" w:hAnsi="Cambria Math"/>
                             </w:rPr>
-                            <m:t>(</m:t>
-                          </m:r>
-                          <m:r>
-                            <w:rPr>
-                              <w:rFonts w:ascii="Cambria Math" w:hAnsi="Cambria Math"/>
-                            </w:rPr>
-                            <m:t>O</m:t>
+                            <m:t>(O</m:t>
                           </m:r>
                           <m:d>
                             <m:dPr>
@@ -4427,13 +4414,7 @@
                         <w:rPr>
                           <w:rFonts w:ascii="Cambria Math" w:hAnsi="Cambria Math"/>
                         </w:rPr>
-                        <m:t>(6*</m:t>
-                      </m:r>
-                      <m:r>
-                        <w:rPr>
-                          <w:rFonts w:ascii="Cambria Math" w:hAnsi="Cambria Math"/>
-                        </w:rPr>
-                        <m:t>O</m:t>
+                        <m:t>(6*O</m:t>
                       </m:r>
                       <m:d>
                         <m:dPr>
@@ -4459,16 +4440,7 @@
                         <w:rPr>
                           <w:rFonts w:ascii="Cambria Math" w:hAnsi="Cambria Math"/>
                         </w:rPr>
-                        <m:t>)</m:t>
-                      </m:r>
-                      <m:r>
-                        <m:rPr>
-                          <m:sty m:val="p"/>
-                        </m:rPr>
-                        <w:rPr>
-                          <w:rFonts w:ascii="Cambria Math" w:hAnsi="Cambria Math"/>
-                        </w:rPr>
-                        <m:t>)</m:t>
+                        <m:t>))</m:t>
                       </m:r>
                     </m:e>
                   </m:nary>
@@ -4705,14 +4677,14 @@
         <w:pStyle w:val="Heading2"/>
         <w:divId w:val="1737971276"/>
       </w:pPr>
-      <w:bookmarkStart w:id="4" w:name="_Toc187504653"/>
+      <w:bookmarkStart w:id="3" w:name="_Toc187504653"/>
       <w:r>
         <w:t>A</w:t>
       </w:r>
       <w:r>
         <w:t>lgorithme de Bellman-Ford :</w:t>
       </w:r>
-      <w:bookmarkEnd w:id="4"/>
+      <w:bookmarkEnd w:id="3"/>
       <w:r>
         <w:t xml:space="preserve"> </w:t>
       </w:r>
@@ -4749,11 +4721,11 @@
         <w:tblLook w:val="04A0" w:firstRow="1" w:lastRow="0" w:firstColumn="1" w:lastColumn="0" w:noHBand="0" w:noVBand="1"/>
       </w:tblPr>
       <w:tblGrid>
-        <w:gridCol w:w="6938"/>
+        <w:gridCol w:w="7994"/>
       </w:tblGrid>
       <w:tr>
         <w:trPr>
-          <w:divId w:val="1685939577"/>
+          <w:divId w:val="1257590829"/>
           <w:tblCellSpacing w:w="0" w:type="dxa"/>
         </w:trPr>
         <w:tc>
@@ -4829,7 +4801,7 @@
                 <w:sz w:val="16"/>
                 <w:szCs w:val="16"/>
               </w:rPr>
-              <w:t>doAlgorithm_Dijkstra</w:t>
+              <w:t>doAlgorithm_Bellman</w:t>
             </w:r>
             <w:proofErr w:type="spellEnd"/>
             <w:r>
@@ -5048,7 +5020,6 @@
               </w:rPr>
               <w:t>        </w:t>
             </w:r>
-            <w:proofErr w:type="spellStart"/>
             <w:r>
               <w:rPr>
                 <w:rStyle w:val="HTMLCode"/>
@@ -5058,38 +5029,18 @@
                 <w:sz w:val="16"/>
                 <w:szCs w:val="16"/>
               </w:rPr>
-              <w:t>boolean</w:t>
-            </w:r>
-            <w:proofErr w:type="spellEnd"/>
-            <w:r>
-              <w:rPr>
-                <w:rStyle w:val="HTMLCode"/>
-                <w:color w:val="000000"/>
-                <w:sz w:val="16"/>
-                <w:szCs w:val="16"/>
-              </w:rPr>
-              <w:t>[] </w:t>
+              <w:t>for </w:t>
+            </w:r>
+            <w:r>
+              <w:rPr>
+                <w:rStyle w:val="HTMLCode"/>
+                <w:color w:val="000000"/>
+                <w:sz w:val="16"/>
+                <w:szCs w:val="16"/>
+              </w:rPr>
+              <w:t>(</w:t>
             </w:r>
             <w:proofErr w:type="spellStart"/>
-            <w:r>
-              <w:rPr>
-                <w:rStyle w:val="HTMLCode"/>
-                <w:color w:val="000000"/>
-                <w:sz w:val="16"/>
-                <w:szCs w:val="16"/>
-              </w:rPr>
-              <w:t>visitedNodes</w:t>
-            </w:r>
-            <w:proofErr w:type="spellEnd"/>
-            <w:r>
-              <w:rPr>
-                <w:rStyle w:val="HTMLCode"/>
-                <w:color w:val="000000"/>
-                <w:sz w:val="16"/>
-                <w:szCs w:val="16"/>
-              </w:rPr>
-              <w:t> = </w:t>
-            </w:r>
             <w:r>
               <w:rPr>
                 <w:rStyle w:val="HTMLCode"/>
@@ -5099,9 +5050,9 @@
                 <w:sz w:val="16"/>
                 <w:szCs w:val="16"/>
               </w:rPr>
-              <w:t>new </w:t>
-            </w:r>
-            <w:proofErr w:type="spellStart"/>
+              <w:t>int</w:t>
+            </w:r>
+            <w:proofErr w:type="spellEnd"/>
             <w:r>
               <w:rPr>
                 <w:rStyle w:val="HTMLCode"/>
@@ -5111,7 +5062,44 @@
                 <w:sz w:val="16"/>
                 <w:szCs w:val="16"/>
               </w:rPr>
-              <w:t>boolean</w:t>
+              <w:t> </w:t>
+            </w:r>
+            <w:r>
+              <w:rPr>
+                <w:rStyle w:val="HTMLCode"/>
+                <w:color w:val="000000"/>
+                <w:sz w:val="16"/>
+                <w:szCs w:val="16"/>
+              </w:rPr>
+              <w:t>i = </w:t>
+            </w:r>
+            <w:r>
+              <w:rPr>
+                <w:rStyle w:val="HTMLCode"/>
+                <w:color w:val="990000"/>
+                <w:sz w:val="16"/>
+                <w:szCs w:val="16"/>
+              </w:rPr>
+              <w:t>0</w:t>
+            </w:r>
+            <w:r>
+              <w:rPr>
+                <w:rStyle w:val="HTMLCode"/>
+                <w:color w:val="000000"/>
+                <w:sz w:val="16"/>
+                <w:szCs w:val="16"/>
+              </w:rPr>
+              <w:t>; i &lt; </w:t>
+            </w:r>
+            <w:proofErr w:type="spellStart"/>
+            <w:r>
+              <w:rPr>
+                <w:rStyle w:val="HTMLCode"/>
+                <w:color w:val="000000"/>
+                <w:sz w:val="16"/>
+                <w:szCs w:val="16"/>
+              </w:rPr>
+              <w:t>numberOfNodes</w:t>
             </w:r>
             <w:proofErr w:type="spellEnd"/>
             <w:r>
@@ -5121,6 +5109,157 @@
                 <w:sz w:val="16"/>
                 <w:szCs w:val="16"/>
               </w:rPr>
+              <w:t>; i++) {</w:t>
+            </w:r>
+            <w:r>
+              <w:rPr>
+                <w:rFonts w:ascii="Courier New" w:hAnsi="Courier New" w:cs="Courier New"/>
+                <w:sz w:val="16"/>
+                <w:szCs w:val="16"/>
+              </w:rPr>
+              <w:br/>
+            </w:r>
+            <w:r>
+              <w:rPr>
+                <w:rStyle w:val="HTMLCode"/>
+                <w:color w:val="808080"/>
+                <w:sz w:val="16"/>
+                <w:szCs w:val="16"/>
+              </w:rPr>
+              <w:t>04</w:t>
+            </w:r>
+            <w:r>
+              <w:rPr>
+                <w:rStyle w:val="HTMLCode"/>
+                <w:sz w:val="16"/>
+                <w:szCs w:val="16"/>
+              </w:rPr>
+              <w:t> </w:t>
+            </w:r>
+            <w:r>
+              <w:rPr>
+                <w:rStyle w:val="HTMLCode"/>
+                <w:color w:val="FFFFFF"/>
+                <w:sz w:val="16"/>
+                <w:szCs w:val="16"/>
+              </w:rPr>
+              <w:t>            </w:t>
+            </w:r>
+            <w:proofErr w:type="spellStart"/>
+            <w:r>
+              <w:rPr>
+                <w:rStyle w:val="HTMLCode"/>
+                <w:color w:val="000000"/>
+                <w:sz w:val="16"/>
+                <w:szCs w:val="16"/>
+              </w:rPr>
+              <w:t>minimalCosts</w:t>
+            </w:r>
+            <w:proofErr w:type="spellEnd"/>
+            <w:r>
+              <w:rPr>
+                <w:rStyle w:val="HTMLCode"/>
+                <w:color w:val="000000"/>
+                <w:sz w:val="16"/>
+                <w:szCs w:val="16"/>
+              </w:rPr>
+              <w:t>[i] = INFINITE_COST;</w:t>
+            </w:r>
+            <w:r>
+              <w:rPr>
+                <w:rFonts w:ascii="Courier New" w:hAnsi="Courier New" w:cs="Courier New"/>
+                <w:sz w:val="16"/>
+                <w:szCs w:val="16"/>
+              </w:rPr>
+              <w:br/>
+            </w:r>
+            <w:r>
+              <w:rPr>
+                <w:rStyle w:val="HTMLCode"/>
+                <w:color w:val="808080"/>
+                <w:sz w:val="16"/>
+                <w:szCs w:val="16"/>
+              </w:rPr>
+              <w:t>05</w:t>
+            </w:r>
+            <w:r>
+              <w:rPr>
+                <w:rStyle w:val="HTMLCode"/>
+                <w:sz w:val="16"/>
+                <w:szCs w:val="16"/>
+              </w:rPr>
+              <w:t> </w:t>
+            </w:r>
+            <w:r>
+              <w:rPr>
+                <w:rStyle w:val="HTMLCode"/>
+                <w:color w:val="FFFFFF"/>
+                <w:sz w:val="16"/>
+                <w:szCs w:val="16"/>
+              </w:rPr>
+              <w:t>        </w:t>
+            </w:r>
+            <w:r>
+              <w:rPr>
+                <w:rStyle w:val="HTMLCode"/>
+                <w:color w:val="000000"/>
+                <w:sz w:val="16"/>
+                <w:szCs w:val="16"/>
+              </w:rPr>
+              <w:t>}</w:t>
+            </w:r>
+            <w:r>
+              <w:rPr>
+                <w:rFonts w:ascii="Courier New" w:hAnsi="Courier New" w:cs="Courier New"/>
+                <w:sz w:val="16"/>
+                <w:szCs w:val="16"/>
+              </w:rPr>
+              <w:br/>
+            </w:r>
+            <w:r>
+              <w:rPr>
+                <w:rStyle w:val="HTMLCode"/>
+                <w:color w:val="808080"/>
+                <w:sz w:val="16"/>
+                <w:szCs w:val="16"/>
+              </w:rPr>
+              <w:t>06</w:t>
+            </w:r>
+            <w:r>
+              <w:rPr>
+                <w:rStyle w:val="HTMLCode"/>
+                <w:sz w:val="16"/>
+                <w:szCs w:val="16"/>
+              </w:rPr>
+              <w:t> </w:t>
+            </w:r>
+            <w:r>
+              <w:rPr>
+                <w:rStyle w:val="HTMLCode"/>
+                <w:color w:val="FFFFFF"/>
+                <w:sz w:val="16"/>
+                <w:szCs w:val="16"/>
+              </w:rPr>
+              <w:t>        </w:t>
+            </w:r>
+            <w:proofErr w:type="spellStart"/>
+            <w:r>
+              <w:rPr>
+                <w:rStyle w:val="HTMLCode"/>
+                <w:color w:val="000000"/>
+                <w:sz w:val="16"/>
+                <w:szCs w:val="16"/>
+              </w:rPr>
+              <w:t>minimalCosts</w:t>
+            </w:r>
+            <w:proofErr w:type="spellEnd"/>
+            <w:r>
+              <w:rPr>
+                <w:rStyle w:val="HTMLCode"/>
+                <w:color w:val="000000"/>
+                <w:sz w:val="16"/>
+                <w:szCs w:val="16"/>
+              </w:rPr>
               <w:t>[</w:t>
             </w:r>
             <w:proofErr w:type="spellStart"/>
@@ -5131,7 +5270,7 @@
                 <w:sz w:val="16"/>
                 <w:szCs w:val="16"/>
               </w:rPr>
-              <w:t>numberOfNodes</w:t>
+              <w:t>initialNode</w:t>
             </w:r>
             <w:proofErr w:type="spellEnd"/>
             <w:r>
@@ -5141,7 +5280,25 @@
                 <w:sz w:val="16"/>
                 <w:szCs w:val="16"/>
               </w:rPr>
-              <w:t>];</w:t>
+              <w:t>] = </w:t>
+            </w:r>
+            <w:r>
+              <w:rPr>
+                <w:rStyle w:val="HTMLCode"/>
+                <w:color w:val="990000"/>
+                <w:sz w:val="16"/>
+                <w:szCs w:val="16"/>
+              </w:rPr>
+              <w:t>0</w:t>
+            </w:r>
+            <w:r>
+              <w:rPr>
+                <w:rStyle w:val="HTMLCode"/>
+                <w:color w:val="000000"/>
+                <w:sz w:val="16"/>
+                <w:szCs w:val="16"/>
+              </w:rPr>
+              <w:t>;</w:t>
             </w:r>
             <w:r>
               <w:rPr>
@@ -5158,7 +5315,7 @@
                 <w:sz w:val="16"/>
                 <w:szCs w:val="16"/>
               </w:rPr>
-              <w:t>04</w:t>
+              <w:t>07</w:t>
             </w:r>
             <w:r>
               <w:rPr>
@@ -5177,6 +5334,7 @@
               </w:rPr>
               <w:t>        </w:t>
             </w:r>
+            <w:proofErr w:type="spellStart"/>
             <w:r>
               <w:rPr>
                 <w:rStyle w:val="HTMLCode"/>
@@ -5186,18 +5344,9 @@
                 <w:sz w:val="16"/>
                 <w:szCs w:val="16"/>
               </w:rPr>
-              <w:t>for </w:t>
-            </w:r>
-            <w:r>
-              <w:rPr>
-                <w:rStyle w:val="HTMLCode"/>
-                <w:color w:val="000000"/>
-                <w:sz w:val="16"/>
-                <w:szCs w:val="16"/>
-              </w:rPr>
-              <w:t>(</w:t>
-            </w:r>
-            <w:proofErr w:type="spellStart"/>
+              <w:t>boolean</w:t>
+            </w:r>
+            <w:proofErr w:type="spellEnd"/>
             <w:r>
               <w:rPr>
                 <w:rStyle w:val="HTMLCode"/>
@@ -5207,9 +5356,28 @@
                 <w:sz w:val="16"/>
                 <w:szCs w:val="16"/>
               </w:rPr>
-              <w:t>int</w:t>
+              <w:t> </w:t>
+            </w:r>
+            <w:proofErr w:type="spellStart"/>
+            <w:r>
+              <w:rPr>
+                <w:rStyle w:val="HTMLCode"/>
+                <w:color w:val="000000"/>
+                <w:sz w:val="16"/>
+                <w:szCs w:val="16"/>
+              </w:rPr>
+              <w:t>found</w:t>
             </w:r>
             <w:proofErr w:type="spellEnd"/>
+            <w:r>
+              <w:rPr>
+                <w:rStyle w:val="HTMLCode"/>
+                <w:color w:val="000000"/>
+                <w:sz w:val="16"/>
+                <w:szCs w:val="16"/>
+              </w:rPr>
+              <w:t> = </w:t>
+            </w:r>
             <w:r>
               <w:rPr>
                 <w:rStyle w:val="HTMLCode"/>
@@ -5219,163 +5387,52 @@
                 <w:sz w:val="16"/>
                 <w:szCs w:val="16"/>
               </w:rPr>
+              <w:t>false</w:t>
+            </w:r>
+            <w:r>
+              <w:rPr>
+                <w:rStyle w:val="HTMLCode"/>
+                <w:color w:val="000000"/>
+                <w:sz w:val="16"/>
+                <w:szCs w:val="16"/>
+              </w:rPr>
+              <w:t>;</w:t>
+            </w:r>
+            <w:r>
+              <w:rPr>
+                <w:rFonts w:ascii="Courier New" w:hAnsi="Courier New" w:cs="Courier New"/>
+                <w:sz w:val="16"/>
+                <w:szCs w:val="16"/>
+              </w:rPr>
+              <w:br/>
+            </w:r>
+            <w:r>
+              <w:rPr>
+                <w:rStyle w:val="HTMLCode"/>
+                <w:color w:val="808080"/>
+                <w:sz w:val="16"/>
+                <w:szCs w:val="16"/>
+              </w:rPr>
+              <w:t>08</w:t>
+            </w:r>
+            <w:r>
+              <w:rPr>
+                <w:rStyle w:val="HTMLCode"/>
+                <w:sz w:val="16"/>
+                <w:szCs w:val="16"/>
+              </w:rPr>
               <w:t> </w:t>
             </w:r>
             <w:r>
               <w:rPr>
                 <w:rStyle w:val="HTMLCode"/>
-                <w:color w:val="000000"/>
-                <w:sz w:val="16"/>
-                <w:szCs w:val="16"/>
-              </w:rPr>
-              <w:t>i = </w:t>
-            </w:r>
-            <w:r>
-              <w:rPr>
-                <w:rStyle w:val="HTMLCode"/>
-                <w:color w:val="990000"/>
-                <w:sz w:val="16"/>
-                <w:szCs w:val="16"/>
-              </w:rPr>
-              <w:t>0</w:t>
-            </w:r>
-            <w:r>
-              <w:rPr>
-                <w:rStyle w:val="HTMLCode"/>
-                <w:color w:val="000000"/>
-                <w:sz w:val="16"/>
-                <w:szCs w:val="16"/>
-              </w:rPr>
-              <w:t>; i &lt; </w:t>
+                <w:color w:val="FFFFFF"/>
+                <w:sz w:val="16"/>
+                <w:szCs w:val="16"/>
+              </w:rPr>
+              <w:t>        </w:t>
             </w:r>
             <w:proofErr w:type="spellStart"/>
-            <w:r>
-              <w:rPr>
-                <w:rStyle w:val="HTMLCode"/>
-                <w:color w:val="000000"/>
-                <w:sz w:val="16"/>
-                <w:szCs w:val="16"/>
-              </w:rPr>
-              <w:t>numberOfNodes</w:t>
-            </w:r>
-            <w:proofErr w:type="spellEnd"/>
-            <w:r>
-              <w:rPr>
-                <w:rStyle w:val="HTMLCode"/>
-                <w:color w:val="000000"/>
-                <w:sz w:val="16"/>
-                <w:szCs w:val="16"/>
-              </w:rPr>
-              <w:t>; i++) {</w:t>
-            </w:r>
-            <w:r>
-              <w:rPr>
-                <w:rFonts w:ascii="Courier New" w:hAnsi="Courier New" w:cs="Courier New"/>
-                <w:sz w:val="16"/>
-                <w:szCs w:val="16"/>
-              </w:rPr>
-              <w:br/>
-            </w:r>
-            <w:r>
-              <w:rPr>
-                <w:rStyle w:val="HTMLCode"/>
-                <w:color w:val="808080"/>
-                <w:sz w:val="16"/>
-                <w:szCs w:val="16"/>
-              </w:rPr>
-              <w:t>05</w:t>
-            </w:r>
-            <w:r>
-              <w:rPr>
-                <w:rStyle w:val="HTMLCode"/>
-                <w:sz w:val="16"/>
-                <w:szCs w:val="16"/>
-              </w:rPr>
-              <w:t> </w:t>
-            </w:r>
-            <w:r>
-              <w:rPr>
-                <w:rStyle w:val="HTMLCode"/>
-                <w:color w:val="FFFFFF"/>
-                <w:sz w:val="16"/>
-                <w:szCs w:val="16"/>
-              </w:rPr>
-              <w:t>            </w:t>
-            </w:r>
-            <w:proofErr w:type="spellStart"/>
-            <w:r>
-              <w:rPr>
-                <w:rStyle w:val="HTMLCode"/>
-                <w:color w:val="000000"/>
-                <w:sz w:val="16"/>
-                <w:szCs w:val="16"/>
-              </w:rPr>
-              <w:t>minimalCosts</w:t>
-            </w:r>
-            <w:proofErr w:type="spellEnd"/>
-            <w:r>
-              <w:rPr>
-                <w:rStyle w:val="HTMLCode"/>
-                <w:color w:val="000000"/>
-                <w:sz w:val="16"/>
-                <w:szCs w:val="16"/>
-              </w:rPr>
-              <w:t>[i] = INFINITE_COST;</w:t>
-            </w:r>
-            <w:r>
-              <w:rPr>
-                <w:rFonts w:ascii="Courier New" w:hAnsi="Courier New" w:cs="Courier New"/>
-                <w:sz w:val="16"/>
-                <w:szCs w:val="16"/>
-              </w:rPr>
-              <w:br/>
-            </w:r>
-            <w:r>
-              <w:rPr>
-                <w:rStyle w:val="HTMLCode"/>
-                <w:color w:val="808080"/>
-                <w:sz w:val="16"/>
-                <w:szCs w:val="16"/>
-              </w:rPr>
-              <w:t>06</w:t>
-            </w:r>
-            <w:r>
-              <w:rPr>
-                <w:rStyle w:val="HTMLCode"/>
-                <w:sz w:val="16"/>
-                <w:szCs w:val="16"/>
-              </w:rPr>
-              <w:t> </w:t>
-            </w:r>
-            <w:r>
-              <w:rPr>
-                <w:rStyle w:val="HTMLCode"/>
-                <w:color w:val="FFFFFF"/>
-                <w:sz w:val="16"/>
-                <w:szCs w:val="16"/>
-              </w:rPr>
-              <w:t>            </w:t>
-            </w:r>
-            <w:proofErr w:type="spellStart"/>
-            <w:r>
-              <w:rPr>
-                <w:rStyle w:val="HTMLCode"/>
-                <w:color w:val="000000"/>
-                <w:sz w:val="16"/>
-                <w:szCs w:val="16"/>
-              </w:rPr>
-              <w:t>visitedNodes</w:t>
-            </w:r>
-            <w:proofErr w:type="spellEnd"/>
-            <w:r>
-              <w:rPr>
-                <w:rStyle w:val="HTMLCode"/>
-                <w:color w:val="000000"/>
-                <w:sz w:val="16"/>
-                <w:szCs w:val="16"/>
-              </w:rPr>
-              <w:t>[i] = </w:t>
-            </w:r>
             <w:r>
               <w:rPr>
                 <w:rStyle w:val="HTMLCode"/>
@@ -5385,187 +5442,9 @@
                 <w:sz w:val="16"/>
                 <w:szCs w:val="16"/>
               </w:rPr>
-              <w:t>false</w:t>
-            </w:r>
-            <w:r>
-              <w:rPr>
-                <w:rStyle w:val="HTMLCode"/>
-                <w:color w:val="000000"/>
-                <w:sz w:val="16"/>
-                <w:szCs w:val="16"/>
-              </w:rPr>
-              <w:t>;</w:t>
-            </w:r>
-            <w:r>
-              <w:rPr>
-                <w:rFonts w:ascii="Courier New" w:hAnsi="Courier New" w:cs="Courier New"/>
-                <w:sz w:val="16"/>
-                <w:szCs w:val="16"/>
-              </w:rPr>
-              <w:br/>
-            </w:r>
-            <w:r>
-              <w:rPr>
-                <w:rStyle w:val="HTMLCode"/>
-                <w:color w:val="808080"/>
-                <w:sz w:val="16"/>
-                <w:szCs w:val="16"/>
-              </w:rPr>
-              <w:t>07</w:t>
-            </w:r>
-            <w:r>
-              <w:rPr>
-                <w:rStyle w:val="HTMLCode"/>
-                <w:sz w:val="16"/>
-                <w:szCs w:val="16"/>
-              </w:rPr>
-              <w:t> </w:t>
-            </w:r>
-            <w:r>
-              <w:rPr>
-                <w:rStyle w:val="HTMLCode"/>
-                <w:color w:val="FFFFFF"/>
-                <w:sz w:val="16"/>
-                <w:szCs w:val="16"/>
-              </w:rPr>
-              <w:t>        </w:t>
-            </w:r>
-            <w:r>
-              <w:rPr>
-                <w:rStyle w:val="HTMLCode"/>
-                <w:color w:val="000000"/>
-                <w:sz w:val="16"/>
-                <w:szCs w:val="16"/>
-              </w:rPr>
-              <w:t>}</w:t>
-            </w:r>
-            <w:r>
-              <w:rPr>
-                <w:rFonts w:ascii="Courier New" w:hAnsi="Courier New" w:cs="Courier New"/>
-                <w:sz w:val="16"/>
-                <w:szCs w:val="16"/>
-              </w:rPr>
-              <w:br/>
-            </w:r>
-            <w:r>
-              <w:rPr>
-                <w:rStyle w:val="HTMLCode"/>
-                <w:color w:val="808080"/>
-                <w:sz w:val="16"/>
-                <w:szCs w:val="16"/>
-              </w:rPr>
-              <w:t>08</w:t>
-            </w:r>
-            <w:r>
-              <w:rPr>
-                <w:rStyle w:val="HTMLCode"/>
-                <w:sz w:val="16"/>
-                <w:szCs w:val="16"/>
-              </w:rPr>
-              <w:t> </w:t>
-            </w:r>
-            <w:r>
-              <w:rPr>
-                <w:rStyle w:val="HTMLCode"/>
-                <w:color w:val="FFFFFF"/>
-                <w:sz w:val="16"/>
-                <w:szCs w:val="16"/>
-              </w:rPr>
-              <w:t>        </w:t>
-            </w:r>
-            <w:proofErr w:type="spellStart"/>
-            <w:r>
-              <w:rPr>
-                <w:rStyle w:val="HTMLCode"/>
-                <w:color w:val="000000"/>
-                <w:sz w:val="16"/>
-                <w:szCs w:val="16"/>
-              </w:rPr>
-              <w:t>minimalCosts</w:t>
+              <w:t>int</w:t>
             </w:r>
             <w:proofErr w:type="spellEnd"/>
-            <w:r>
-              <w:rPr>
-                <w:rStyle w:val="HTMLCode"/>
-                <w:color w:val="000000"/>
-                <w:sz w:val="16"/>
-                <w:szCs w:val="16"/>
-              </w:rPr>
-              <w:t>[</w:t>
-            </w:r>
-            <w:proofErr w:type="spellStart"/>
-            <w:r>
-              <w:rPr>
-                <w:rStyle w:val="HTMLCode"/>
-                <w:color w:val="000000"/>
-                <w:sz w:val="16"/>
-                <w:szCs w:val="16"/>
-              </w:rPr>
-              <w:t>initialNode</w:t>
-            </w:r>
-            <w:proofErr w:type="spellEnd"/>
-            <w:r>
-              <w:rPr>
-                <w:rStyle w:val="HTMLCode"/>
-                <w:color w:val="000000"/>
-                <w:sz w:val="16"/>
-                <w:szCs w:val="16"/>
-              </w:rPr>
-              <w:t>] = </w:t>
-            </w:r>
-            <w:r>
-              <w:rPr>
-                <w:rStyle w:val="HTMLCode"/>
-                <w:color w:val="990000"/>
-                <w:sz w:val="16"/>
-                <w:szCs w:val="16"/>
-              </w:rPr>
-              <w:t>0</w:t>
-            </w:r>
-            <w:r>
-              <w:rPr>
-                <w:rStyle w:val="HTMLCode"/>
-                <w:color w:val="000000"/>
-                <w:sz w:val="16"/>
-                <w:szCs w:val="16"/>
-              </w:rPr>
-              <w:t>;</w:t>
-            </w:r>
-            <w:r>
-              <w:rPr>
-                <w:rFonts w:ascii="Courier New" w:hAnsi="Courier New" w:cs="Courier New"/>
-                <w:sz w:val="16"/>
-                <w:szCs w:val="16"/>
-              </w:rPr>
-              <w:br/>
-            </w:r>
-            <w:r>
-              <w:rPr>
-                <w:rStyle w:val="HTMLCode"/>
-                <w:color w:val="808080"/>
-                <w:sz w:val="16"/>
-                <w:szCs w:val="16"/>
-              </w:rPr>
-              <w:t>09</w:t>
-            </w:r>
-            <w:r>
-              <w:rPr>
-                <w:rStyle w:val="HTMLCode"/>
-                <w:sz w:val="16"/>
-                <w:szCs w:val="16"/>
-              </w:rPr>
-              <w:t> </w:t>
-            </w:r>
-            <w:r>
-              <w:rPr>
-                <w:rStyle w:val="HTMLCode"/>
-                <w:color w:val="FFFFFF"/>
-                <w:sz w:val="16"/>
-                <w:szCs w:val="16"/>
-              </w:rPr>
-              <w:t>        </w:t>
-            </w:r>
-            <w:proofErr w:type="spellStart"/>
             <w:r>
               <w:rPr>
                 <w:rStyle w:val="HTMLCode"/>
@@ -5575,9 +5454,69 @@
                 <w:sz w:val="16"/>
                 <w:szCs w:val="16"/>
               </w:rPr>
-              <w:t>int</w:t>
-            </w:r>
-            <w:proofErr w:type="spellEnd"/>
+              <w:t> </w:t>
+            </w:r>
+            <w:r>
+              <w:rPr>
+                <w:rStyle w:val="HTMLCode"/>
+                <w:color w:val="000000"/>
+                <w:sz w:val="16"/>
+                <w:szCs w:val="16"/>
+              </w:rPr>
+              <w:t>k = </w:t>
+            </w:r>
+            <w:r>
+              <w:rPr>
+                <w:rStyle w:val="HTMLCode"/>
+                <w:color w:val="990000"/>
+                <w:sz w:val="16"/>
+                <w:szCs w:val="16"/>
+              </w:rPr>
+              <w:t>0</w:t>
+            </w:r>
+            <w:r>
+              <w:rPr>
+                <w:rStyle w:val="HTMLCode"/>
+                <w:color w:val="000000"/>
+                <w:sz w:val="16"/>
+                <w:szCs w:val="16"/>
+              </w:rPr>
+              <w:t>;</w:t>
+            </w:r>
+            <w:r>
+              <w:rPr>
+                <w:rFonts w:ascii="Courier New" w:hAnsi="Courier New" w:cs="Courier New"/>
+                <w:sz w:val="16"/>
+                <w:szCs w:val="16"/>
+              </w:rPr>
+              <w:br/>
+            </w:r>
+            <w:r>
+              <w:rPr>
+                <w:rStyle w:val="HTMLCode"/>
+                <w:color w:val="808080"/>
+                <w:sz w:val="16"/>
+                <w:szCs w:val="16"/>
+              </w:rPr>
+              <w:t>09</w:t>
+            </w:r>
+            <w:r>
+              <w:rPr>
+                <w:rStyle w:val="HTMLCode"/>
+                <w:sz w:val="16"/>
+                <w:szCs w:val="16"/>
+              </w:rPr>
+              <w:t> </w:t>
+            </w:r>
+            <w:r>
+              <w:rPr>
+                <w:rStyle w:val="HTMLCode"/>
+                <w:color w:val="FFFFFF"/>
+                <w:sz w:val="16"/>
+                <w:szCs w:val="16"/>
+              </w:rPr>
+              <w:t>        </w:t>
+            </w:r>
             <w:r>
               <w:rPr>
                 <w:rStyle w:val="HTMLCode"/>
@@ -5587,16 +5526,59 @@
                 <w:sz w:val="16"/>
                 <w:szCs w:val="16"/>
               </w:rPr>
+              <w:t>do </w:t>
+            </w:r>
+            <w:r>
+              <w:rPr>
+                <w:rStyle w:val="HTMLCode"/>
+                <w:color w:val="000000"/>
+                <w:sz w:val="16"/>
+                <w:szCs w:val="16"/>
+              </w:rPr>
+              <w:t>{</w:t>
+            </w:r>
+            <w:r>
+              <w:rPr>
+                <w:rFonts w:ascii="Courier New" w:hAnsi="Courier New" w:cs="Courier New"/>
+                <w:sz w:val="16"/>
+                <w:szCs w:val="16"/>
+              </w:rPr>
+              <w:br/>
+            </w:r>
+            <w:r>
+              <w:rPr>
+                <w:rStyle w:val="HTMLCode"/>
+                <w:color w:val="808080"/>
+                <w:sz w:val="16"/>
+                <w:szCs w:val="16"/>
+              </w:rPr>
+              <w:t>10</w:t>
+            </w:r>
+            <w:r>
+              <w:rPr>
+                <w:rStyle w:val="HTMLCode"/>
+                <w:sz w:val="16"/>
+                <w:szCs w:val="16"/>
+              </w:rPr>
               <w:t> </w:t>
             </w:r>
             <w:r>
               <w:rPr>
                 <w:rStyle w:val="HTMLCode"/>
-                <w:color w:val="000000"/>
-                <w:sz w:val="16"/>
-                <w:szCs w:val="16"/>
-              </w:rPr>
-              <w:t>min = INFINITE_COST;</w:t>
+                <w:color w:val="FFFFFF"/>
+                <w:sz w:val="16"/>
+                <w:szCs w:val="16"/>
+              </w:rPr>
+              <w:t>            </w:t>
+            </w:r>
+            <w:r>
+              <w:rPr>
+                <w:rStyle w:val="HTMLCode"/>
+                <w:color w:val="000000"/>
+                <w:sz w:val="16"/>
+                <w:szCs w:val="16"/>
+              </w:rPr>
+              <w:t>k++;</w:t>
             </w:r>
             <w:r>
               <w:rPr>
@@ -5613,7 +5595,7 @@
                 <w:sz w:val="16"/>
                 <w:szCs w:val="16"/>
               </w:rPr>
-              <w:t>10</w:t>
+              <w:t>11</w:t>
             </w:r>
             <w:r>
               <w:rPr>
@@ -5630,9 +5612,28 @@
                 <w:sz w:val="16"/>
                 <w:szCs w:val="16"/>
               </w:rPr>
-              <w:t>        </w:t>
+              <w:t>            </w:t>
             </w:r>
             <w:proofErr w:type="spellStart"/>
+            <w:r>
+              <w:rPr>
+                <w:rStyle w:val="HTMLCode"/>
+                <w:color w:val="000000"/>
+                <w:sz w:val="16"/>
+                <w:szCs w:val="16"/>
+              </w:rPr>
+              <w:t>found</w:t>
+            </w:r>
+            <w:proofErr w:type="spellEnd"/>
+            <w:r>
+              <w:rPr>
+                <w:rStyle w:val="HTMLCode"/>
+                <w:color w:val="000000"/>
+                <w:sz w:val="16"/>
+                <w:szCs w:val="16"/>
+              </w:rPr>
+              <w:t> = </w:t>
+            </w:r>
             <w:r>
               <w:rPr>
                 <w:rStyle w:val="HTMLCode"/>
@@ -5642,9 +5643,51 @@
                 <w:sz w:val="16"/>
                 <w:szCs w:val="16"/>
               </w:rPr>
-              <w:t>int</w:t>
-            </w:r>
-            <w:proofErr w:type="spellEnd"/>
+              <w:t>false</w:t>
+            </w:r>
+            <w:r>
+              <w:rPr>
+                <w:rStyle w:val="HTMLCode"/>
+                <w:color w:val="000000"/>
+                <w:sz w:val="16"/>
+                <w:szCs w:val="16"/>
+              </w:rPr>
+              <w:t>;</w:t>
+            </w:r>
+            <w:r>
+              <w:rPr>
+                <w:rFonts w:ascii="Courier New" w:hAnsi="Courier New" w:cs="Courier New"/>
+                <w:sz w:val="16"/>
+                <w:szCs w:val="16"/>
+              </w:rPr>
+              <w:br/>
+            </w:r>
+            <w:r>
+              <w:rPr>
+                <w:rStyle w:val="HTMLCode"/>
+                <w:color w:val="808080"/>
+                <w:sz w:val="16"/>
+                <w:szCs w:val="16"/>
+              </w:rPr>
+              <w:t>12</w:t>
+            </w:r>
+            <w:r>
+              <w:rPr>
+                <w:rStyle w:val="HTMLCode"/>
+                <w:sz w:val="16"/>
+                <w:szCs w:val="16"/>
+              </w:rPr>
+              <w:t> </w:t>
+            </w:r>
+            <w:r>
+              <w:rPr>
+                <w:rStyle w:val="HTMLCode"/>
+                <w:color w:val="FFFFFF"/>
+                <w:sz w:val="16"/>
+                <w:szCs w:val="16"/>
+              </w:rPr>
+              <w:t>            </w:t>
+            </w:r>
             <w:r>
               <w:rPr>
                 <w:rStyle w:val="HTMLCode"/>
@@ -5654,68 +5697,16 @@
                 <w:sz w:val="16"/>
                 <w:szCs w:val="16"/>
               </w:rPr>
-              <w:t> </w:t>
-            </w:r>
-            <w:r>
-              <w:rPr>
-                <w:rStyle w:val="HTMLCode"/>
-                <w:color w:val="000000"/>
-                <w:sz w:val="16"/>
-                <w:szCs w:val="16"/>
-              </w:rPr>
-              <w:t>x = </w:t>
-            </w:r>
-            <w:r>
-              <w:rPr>
-                <w:rStyle w:val="HTMLCode"/>
-                <w:color w:val="990000"/>
-                <w:sz w:val="16"/>
-                <w:szCs w:val="16"/>
-              </w:rPr>
-              <w:t>0</w:t>
-            </w:r>
-            <w:r>
-              <w:rPr>
-                <w:rStyle w:val="HTMLCode"/>
-                <w:color w:val="000000"/>
-                <w:sz w:val="16"/>
-                <w:szCs w:val="16"/>
-              </w:rPr>
-              <w:t>;</w:t>
-            </w:r>
-            <w:r>
-              <w:rPr>
-                <w:rFonts w:ascii="Courier New" w:hAnsi="Courier New" w:cs="Courier New"/>
-                <w:sz w:val="16"/>
-                <w:szCs w:val="16"/>
-              </w:rPr>
-              <w:br/>
-            </w:r>
-            <w:r>
-              <w:rPr>
-                <w:rStyle w:val="HTMLCode"/>
-                <w:color w:val="808080"/>
-                <w:sz w:val="16"/>
-                <w:szCs w:val="16"/>
-              </w:rPr>
-              <w:t>11</w:t>
-            </w:r>
-            <w:r>
-              <w:rPr>
-                <w:rStyle w:val="HTMLCode"/>
-                <w:sz w:val="16"/>
-                <w:szCs w:val="16"/>
-              </w:rPr>
-              <w:t> </w:t>
-            </w:r>
-            <w:r>
-              <w:rPr>
-                <w:rStyle w:val="HTMLCode"/>
-                <w:color w:val="FFFFFF"/>
-                <w:sz w:val="16"/>
-                <w:szCs w:val="16"/>
-              </w:rPr>
-              <w:t>        </w:t>
+              <w:t>for </w:t>
+            </w:r>
+            <w:r>
+              <w:rPr>
+                <w:rStyle w:val="HTMLCode"/>
+                <w:color w:val="000000"/>
+                <w:sz w:val="16"/>
+                <w:szCs w:val="16"/>
+              </w:rPr>
+              <w:t>(</w:t>
             </w:r>
             <w:proofErr w:type="spellStart"/>
             <w:r>
@@ -5766,7 +5757,27 @@
                 <w:sz w:val="16"/>
                 <w:szCs w:val="16"/>
               </w:rPr>
-              <w:t>;</w:t>
+              <w:t>; y &lt; </w:t>
+            </w:r>
+            <w:proofErr w:type="spellStart"/>
+            <w:r>
+              <w:rPr>
+                <w:rStyle w:val="HTMLCode"/>
+                <w:color w:val="000000"/>
+                <w:sz w:val="16"/>
+                <w:szCs w:val="16"/>
+              </w:rPr>
+              <w:t>minimalCosts.length</w:t>
+            </w:r>
+            <w:proofErr w:type="spellEnd"/>
+            <w:r>
+              <w:rPr>
+                <w:rStyle w:val="HTMLCode"/>
+                <w:color w:val="000000"/>
+                <w:sz w:val="16"/>
+                <w:szCs w:val="16"/>
+              </w:rPr>
+              <w:t>; y++) {</w:t>
             </w:r>
             <w:r>
               <w:rPr>
@@ -5783,7 +5794,7 @@
                 <w:sz w:val="16"/>
                 <w:szCs w:val="16"/>
               </w:rPr>
-              <w:t>12</w:t>
+              <w:t>13</w:t>
             </w:r>
             <w:r>
               <w:rPr>
@@ -5795,38 +5806,14 @@
             </w:r>
             <w:r>
               <w:rPr>
-                <w:rFonts w:ascii="Courier New" w:hAnsi="Courier New" w:cs="Courier New"/>
-                <w:sz w:val="16"/>
-                <w:szCs w:val="16"/>
-              </w:rPr>
-              <w:br/>
-            </w:r>
-            <w:r>
-              <w:rPr>
-                <w:rStyle w:val="HTMLCode"/>
-                <w:color w:val="808080"/>
-                <w:sz w:val="16"/>
-                <w:szCs w:val="16"/>
-              </w:rPr>
-              <w:t>13</w:t>
-            </w:r>
-            <w:r>
-              <w:rPr>
-                <w:rStyle w:val="HTMLCode"/>
-                <w:sz w:val="16"/>
-                <w:szCs w:val="16"/>
-              </w:rPr>
-              <w:t> </w:t>
-            </w:r>
-            <w:r>
-              <w:rPr>
                 <w:rStyle w:val="HTMLCode"/>
                 <w:color w:val="FFFFFF"/>
                 <w:sz w:val="16"/>
                 <w:szCs w:val="16"/>
               </w:rPr>
-              <w:t>        </w:t>
-            </w:r>
+              <w:t>                </w:t>
+            </w:r>
+            <w:proofErr w:type="spellStart"/>
             <w:r>
               <w:rPr>
                 <w:rStyle w:val="HTMLCode"/>
@@ -5836,18 +5823,92 @@
                 <w:sz w:val="16"/>
                 <w:szCs w:val="16"/>
               </w:rPr>
-              <w:t>for </w:t>
-            </w:r>
-            <w:r>
-              <w:rPr>
-                <w:rStyle w:val="HTMLCode"/>
-                <w:color w:val="000000"/>
-                <w:sz w:val="16"/>
-                <w:szCs w:val="16"/>
-              </w:rPr>
-              <w:t>(</w:t>
+              <w:t>int</w:t>
+            </w:r>
+            <w:proofErr w:type="spellEnd"/>
+            <w:r>
+              <w:rPr>
+                <w:rStyle w:val="HTMLCode"/>
+                <w:color w:val="000000"/>
+                <w:sz w:val="16"/>
+                <w:szCs w:val="16"/>
+              </w:rPr>
+              <w:t>[] </w:t>
             </w:r>
             <w:proofErr w:type="spellStart"/>
+            <w:r>
+              <w:rPr>
+                <w:rStyle w:val="HTMLCode"/>
+                <w:color w:val="000000"/>
+                <w:sz w:val="16"/>
+                <w:szCs w:val="16"/>
+              </w:rPr>
+              <w:t>predecessor</w:t>
+            </w:r>
+            <w:proofErr w:type="spellEnd"/>
+            <w:r>
+              <w:rPr>
+                <w:rStyle w:val="HTMLCode"/>
+                <w:color w:val="000000"/>
+                <w:sz w:val="16"/>
+                <w:szCs w:val="16"/>
+              </w:rPr>
+              <w:t> = </w:t>
+            </w:r>
+            <w:proofErr w:type="spellStart"/>
+            <w:r>
+              <w:rPr>
+                <w:rStyle w:val="HTMLCode"/>
+                <w:color w:val="000000"/>
+                <w:sz w:val="16"/>
+                <w:szCs w:val="16"/>
+              </w:rPr>
+              <w:t>findPredecessors</w:t>
+            </w:r>
+            <w:proofErr w:type="spellEnd"/>
+            <w:r>
+              <w:rPr>
+                <w:rStyle w:val="HTMLCode"/>
+                <w:color w:val="000000"/>
+                <w:sz w:val="16"/>
+                <w:szCs w:val="16"/>
+              </w:rPr>
+              <w:t>(y);</w:t>
+            </w:r>
+            <w:r>
+              <w:rPr>
+                <w:rFonts w:ascii="Courier New" w:hAnsi="Courier New" w:cs="Courier New"/>
+                <w:sz w:val="16"/>
+                <w:szCs w:val="16"/>
+              </w:rPr>
+              <w:br/>
+            </w:r>
+            <w:r>
+              <w:rPr>
+                <w:rStyle w:val="HTMLCode"/>
+                <w:color w:val="808080"/>
+                <w:sz w:val="16"/>
+                <w:szCs w:val="16"/>
+              </w:rPr>
+              <w:t>14</w:t>
+            </w:r>
+            <w:r>
+              <w:rPr>
+                <w:rStyle w:val="HTMLCode"/>
+                <w:sz w:val="16"/>
+                <w:szCs w:val="16"/>
+              </w:rPr>
+              <w:t> </w:t>
+            </w:r>
+            <w:r>
+              <w:rPr>
+                <w:rStyle w:val="HTMLCode"/>
+                <w:color w:val="FFFFFF"/>
+                <w:sz w:val="16"/>
+                <w:szCs w:val="16"/>
+              </w:rPr>
+              <w:t>                </w:t>
+            </w:r>
             <w:r>
               <w:rPr>
                 <w:rStyle w:val="HTMLCode"/>
@@ -5857,9 +5918,18 @@
                 <w:sz w:val="16"/>
                 <w:szCs w:val="16"/>
               </w:rPr>
-              <w:t>int</w:t>
-            </w:r>
-            <w:proofErr w:type="spellEnd"/>
+              <w:t>for </w:t>
+            </w:r>
+            <w:r>
+              <w:rPr>
+                <w:rStyle w:val="HTMLCode"/>
+                <w:color w:val="000000"/>
+                <w:sz w:val="16"/>
+                <w:szCs w:val="16"/>
+              </w:rPr>
+              <w:t>(</w:t>
+            </w:r>
+            <w:proofErr w:type="spellStart"/>
             <w:r>
               <w:rPr>
                 <w:rStyle w:val="HTMLCode"/>
@@ -5869,132 +5939,9 @@
                 <w:sz w:val="16"/>
                 <w:szCs w:val="16"/>
               </w:rPr>
-              <w:t> </w:t>
-            </w:r>
-            <w:r>
-              <w:rPr>
-                <w:rStyle w:val="HTMLCode"/>
-                <w:color w:val="000000"/>
-                <w:sz w:val="16"/>
-                <w:szCs w:val="16"/>
-              </w:rPr>
-              <w:t>k = </w:t>
-            </w:r>
-            <w:r>
-              <w:rPr>
-                <w:rStyle w:val="HTMLCode"/>
-                <w:color w:val="990000"/>
-                <w:sz w:val="16"/>
-                <w:szCs w:val="16"/>
-              </w:rPr>
-              <w:t>0</w:t>
-            </w:r>
-            <w:r>
-              <w:rPr>
-                <w:rStyle w:val="HTMLCode"/>
-                <w:color w:val="000000"/>
-                <w:sz w:val="16"/>
-                <w:szCs w:val="16"/>
-              </w:rPr>
-              <w:t>; k &lt; </w:t>
-            </w:r>
-            <w:proofErr w:type="spellStart"/>
-            <w:r>
-              <w:rPr>
-                <w:rStyle w:val="HTMLCode"/>
-                <w:color w:val="000000"/>
-                <w:sz w:val="16"/>
-                <w:szCs w:val="16"/>
-              </w:rPr>
-              <w:t>numberOfNodes</w:t>
+              <w:t>int</w:t>
             </w:r>
             <w:proofErr w:type="spellEnd"/>
-            <w:r>
-              <w:rPr>
-                <w:rStyle w:val="HTMLCode"/>
-                <w:color w:val="000000"/>
-                <w:sz w:val="16"/>
-                <w:szCs w:val="16"/>
-              </w:rPr>
-              <w:t>; k++) {</w:t>
-            </w:r>
-            <w:r>
-              <w:rPr>
-                <w:rFonts w:ascii="Courier New" w:hAnsi="Courier New" w:cs="Courier New"/>
-                <w:sz w:val="16"/>
-                <w:szCs w:val="16"/>
-              </w:rPr>
-              <w:br/>
-            </w:r>
-            <w:r>
-              <w:rPr>
-                <w:rStyle w:val="HTMLCode"/>
-                <w:color w:val="808080"/>
-                <w:sz w:val="16"/>
-                <w:szCs w:val="16"/>
-              </w:rPr>
-              <w:t>14</w:t>
-            </w:r>
-            <w:r>
-              <w:rPr>
-                <w:rStyle w:val="HTMLCode"/>
-                <w:sz w:val="16"/>
-                <w:szCs w:val="16"/>
-              </w:rPr>
-              <w:t> </w:t>
-            </w:r>
-            <w:r>
-              <w:rPr>
-                <w:rStyle w:val="HTMLCode"/>
-                <w:color w:val="FFFFFF"/>
-                <w:sz w:val="16"/>
-                <w:szCs w:val="16"/>
-              </w:rPr>
-              <w:t>            </w:t>
-            </w:r>
-            <w:r>
-              <w:rPr>
-                <w:rStyle w:val="HTMLCode"/>
-                <w:color w:val="000000"/>
-                <w:sz w:val="16"/>
-                <w:szCs w:val="16"/>
-              </w:rPr>
-              <w:t>min = INFINITE_COST;</w:t>
-            </w:r>
-            <w:r>
-              <w:rPr>
-                <w:rFonts w:ascii="Courier New" w:hAnsi="Courier New" w:cs="Courier New"/>
-                <w:sz w:val="16"/>
-                <w:szCs w:val="16"/>
-              </w:rPr>
-              <w:br/>
-            </w:r>
-            <w:r>
-              <w:rPr>
-                <w:rStyle w:val="HTMLCode"/>
-                <w:color w:val="808080"/>
-                <w:sz w:val="16"/>
-                <w:szCs w:val="16"/>
-              </w:rPr>
-              <w:t>15</w:t>
-            </w:r>
-            <w:r>
-              <w:rPr>
-                <w:rStyle w:val="HTMLCode"/>
-                <w:sz w:val="16"/>
-                <w:szCs w:val="16"/>
-              </w:rPr>
-              <w:t> </w:t>
-            </w:r>
-            <w:r>
-              <w:rPr>
-                <w:rStyle w:val="HTMLCode"/>
-                <w:color w:val="FFFFFF"/>
-                <w:sz w:val="16"/>
-                <w:szCs w:val="16"/>
-              </w:rPr>
-              <w:t>            </w:t>
-            </w:r>
             <w:r>
               <w:rPr>
                 <w:rStyle w:val="HTMLCode"/>
@@ -6004,16 +5951,16 @@
                 <w:sz w:val="16"/>
                 <w:szCs w:val="16"/>
               </w:rPr>
-              <w:t>for </w:t>
-            </w:r>
-            <w:r>
-              <w:rPr>
-                <w:rStyle w:val="HTMLCode"/>
-                <w:color w:val="000000"/>
-                <w:sz w:val="16"/>
-                <w:szCs w:val="16"/>
-              </w:rPr>
-              <w:t>(y = </w:t>
+              <w:t> </w:t>
+            </w:r>
+            <w:r>
+              <w:rPr>
+                <w:rStyle w:val="HTMLCode"/>
+                <w:color w:val="000000"/>
+                <w:sz w:val="16"/>
+                <w:szCs w:val="16"/>
+              </w:rPr>
+              <w:t>i = </w:t>
             </w:r>
             <w:r>
               <w:rPr>
@@ -6031,7 +5978,7 @@
                 <w:sz w:val="16"/>
                 <w:szCs w:val="16"/>
               </w:rPr>
-              <w:t>; y &lt; </w:t>
+              <w:t>; i &lt; </w:t>
             </w:r>
             <w:proofErr w:type="spellStart"/>
             <w:r>
@@ -6041,7 +5988,7 @@
                 <w:sz w:val="16"/>
                 <w:szCs w:val="16"/>
               </w:rPr>
-              <w:t>numberOfNodes</w:t>
+              <w:t>predecessor.length</w:t>
             </w:r>
             <w:proofErr w:type="spellEnd"/>
             <w:r>
@@ -6051,7 +5998,7 @@
                 <w:sz w:val="16"/>
                 <w:szCs w:val="16"/>
               </w:rPr>
-              <w:t>; y++) {</w:t>
+              <w:t>; i++) {</w:t>
             </w:r>
             <w:r>
               <w:rPr>
@@ -6068,7 +6015,7 @@
                 <w:sz w:val="16"/>
                 <w:szCs w:val="16"/>
               </w:rPr>
-              <w:t>16</w:t>
+              <w:t>15</w:t>
             </w:r>
             <w:r>
               <w:rPr>
@@ -6085,8 +6032,9 @@
                 <w:sz w:val="16"/>
                 <w:szCs w:val="16"/>
               </w:rPr>
-              <w:t>                </w:t>
-            </w:r>
+              <w:t>                    </w:t>
+            </w:r>
+            <w:proofErr w:type="spellStart"/>
             <w:r>
               <w:rPr>
                 <w:rStyle w:val="HTMLCode"/>
@@ -6096,304 +6044,9 @@
                 <w:sz w:val="16"/>
                 <w:szCs w:val="16"/>
               </w:rPr>
-              <w:t>if </w:t>
-            </w:r>
-            <w:r>
-              <w:rPr>
-                <w:rStyle w:val="HTMLCode"/>
-                <w:color w:val="000000"/>
-                <w:sz w:val="16"/>
-                <w:szCs w:val="16"/>
-              </w:rPr>
-              <w:t>((!</w:t>
-            </w:r>
-            <w:proofErr w:type="spellStart"/>
-            <w:r>
-              <w:rPr>
-                <w:rStyle w:val="HTMLCode"/>
-                <w:color w:val="000000"/>
-                <w:sz w:val="16"/>
-                <w:szCs w:val="16"/>
-              </w:rPr>
-              <w:t>visitedNodes</w:t>
+              <w:t>int</w:t>
             </w:r>
             <w:proofErr w:type="spellEnd"/>
-            <w:r>
-              <w:rPr>
-                <w:rStyle w:val="HTMLCode"/>
-                <w:color w:val="000000"/>
-                <w:sz w:val="16"/>
-                <w:szCs w:val="16"/>
-              </w:rPr>
-              <w:t>[y]) &amp;&amp; (</w:t>
-            </w:r>
-            <w:proofErr w:type="spellStart"/>
-            <w:r>
-              <w:rPr>
-                <w:rStyle w:val="HTMLCode"/>
-                <w:color w:val="000000"/>
-                <w:sz w:val="16"/>
-                <w:szCs w:val="16"/>
-              </w:rPr>
-              <w:t>minimalCosts</w:t>
-            </w:r>
-            <w:proofErr w:type="spellEnd"/>
-            <w:r>
-              <w:rPr>
-                <w:rStyle w:val="HTMLCode"/>
-                <w:color w:val="000000"/>
-                <w:sz w:val="16"/>
-                <w:szCs w:val="16"/>
-              </w:rPr>
-              <w:t>[y] &lt; min)) {</w:t>
-            </w:r>
-            <w:r>
-              <w:rPr>
-                <w:rFonts w:ascii="Courier New" w:hAnsi="Courier New" w:cs="Courier New"/>
-                <w:sz w:val="16"/>
-                <w:szCs w:val="16"/>
-              </w:rPr>
-              <w:br/>
-            </w:r>
-            <w:r>
-              <w:rPr>
-                <w:rStyle w:val="HTMLCode"/>
-                <w:color w:val="808080"/>
-                <w:sz w:val="16"/>
-                <w:szCs w:val="16"/>
-              </w:rPr>
-              <w:t>17</w:t>
-            </w:r>
-            <w:r>
-              <w:rPr>
-                <w:rStyle w:val="HTMLCode"/>
-                <w:sz w:val="16"/>
-                <w:szCs w:val="16"/>
-              </w:rPr>
-              <w:t> </w:t>
-            </w:r>
-            <w:r>
-              <w:rPr>
-                <w:rStyle w:val="HTMLCode"/>
-                <w:color w:val="FFFFFF"/>
-                <w:sz w:val="16"/>
-                <w:szCs w:val="16"/>
-              </w:rPr>
-              <w:t>                    </w:t>
-            </w:r>
-            <w:r>
-              <w:rPr>
-                <w:rStyle w:val="HTMLCode"/>
-                <w:color w:val="000000"/>
-                <w:sz w:val="16"/>
-                <w:szCs w:val="16"/>
-              </w:rPr>
-              <w:t>x = y;</w:t>
-            </w:r>
-            <w:r>
-              <w:rPr>
-                <w:rFonts w:ascii="Courier New" w:hAnsi="Courier New" w:cs="Courier New"/>
-                <w:sz w:val="16"/>
-                <w:szCs w:val="16"/>
-              </w:rPr>
-              <w:br/>
-            </w:r>
-            <w:r>
-              <w:rPr>
-                <w:rStyle w:val="HTMLCode"/>
-                <w:color w:val="808080"/>
-                <w:sz w:val="16"/>
-                <w:szCs w:val="16"/>
-              </w:rPr>
-              <w:t>18</w:t>
-            </w:r>
-            <w:r>
-              <w:rPr>
-                <w:rStyle w:val="HTMLCode"/>
-                <w:sz w:val="16"/>
-                <w:szCs w:val="16"/>
-              </w:rPr>
-              <w:t> </w:t>
-            </w:r>
-            <w:r>
-              <w:rPr>
-                <w:rStyle w:val="HTMLCode"/>
-                <w:color w:val="FFFFFF"/>
-                <w:sz w:val="16"/>
-                <w:szCs w:val="16"/>
-              </w:rPr>
-              <w:t>                    </w:t>
-            </w:r>
-            <w:r>
-              <w:rPr>
-                <w:rStyle w:val="HTMLCode"/>
-                <w:color w:val="000000"/>
-                <w:sz w:val="16"/>
-                <w:szCs w:val="16"/>
-              </w:rPr>
-              <w:t>min = </w:t>
-            </w:r>
-            <w:proofErr w:type="spellStart"/>
-            <w:r>
-              <w:rPr>
-                <w:rStyle w:val="HTMLCode"/>
-                <w:color w:val="000000"/>
-                <w:sz w:val="16"/>
-                <w:szCs w:val="16"/>
-              </w:rPr>
-              <w:t>minimalCosts</w:t>
-            </w:r>
-            <w:proofErr w:type="spellEnd"/>
-            <w:r>
-              <w:rPr>
-                <w:rStyle w:val="HTMLCode"/>
-                <w:color w:val="000000"/>
-                <w:sz w:val="16"/>
-                <w:szCs w:val="16"/>
-              </w:rPr>
-              <w:t>[y];</w:t>
-            </w:r>
-            <w:r>
-              <w:rPr>
-                <w:rFonts w:ascii="Courier New" w:hAnsi="Courier New" w:cs="Courier New"/>
-                <w:sz w:val="16"/>
-                <w:szCs w:val="16"/>
-              </w:rPr>
-              <w:br/>
-            </w:r>
-            <w:r>
-              <w:rPr>
-                <w:rStyle w:val="HTMLCode"/>
-                <w:color w:val="808080"/>
-                <w:sz w:val="16"/>
-                <w:szCs w:val="16"/>
-              </w:rPr>
-              <w:t>19</w:t>
-            </w:r>
-            <w:r>
-              <w:rPr>
-                <w:rStyle w:val="HTMLCode"/>
-                <w:sz w:val="16"/>
-                <w:szCs w:val="16"/>
-              </w:rPr>
-              <w:t> </w:t>
-            </w:r>
-            <w:r>
-              <w:rPr>
-                <w:rStyle w:val="HTMLCode"/>
-                <w:color w:val="FFFFFF"/>
-                <w:sz w:val="16"/>
-                <w:szCs w:val="16"/>
-              </w:rPr>
-              <w:t>                </w:t>
-            </w:r>
-            <w:r>
-              <w:rPr>
-                <w:rStyle w:val="HTMLCode"/>
-                <w:color w:val="000000"/>
-                <w:sz w:val="16"/>
-                <w:szCs w:val="16"/>
-              </w:rPr>
-              <w:t>}</w:t>
-            </w:r>
-            <w:r>
-              <w:rPr>
-                <w:rFonts w:ascii="Courier New" w:hAnsi="Courier New" w:cs="Courier New"/>
-                <w:sz w:val="16"/>
-                <w:szCs w:val="16"/>
-              </w:rPr>
-              <w:br/>
-            </w:r>
-            <w:r>
-              <w:rPr>
-                <w:rStyle w:val="HTMLCode"/>
-                <w:color w:val="808080"/>
-                <w:sz w:val="16"/>
-                <w:szCs w:val="16"/>
-              </w:rPr>
-              <w:t>20</w:t>
-            </w:r>
-            <w:r>
-              <w:rPr>
-                <w:rStyle w:val="HTMLCode"/>
-                <w:sz w:val="16"/>
-                <w:szCs w:val="16"/>
-              </w:rPr>
-              <w:t> </w:t>
-            </w:r>
-            <w:r>
-              <w:rPr>
-                <w:rStyle w:val="HTMLCode"/>
-                <w:color w:val="FFFFFF"/>
-                <w:sz w:val="16"/>
-                <w:szCs w:val="16"/>
-              </w:rPr>
-              <w:t>            </w:t>
-            </w:r>
-            <w:r>
-              <w:rPr>
-                <w:rStyle w:val="HTMLCode"/>
-                <w:color w:val="000000"/>
-                <w:sz w:val="16"/>
-                <w:szCs w:val="16"/>
-              </w:rPr>
-              <w:t>}</w:t>
-            </w:r>
-            <w:r>
-              <w:rPr>
-                <w:rFonts w:ascii="Courier New" w:hAnsi="Courier New" w:cs="Courier New"/>
-                <w:sz w:val="16"/>
-                <w:szCs w:val="16"/>
-              </w:rPr>
-              <w:br/>
-            </w:r>
-            <w:r>
-              <w:rPr>
-                <w:rStyle w:val="HTMLCode"/>
-                <w:color w:val="808080"/>
-                <w:sz w:val="16"/>
-                <w:szCs w:val="16"/>
-              </w:rPr>
-              <w:t>21</w:t>
-            </w:r>
-            <w:r>
-              <w:rPr>
-                <w:rStyle w:val="HTMLCode"/>
-                <w:sz w:val="16"/>
-                <w:szCs w:val="16"/>
-              </w:rPr>
-              <w:t> </w:t>
-            </w:r>
-            <w:r>
-              <w:rPr>
-                <w:rStyle w:val="HTMLCode"/>
-                <w:color w:val="FFFFFF"/>
-                <w:sz w:val="16"/>
-                <w:szCs w:val="16"/>
-              </w:rPr>
-              <w:t>            </w:t>
-            </w:r>
-            <w:proofErr w:type="spellStart"/>
-            <w:r>
-              <w:rPr>
-                <w:rStyle w:val="HTMLCode"/>
-                <w:color w:val="000000"/>
-                <w:sz w:val="16"/>
-                <w:szCs w:val="16"/>
-              </w:rPr>
-              <w:t>visitedNodes</w:t>
-            </w:r>
-            <w:proofErr w:type="spellEnd"/>
-            <w:r>
-              <w:rPr>
-                <w:rStyle w:val="HTMLCode"/>
-                <w:color w:val="000000"/>
-                <w:sz w:val="16"/>
-                <w:szCs w:val="16"/>
-              </w:rPr>
-              <w:t>[x] = </w:t>
-            </w:r>
-            <w:proofErr w:type="spellStart"/>
             <w:r>
               <w:rPr>
                 <w:rStyle w:val="HTMLCode"/>
@@ -6403,7 +6056,26 @@
                 <w:sz w:val="16"/>
                 <w:szCs w:val="16"/>
               </w:rPr>
-              <w:t>true</w:t>
+              <w:t> </w:t>
+            </w:r>
+            <w:r>
+              <w:rPr>
+                <w:rStyle w:val="HTMLCode"/>
+                <w:color w:val="000000"/>
+                <w:sz w:val="16"/>
+                <w:szCs w:val="16"/>
+              </w:rPr>
+              <w:t>x = </w:t>
+            </w:r>
+            <w:proofErr w:type="spellStart"/>
+            <w:r>
+              <w:rPr>
+                <w:rStyle w:val="HTMLCode"/>
+                <w:color w:val="000000"/>
+                <w:sz w:val="16"/>
+                <w:szCs w:val="16"/>
+              </w:rPr>
+              <w:t>predecessor</w:t>
             </w:r>
             <w:proofErr w:type="spellEnd"/>
             <w:r>
@@ -6413,7 +6085,7 @@
                 <w:sz w:val="16"/>
                 <w:szCs w:val="16"/>
               </w:rPr>
-              <w:t>;</w:t>
+              <w:t>[i];</w:t>
             </w:r>
             <w:r>
               <w:rPr>
@@ -6430,7 +6102,7 @@
                 <w:sz w:val="16"/>
                 <w:szCs w:val="16"/>
               </w:rPr>
-              <w:t>22</w:t>
+              <w:t>16</w:t>
             </w:r>
             <w:r>
               <w:rPr>
@@ -6447,9 +6119,8 @@
                 <w:sz w:val="16"/>
                 <w:szCs w:val="16"/>
               </w:rPr>
-              <w:t>            </w:t>
-            </w:r>
-            <w:proofErr w:type="spellStart"/>
+              <w:t>                    </w:t>
+            </w:r>
             <w:r>
               <w:rPr>
                 <w:rStyle w:val="HTMLCode"/>
@@ -6459,7 +6130,26 @@
                 <w:sz w:val="16"/>
                 <w:szCs w:val="16"/>
               </w:rPr>
-              <w:t>int</w:t>
+              <w:t>if </w:t>
+            </w:r>
+            <w:r>
+              <w:rPr>
+                <w:rStyle w:val="HTMLCode"/>
+                <w:color w:val="000000"/>
+                <w:sz w:val="16"/>
+                <w:szCs w:val="16"/>
+              </w:rPr>
+              <w:t>(</w:t>
+            </w:r>
+            <w:proofErr w:type="spellStart"/>
+            <w:r>
+              <w:rPr>
+                <w:rStyle w:val="HTMLCode"/>
+                <w:color w:val="000000"/>
+                <w:sz w:val="16"/>
+                <w:szCs w:val="16"/>
+              </w:rPr>
+              <w:t>minimalCosts</w:t>
             </w:r>
             <w:proofErr w:type="spellEnd"/>
             <w:r>
@@ -6469,7 +6159,7 @@
                 <w:sz w:val="16"/>
                 <w:szCs w:val="16"/>
               </w:rPr>
-              <w:t>[] </w:t>
+              <w:t>[x] + </w:t>
             </w:r>
             <w:proofErr w:type="spellStart"/>
             <w:r>
@@ -6479,7 +6169,7 @@
                 <w:sz w:val="16"/>
                 <w:szCs w:val="16"/>
               </w:rPr>
-              <w:t>successors</w:t>
+              <w:t>listOfArcs</w:t>
             </w:r>
             <w:proofErr w:type="spellEnd"/>
             <w:r>
@@ -6489,62 +6179,177 @@
                 <w:sz w:val="16"/>
                 <w:szCs w:val="16"/>
               </w:rPr>
+              <w:t>[x][y] &lt; </w:t>
+            </w:r>
+            <w:proofErr w:type="spellStart"/>
+            <w:r>
+              <w:rPr>
+                <w:rStyle w:val="HTMLCode"/>
+                <w:color w:val="000000"/>
+                <w:sz w:val="16"/>
+                <w:szCs w:val="16"/>
+              </w:rPr>
+              <w:t>minimalCosts</w:t>
+            </w:r>
+            <w:proofErr w:type="spellEnd"/>
+            <w:r>
+              <w:rPr>
+                <w:rStyle w:val="HTMLCode"/>
+                <w:color w:val="000000"/>
+                <w:sz w:val="16"/>
+                <w:szCs w:val="16"/>
+              </w:rPr>
+              <w:t>[y]) {</w:t>
+            </w:r>
+            <w:r>
+              <w:rPr>
+                <w:rFonts w:ascii="Courier New" w:hAnsi="Courier New" w:cs="Courier New"/>
+                <w:sz w:val="16"/>
+                <w:szCs w:val="16"/>
+              </w:rPr>
+              <w:br/>
+            </w:r>
+            <w:r>
+              <w:rPr>
+                <w:rStyle w:val="HTMLCode"/>
+                <w:color w:val="808080"/>
+                <w:sz w:val="16"/>
+                <w:szCs w:val="16"/>
+              </w:rPr>
+              <w:t>17</w:t>
+            </w:r>
+            <w:r>
+              <w:rPr>
+                <w:rStyle w:val="HTMLCode"/>
+                <w:sz w:val="16"/>
+                <w:szCs w:val="16"/>
+              </w:rPr>
+              <w:t> </w:t>
+            </w:r>
+            <w:r>
+              <w:rPr>
+                <w:rStyle w:val="HTMLCode"/>
+                <w:color w:val="FFFFFF"/>
+                <w:sz w:val="16"/>
+                <w:szCs w:val="16"/>
+              </w:rPr>
+              <w:t>                        </w:t>
+            </w:r>
+            <w:proofErr w:type="spellStart"/>
+            <w:r>
+              <w:rPr>
+                <w:rStyle w:val="HTMLCode"/>
+                <w:color w:val="000000"/>
+                <w:sz w:val="16"/>
+                <w:szCs w:val="16"/>
+              </w:rPr>
+              <w:t>minimalCosts</w:t>
+            </w:r>
+            <w:proofErr w:type="spellEnd"/>
+            <w:r>
+              <w:rPr>
+                <w:rStyle w:val="HTMLCode"/>
+                <w:color w:val="000000"/>
+                <w:sz w:val="16"/>
+                <w:szCs w:val="16"/>
+              </w:rPr>
+              <w:t>[y] = </w:t>
+            </w:r>
+            <w:proofErr w:type="spellStart"/>
+            <w:r>
+              <w:rPr>
+                <w:rStyle w:val="HTMLCode"/>
+                <w:color w:val="000000"/>
+                <w:sz w:val="16"/>
+                <w:szCs w:val="16"/>
+              </w:rPr>
+              <w:t>minimalCosts</w:t>
+            </w:r>
+            <w:proofErr w:type="spellEnd"/>
+            <w:r>
+              <w:rPr>
+                <w:rStyle w:val="HTMLCode"/>
+                <w:color w:val="000000"/>
+                <w:sz w:val="16"/>
+                <w:szCs w:val="16"/>
+              </w:rPr>
+              <w:t>[x] + </w:t>
+            </w:r>
+            <w:proofErr w:type="spellStart"/>
+            <w:r>
+              <w:rPr>
+                <w:rStyle w:val="HTMLCode"/>
+                <w:color w:val="000000"/>
+                <w:sz w:val="16"/>
+                <w:szCs w:val="16"/>
+              </w:rPr>
+              <w:t>listOfArcs</w:t>
+            </w:r>
+            <w:proofErr w:type="spellEnd"/>
+            <w:r>
+              <w:rPr>
+                <w:rStyle w:val="HTMLCode"/>
+                <w:color w:val="000000"/>
+                <w:sz w:val="16"/>
+                <w:szCs w:val="16"/>
+              </w:rPr>
+              <w:t>[x][y];</w:t>
+            </w:r>
+            <w:r>
+              <w:rPr>
+                <w:rFonts w:ascii="Courier New" w:hAnsi="Courier New" w:cs="Courier New"/>
+                <w:sz w:val="16"/>
+                <w:szCs w:val="16"/>
+              </w:rPr>
+              <w:br/>
+            </w:r>
+            <w:r>
+              <w:rPr>
+                <w:rStyle w:val="HTMLCode"/>
+                <w:color w:val="808080"/>
+                <w:sz w:val="16"/>
+                <w:szCs w:val="16"/>
+              </w:rPr>
+              <w:t>18</w:t>
+            </w:r>
+            <w:r>
+              <w:rPr>
+                <w:rStyle w:val="HTMLCode"/>
+                <w:sz w:val="16"/>
+                <w:szCs w:val="16"/>
+              </w:rPr>
+              <w:t> </w:t>
+            </w:r>
+            <w:r>
+              <w:rPr>
+                <w:rStyle w:val="HTMLCode"/>
+                <w:color w:val="FFFFFF"/>
+                <w:sz w:val="16"/>
+                <w:szCs w:val="16"/>
+              </w:rPr>
+              <w:t>                        </w:t>
+            </w:r>
+            <w:proofErr w:type="spellStart"/>
+            <w:r>
+              <w:rPr>
+                <w:rStyle w:val="HTMLCode"/>
+                <w:color w:val="000000"/>
+                <w:sz w:val="16"/>
+                <w:szCs w:val="16"/>
+              </w:rPr>
+              <w:t>found</w:t>
+            </w:r>
+            <w:proofErr w:type="spellEnd"/>
+            <w:r>
+              <w:rPr>
+                <w:rStyle w:val="HTMLCode"/>
+                <w:color w:val="000000"/>
+                <w:sz w:val="16"/>
+                <w:szCs w:val="16"/>
+              </w:rPr>
               <w:t> = </w:t>
             </w:r>
             <w:proofErr w:type="spellStart"/>
-            <w:r>
-              <w:rPr>
-                <w:rStyle w:val="HTMLCode"/>
-                <w:color w:val="000000"/>
-                <w:sz w:val="16"/>
-                <w:szCs w:val="16"/>
-              </w:rPr>
-              <w:t>findSuccessors</w:t>
-            </w:r>
-            <w:proofErr w:type="spellEnd"/>
-            <w:r>
-              <w:rPr>
-                <w:rStyle w:val="HTMLCode"/>
-                <w:color w:val="000000"/>
-                <w:sz w:val="16"/>
-                <w:szCs w:val="16"/>
-              </w:rPr>
-              <w:t>(x);</w:t>
-            </w:r>
-            <w:r>
-              <w:rPr>
-                <w:rFonts w:ascii="Courier New" w:hAnsi="Courier New" w:cs="Courier New"/>
-                <w:sz w:val="16"/>
-                <w:szCs w:val="16"/>
-              </w:rPr>
-              <w:br/>
-            </w:r>
-            <w:r>
-              <w:rPr>
-                <w:rStyle w:val="HTMLCode"/>
-                <w:color w:val="808080"/>
-                <w:sz w:val="16"/>
-                <w:szCs w:val="16"/>
-              </w:rPr>
-              <w:t>23</w:t>
-            </w:r>
-            <w:r>
-              <w:rPr>
-                <w:rStyle w:val="HTMLCode"/>
-                <w:sz w:val="16"/>
-                <w:szCs w:val="16"/>
-              </w:rPr>
-              <w:t> </w:t>
-            </w:r>
-            <w:r>
-              <w:rPr>
-                <w:rStyle w:val="HTMLCode"/>
-                <w:color w:val="FFFFFF"/>
-                <w:sz w:val="16"/>
-                <w:szCs w:val="16"/>
-              </w:rPr>
-              <w:t>            </w:t>
-            </w:r>
             <w:r>
               <w:rPr>
                 <w:rStyle w:val="HTMLCode"/>
@@ -6554,16 +6359,189 @@
                 <w:sz w:val="16"/>
                 <w:szCs w:val="16"/>
               </w:rPr>
-              <w:t>for </w:t>
-            </w:r>
-            <w:r>
-              <w:rPr>
-                <w:rStyle w:val="HTMLCode"/>
-                <w:color w:val="000000"/>
-                <w:sz w:val="16"/>
-                <w:szCs w:val="16"/>
-              </w:rPr>
-              <w:t>(</w:t>
+              <w:t>true</w:t>
+            </w:r>
+            <w:proofErr w:type="spellEnd"/>
+            <w:r>
+              <w:rPr>
+                <w:rStyle w:val="HTMLCode"/>
+                <w:color w:val="000000"/>
+                <w:sz w:val="16"/>
+                <w:szCs w:val="16"/>
+              </w:rPr>
+              <w:t>;</w:t>
+            </w:r>
+            <w:r>
+              <w:rPr>
+                <w:rFonts w:ascii="Courier New" w:hAnsi="Courier New" w:cs="Courier New"/>
+                <w:sz w:val="16"/>
+                <w:szCs w:val="16"/>
+              </w:rPr>
+              <w:br/>
+            </w:r>
+            <w:r>
+              <w:rPr>
+                <w:rStyle w:val="HTMLCode"/>
+                <w:color w:val="808080"/>
+                <w:sz w:val="16"/>
+                <w:szCs w:val="16"/>
+              </w:rPr>
+              <w:t>19</w:t>
+            </w:r>
+            <w:r>
+              <w:rPr>
+                <w:rStyle w:val="HTMLCode"/>
+                <w:sz w:val="16"/>
+                <w:szCs w:val="16"/>
+              </w:rPr>
+              <w:t> </w:t>
+            </w:r>
+            <w:r>
+              <w:rPr>
+                <w:rStyle w:val="HTMLCode"/>
+                <w:color w:val="FFFFFF"/>
+                <w:sz w:val="16"/>
+                <w:szCs w:val="16"/>
+              </w:rPr>
+              <w:t>                    </w:t>
+            </w:r>
+            <w:r>
+              <w:rPr>
+                <w:rStyle w:val="HTMLCode"/>
+                <w:color w:val="000000"/>
+                <w:sz w:val="16"/>
+                <w:szCs w:val="16"/>
+              </w:rPr>
+              <w:t>}</w:t>
+            </w:r>
+            <w:r>
+              <w:rPr>
+                <w:rFonts w:ascii="Courier New" w:hAnsi="Courier New" w:cs="Courier New"/>
+                <w:sz w:val="16"/>
+                <w:szCs w:val="16"/>
+              </w:rPr>
+              <w:br/>
+            </w:r>
+            <w:r>
+              <w:rPr>
+                <w:rStyle w:val="HTMLCode"/>
+                <w:color w:val="808080"/>
+                <w:sz w:val="16"/>
+                <w:szCs w:val="16"/>
+              </w:rPr>
+              <w:t>20</w:t>
+            </w:r>
+            <w:r>
+              <w:rPr>
+                <w:rStyle w:val="HTMLCode"/>
+                <w:sz w:val="16"/>
+                <w:szCs w:val="16"/>
+              </w:rPr>
+              <w:t> </w:t>
+            </w:r>
+            <w:r>
+              <w:rPr>
+                <w:rStyle w:val="HTMLCode"/>
+                <w:color w:val="FFFFFF"/>
+                <w:sz w:val="16"/>
+                <w:szCs w:val="16"/>
+              </w:rPr>
+              <w:t>                </w:t>
+            </w:r>
+            <w:r>
+              <w:rPr>
+                <w:rStyle w:val="HTMLCode"/>
+                <w:color w:val="000000"/>
+                <w:sz w:val="16"/>
+                <w:szCs w:val="16"/>
+              </w:rPr>
+              <w:t>}</w:t>
+            </w:r>
+            <w:r>
+              <w:rPr>
+                <w:rFonts w:ascii="Courier New" w:hAnsi="Courier New" w:cs="Courier New"/>
+                <w:sz w:val="16"/>
+                <w:szCs w:val="16"/>
+              </w:rPr>
+              <w:br/>
+            </w:r>
+            <w:r>
+              <w:rPr>
+                <w:rStyle w:val="HTMLCode"/>
+                <w:color w:val="808080"/>
+                <w:sz w:val="16"/>
+                <w:szCs w:val="16"/>
+              </w:rPr>
+              <w:t>21</w:t>
+            </w:r>
+            <w:r>
+              <w:rPr>
+                <w:rStyle w:val="HTMLCode"/>
+                <w:sz w:val="16"/>
+                <w:szCs w:val="16"/>
+              </w:rPr>
+              <w:t> </w:t>
+            </w:r>
+            <w:r>
+              <w:rPr>
+                <w:rStyle w:val="HTMLCode"/>
+                <w:color w:val="FFFFFF"/>
+                <w:sz w:val="16"/>
+                <w:szCs w:val="16"/>
+              </w:rPr>
+              <w:t>            </w:t>
+            </w:r>
+            <w:r>
+              <w:rPr>
+                <w:rStyle w:val="HTMLCode"/>
+                <w:color w:val="000000"/>
+                <w:sz w:val="16"/>
+                <w:szCs w:val="16"/>
+              </w:rPr>
+              <w:t>}</w:t>
+            </w:r>
+            <w:r>
+              <w:rPr>
+                <w:rFonts w:ascii="Courier New" w:hAnsi="Courier New" w:cs="Courier New"/>
+                <w:sz w:val="16"/>
+                <w:szCs w:val="16"/>
+              </w:rPr>
+              <w:br/>
+            </w:r>
+            <w:r>
+              <w:rPr>
+                <w:rStyle w:val="HTMLCode"/>
+                <w:color w:val="808080"/>
+                <w:sz w:val="16"/>
+                <w:szCs w:val="16"/>
+              </w:rPr>
+              <w:t>22</w:t>
+            </w:r>
+            <w:r>
+              <w:rPr>
+                <w:rStyle w:val="HTMLCode"/>
+                <w:sz w:val="16"/>
+                <w:szCs w:val="16"/>
+              </w:rPr>
+              <w:t> </w:t>
+            </w:r>
+            <w:r>
+              <w:rPr>
+                <w:rStyle w:val="HTMLCode"/>
+                <w:color w:val="FFFFFF"/>
+                <w:sz w:val="16"/>
+                <w:szCs w:val="16"/>
+              </w:rPr>
+              <w:t>        </w:t>
+            </w:r>
+            <w:r>
+              <w:rPr>
+                <w:rStyle w:val="HTMLCode"/>
+                <w:color w:val="000000"/>
+                <w:sz w:val="16"/>
+                <w:szCs w:val="16"/>
+              </w:rPr>
+              <w:t>} </w:t>
             </w:r>
             <w:proofErr w:type="spellStart"/>
             <w:r>
@@ -6575,7 +6553,7 @@
                 <w:sz w:val="16"/>
                 <w:szCs w:val="16"/>
               </w:rPr>
-              <w:t>int</w:t>
+              <w:t>while</w:t>
             </w:r>
             <w:proofErr w:type="spellEnd"/>
             <w:r>
@@ -6596,25 +6574,7 @@
                 <w:sz w:val="16"/>
                 <w:szCs w:val="16"/>
               </w:rPr>
-              <w:t>i = </w:t>
-            </w:r>
-            <w:r>
-              <w:rPr>
-                <w:rStyle w:val="HTMLCode"/>
-                <w:color w:val="990000"/>
-                <w:sz w:val="16"/>
-                <w:szCs w:val="16"/>
-              </w:rPr>
-              <w:t>0</w:t>
-            </w:r>
-            <w:r>
-              <w:rPr>
-                <w:rStyle w:val="HTMLCode"/>
-                <w:color w:val="000000"/>
-                <w:sz w:val="16"/>
-                <w:szCs w:val="16"/>
-              </w:rPr>
-              <w:t>; i &lt; </w:t>
+              <w:t>(</w:t>
             </w:r>
             <w:proofErr w:type="spellStart"/>
             <w:r>
@@ -6624,7 +6584,7 @@
                 <w:sz w:val="16"/>
                 <w:szCs w:val="16"/>
               </w:rPr>
-              <w:t>successors.length</w:t>
+              <w:t>found</w:t>
             </w:r>
             <w:proofErr w:type="spellEnd"/>
             <w:r>
@@ -6634,7 +6594,7 @@
                 <w:sz w:val="16"/>
                 <w:szCs w:val="16"/>
               </w:rPr>
-              <w:t>; i++) {</w:t>
+              <w:t>);</w:t>
             </w:r>
             <w:r>
               <w:rPr>
@@ -6651,7 +6611,7 @@
                 <w:sz w:val="16"/>
                 <w:szCs w:val="16"/>
               </w:rPr>
-              <w:t>24</w:t>
+              <w:t>23</w:t>
             </w:r>
             <w:r>
               <w:rPr>
@@ -6668,70 +6628,7 @@
                 <w:sz w:val="16"/>
                 <w:szCs w:val="16"/>
               </w:rPr>
-              <w:t>                </w:t>
-            </w:r>
-            <w:r>
-              <w:rPr>
-                <w:rStyle w:val="HTMLCode"/>
-                <w:color w:val="000000"/>
-                <w:sz w:val="16"/>
-                <w:szCs w:val="16"/>
-              </w:rPr>
-              <w:t>y = </w:t>
-            </w:r>
-            <w:proofErr w:type="spellStart"/>
-            <w:r>
-              <w:rPr>
-                <w:rStyle w:val="HTMLCode"/>
-                <w:color w:val="000000"/>
-                <w:sz w:val="16"/>
-                <w:szCs w:val="16"/>
-              </w:rPr>
-              <w:t>successors</w:t>
-            </w:r>
-            <w:proofErr w:type="spellEnd"/>
-            <w:r>
-              <w:rPr>
-                <w:rStyle w:val="HTMLCode"/>
-                <w:color w:val="000000"/>
-                <w:sz w:val="16"/>
-                <w:szCs w:val="16"/>
-              </w:rPr>
-              <w:t>[i];</w:t>
-            </w:r>
-            <w:r>
-              <w:rPr>
-                <w:rFonts w:ascii="Courier New" w:hAnsi="Courier New" w:cs="Courier New"/>
-                <w:sz w:val="16"/>
-                <w:szCs w:val="16"/>
-              </w:rPr>
-              <w:br/>
-            </w:r>
-            <w:r>
-              <w:rPr>
-                <w:rStyle w:val="HTMLCode"/>
-                <w:color w:val="808080"/>
-                <w:sz w:val="16"/>
-                <w:szCs w:val="16"/>
-              </w:rPr>
-              <w:t>25</w:t>
-            </w:r>
-            <w:r>
-              <w:rPr>
-                <w:rStyle w:val="HTMLCode"/>
-                <w:sz w:val="16"/>
-                <w:szCs w:val="16"/>
-              </w:rPr>
-              <w:t> </w:t>
-            </w:r>
-            <w:r>
-              <w:rPr>
-                <w:rStyle w:val="HTMLCode"/>
-                <w:color w:val="FFFFFF"/>
-                <w:sz w:val="16"/>
-                <w:szCs w:val="16"/>
-              </w:rPr>
-              <w:t>                </w:t>
+              <w:t>        </w:t>
             </w:r>
             <w:r>
               <w:rPr>
@@ -6742,16 +6639,7 @@
                 <w:sz w:val="16"/>
                 <w:szCs w:val="16"/>
               </w:rPr>
-              <w:t>if </w:t>
-            </w:r>
-            <w:r>
-              <w:rPr>
-                <w:rStyle w:val="HTMLCode"/>
-                <w:color w:val="000000"/>
-                <w:sz w:val="16"/>
-                <w:szCs w:val="16"/>
-              </w:rPr>
-              <w:t>(min + </w:t>
+              <w:t>return </w:t>
             </w:r>
             <w:proofErr w:type="spellStart"/>
             <w:r>
@@ -6761,7 +6649,7 @@
                 <w:sz w:val="16"/>
                 <w:szCs w:val="16"/>
               </w:rPr>
-              <w:t>listOfArcs</w:t>
+              <w:t>minimalCosts</w:t>
             </w:r>
             <w:proofErr w:type="spellEnd"/>
             <w:r>
@@ -6771,27 +6659,7 @@
                 <w:sz w:val="16"/>
                 <w:szCs w:val="16"/>
               </w:rPr>
-              <w:t>[x][y] &lt; </w:t>
-            </w:r>
-            <w:proofErr w:type="spellStart"/>
-            <w:r>
-              <w:rPr>
-                <w:rStyle w:val="HTMLCode"/>
-                <w:color w:val="000000"/>
-                <w:sz w:val="16"/>
-                <w:szCs w:val="16"/>
-              </w:rPr>
-              <w:t>minimalCosts</w:t>
-            </w:r>
-            <w:proofErr w:type="spellEnd"/>
-            <w:r>
-              <w:rPr>
-                <w:rStyle w:val="HTMLCode"/>
-                <w:color w:val="000000"/>
-                <w:sz w:val="16"/>
-                <w:szCs w:val="16"/>
-              </w:rPr>
-              <w:t>[y]) {</w:t>
+              <w:t>;</w:t>
             </w:r>
             <w:r>
               <w:rPr>
@@ -6808,1067 +6676,7 @@
                 <w:sz w:val="16"/>
                 <w:szCs w:val="16"/>
               </w:rPr>
-              <w:t>26</w:t>
-            </w:r>
-            <w:r>
-              <w:rPr>
-                <w:rStyle w:val="HTMLCode"/>
-                <w:sz w:val="16"/>
-                <w:szCs w:val="16"/>
-              </w:rPr>
-              <w:t> </w:t>
-            </w:r>
-            <w:r>
-              <w:rPr>
-                <w:rStyle w:val="HTMLCode"/>
-                <w:color w:val="FFFFFF"/>
-                <w:sz w:val="16"/>
-                <w:szCs w:val="16"/>
-              </w:rPr>
-              <w:t>                    </w:t>
-            </w:r>
-            <w:proofErr w:type="spellStart"/>
-            <w:r>
-              <w:rPr>
-                <w:rStyle w:val="HTMLCode"/>
-                <w:color w:val="000000"/>
-                <w:sz w:val="16"/>
-                <w:szCs w:val="16"/>
-              </w:rPr>
-              <w:t>minimalCosts</w:t>
-            </w:r>
-            <w:proofErr w:type="spellEnd"/>
-            <w:r>
-              <w:rPr>
-                <w:rStyle w:val="HTMLCode"/>
-                <w:color w:val="000000"/>
-                <w:sz w:val="16"/>
-                <w:szCs w:val="16"/>
-              </w:rPr>
-              <w:t>[y] = min + </w:t>
-            </w:r>
-            <w:proofErr w:type="spellStart"/>
-            <w:r>
-              <w:rPr>
-                <w:rStyle w:val="HTMLCode"/>
-                <w:color w:val="000000"/>
-                <w:sz w:val="16"/>
-                <w:szCs w:val="16"/>
-              </w:rPr>
-              <w:t>listOfArcs</w:t>
-            </w:r>
-            <w:proofErr w:type="spellEnd"/>
-            <w:r>
-              <w:rPr>
-                <w:rStyle w:val="HTMLCode"/>
-                <w:color w:val="000000"/>
-                <w:sz w:val="16"/>
-                <w:szCs w:val="16"/>
-              </w:rPr>
-              <w:t>[x][y];</w:t>
-            </w:r>
-            <w:r>
-              <w:rPr>
-                <w:rFonts w:ascii="Courier New" w:hAnsi="Courier New" w:cs="Courier New"/>
-                <w:sz w:val="16"/>
-                <w:szCs w:val="16"/>
-              </w:rPr>
-              <w:br/>
-            </w:r>
-            <w:r>
-              <w:rPr>
-                <w:rStyle w:val="HTMLCode"/>
-                <w:color w:val="808080"/>
-                <w:sz w:val="16"/>
-                <w:szCs w:val="16"/>
-              </w:rPr>
-              <w:t>27</w:t>
-            </w:r>
-            <w:r>
-              <w:rPr>
-                <w:rStyle w:val="HTMLCode"/>
-                <w:sz w:val="16"/>
-                <w:szCs w:val="16"/>
-              </w:rPr>
-              <w:t> </w:t>
-            </w:r>
-            <w:r>
-              <w:rPr>
-                <w:rStyle w:val="HTMLCode"/>
-                <w:color w:val="FFFFFF"/>
-                <w:sz w:val="16"/>
-                <w:szCs w:val="16"/>
-              </w:rPr>
-              <w:t>                </w:t>
-            </w:r>
-            <w:r>
-              <w:rPr>
-                <w:rStyle w:val="HTMLCode"/>
-                <w:color w:val="000000"/>
-                <w:sz w:val="16"/>
-                <w:szCs w:val="16"/>
-              </w:rPr>
-              <w:t>}</w:t>
-            </w:r>
-            <w:r>
-              <w:rPr>
-                <w:rFonts w:ascii="Courier New" w:hAnsi="Courier New" w:cs="Courier New"/>
-                <w:sz w:val="16"/>
-                <w:szCs w:val="16"/>
-              </w:rPr>
-              <w:br/>
-            </w:r>
-            <w:r>
-              <w:rPr>
-                <w:rStyle w:val="HTMLCode"/>
-                <w:color w:val="808080"/>
-                <w:sz w:val="16"/>
-                <w:szCs w:val="16"/>
-              </w:rPr>
-              <w:t>28</w:t>
-            </w:r>
-            <w:r>
-              <w:rPr>
-                <w:rStyle w:val="HTMLCode"/>
-                <w:sz w:val="16"/>
-                <w:szCs w:val="16"/>
-              </w:rPr>
-              <w:t> </w:t>
-            </w:r>
-            <w:r>
-              <w:rPr>
-                <w:rStyle w:val="HTMLCode"/>
-                <w:color w:val="FFFFFF"/>
-                <w:sz w:val="16"/>
-                <w:szCs w:val="16"/>
-              </w:rPr>
-              <w:t>            </w:t>
-            </w:r>
-            <w:r>
-              <w:rPr>
-                <w:rStyle w:val="HTMLCode"/>
-                <w:color w:val="000000"/>
-                <w:sz w:val="16"/>
-                <w:szCs w:val="16"/>
-              </w:rPr>
-              <w:t>}</w:t>
-            </w:r>
-            <w:r>
-              <w:rPr>
-                <w:rFonts w:ascii="Courier New" w:hAnsi="Courier New" w:cs="Courier New"/>
-                <w:sz w:val="16"/>
-                <w:szCs w:val="16"/>
-              </w:rPr>
-              <w:br/>
-            </w:r>
-            <w:r>
-              <w:rPr>
-                <w:rStyle w:val="HTMLCode"/>
-                <w:color w:val="808080"/>
-                <w:sz w:val="16"/>
-                <w:szCs w:val="16"/>
-              </w:rPr>
-              <w:t>29</w:t>
-            </w:r>
-            <w:r>
-              <w:rPr>
-                <w:rStyle w:val="HTMLCode"/>
-                <w:sz w:val="16"/>
-                <w:szCs w:val="16"/>
-              </w:rPr>
-              <w:t> </w:t>
-            </w:r>
-            <w:r>
-              <w:rPr>
-                <w:rStyle w:val="HTMLCode"/>
-                <w:color w:val="FFFFFF"/>
-                <w:sz w:val="16"/>
-                <w:szCs w:val="16"/>
-              </w:rPr>
-              <w:t>        </w:t>
-            </w:r>
-            <w:r>
-              <w:rPr>
-                <w:rStyle w:val="HTMLCode"/>
-                <w:color w:val="000000"/>
-                <w:sz w:val="16"/>
-                <w:szCs w:val="16"/>
-              </w:rPr>
-              <w:t>}</w:t>
-            </w:r>
-            <w:r>
-              <w:rPr>
-                <w:rFonts w:ascii="Courier New" w:hAnsi="Courier New" w:cs="Courier New"/>
-                <w:sz w:val="16"/>
-                <w:szCs w:val="16"/>
-              </w:rPr>
-              <w:br/>
-            </w:r>
-            <w:r>
-              <w:rPr>
-                <w:rStyle w:val="HTMLCode"/>
-                <w:color w:val="808080"/>
-                <w:sz w:val="16"/>
-                <w:szCs w:val="16"/>
-              </w:rPr>
-              <w:t>30</w:t>
-            </w:r>
-            <w:r>
-              <w:rPr>
-                <w:rStyle w:val="HTMLCode"/>
-                <w:sz w:val="16"/>
-                <w:szCs w:val="16"/>
-              </w:rPr>
-              <w:t> </w:t>
-            </w:r>
-            <w:r>
-              <w:rPr>
-                <w:rStyle w:val="HTMLCode"/>
-                <w:color w:val="FFFFFF"/>
-                <w:sz w:val="16"/>
-                <w:szCs w:val="16"/>
-              </w:rPr>
-              <w:t>        </w:t>
-            </w:r>
-            <w:r>
-              <w:rPr>
-                <w:rStyle w:val="HTMLCode"/>
-                <w:b/>
-                <w:bCs/>
-                <w:color w:val="7F0055"/>
-                <w:sz w:val="16"/>
-                <w:szCs w:val="16"/>
-              </w:rPr>
-              <w:t>return </w:t>
-            </w:r>
-            <w:proofErr w:type="spellStart"/>
-            <w:r>
-              <w:rPr>
-                <w:rStyle w:val="HTMLCode"/>
-                <w:color w:val="000000"/>
-                <w:sz w:val="16"/>
-                <w:szCs w:val="16"/>
-              </w:rPr>
-              <w:t>minimalCosts</w:t>
-            </w:r>
-            <w:proofErr w:type="spellEnd"/>
-            <w:r>
-              <w:rPr>
-                <w:rStyle w:val="HTMLCode"/>
-                <w:color w:val="000000"/>
-                <w:sz w:val="16"/>
-                <w:szCs w:val="16"/>
-              </w:rPr>
-              <w:t>;</w:t>
-            </w:r>
-            <w:r>
-              <w:rPr>
-                <w:rFonts w:ascii="Courier New" w:hAnsi="Courier New" w:cs="Courier New"/>
-                <w:sz w:val="16"/>
-                <w:szCs w:val="16"/>
-              </w:rPr>
-              <w:br/>
-            </w:r>
-            <w:r>
-              <w:rPr>
-                <w:rStyle w:val="HTMLCode"/>
-                <w:color w:val="808080"/>
-                <w:sz w:val="16"/>
-                <w:szCs w:val="16"/>
-              </w:rPr>
-              <w:t>31</w:t>
-            </w:r>
-            <w:r>
-              <w:rPr>
-                <w:rStyle w:val="HTMLCode"/>
-                <w:sz w:val="16"/>
-                <w:szCs w:val="16"/>
-              </w:rPr>
-              <w:t> </w:t>
-            </w:r>
-            <w:r>
-              <w:rPr>
-                <w:rStyle w:val="HTMLCode"/>
-                <w:color w:val="FFFFFF"/>
-                <w:sz w:val="16"/>
-                <w:szCs w:val="16"/>
-              </w:rPr>
-              <w:t>    </w:t>
-            </w:r>
-            <w:r>
-              <w:rPr>
-                <w:rStyle w:val="HTMLCode"/>
-                <w:color w:val="000000"/>
-                <w:sz w:val="16"/>
-                <w:szCs w:val="16"/>
-              </w:rPr>
-              <w:t>}</w:t>
-            </w:r>
-            <w:r>
-              <w:rPr>
-                <w:rFonts w:ascii="Courier New" w:hAnsi="Courier New" w:cs="Courier New"/>
-                <w:sz w:val="16"/>
-                <w:szCs w:val="16"/>
-              </w:rPr>
-              <w:br/>
-            </w:r>
-            <w:r>
-              <w:rPr>
-                <w:rStyle w:val="HTMLCode"/>
-                <w:color w:val="808080"/>
-                <w:sz w:val="16"/>
-                <w:szCs w:val="16"/>
-              </w:rPr>
-              <w:t>32</w:t>
-            </w:r>
-            <w:r>
-              <w:rPr>
-                <w:rStyle w:val="HTMLCode"/>
-                <w:sz w:val="16"/>
-                <w:szCs w:val="16"/>
-              </w:rPr>
-              <w:t> </w:t>
-            </w:r>
-            <w:r>
-              <w:rPr>
-                <w:rFonts w:ascii="Courier New" w:hAnsi="Courier New" w:cs="Courier New"/>
-                <w:sz w:val="16"/>
-                <w:szCs w:val="16"/>
-              </w:rPr>
-              <w:br/>
-            </w:r>
-            <w:r>
-              <w:rPr>
-                <w:rStyle w:val="HTMLCode"/>
-                <w:color w:val="808080"/>
-                <w:sz w:val="16"/>
-                <w:szCs w:val="16"/>
-              </w:rPr>
-              <w:t>33</w:t>
-            </w:r>
-            <w:r>
-              <w:rPr>
-                <w:rStyle w:val="HTMLCode"/>
-                <w:sz w:val="16"/>
-                <w:szCs w:val="16"/>
-              </w:rPr>
-              <w:t> </w:t>
-            </w:r>
-            <w:proofErr w:type="spellStart"/>
-            <w:r>
-              <w:rPr>
-                <w:rStyle w:val="HTMLCode"/>
-                <w:b/>
-                <w:bCs/>
-                <w:color w:val="7F0055"/>
-                <w:sz w:val="16"/>
-                <w:szCs w:val="16"/>
-              </w:rPr>
-              <w:t>private</w:t>
-            </w:r>
-            <w:proofErr w:type="spellEnd"/>
-            <w:r>
-              <w:rPr>
-                <w:rStyle w:val="HTMLCode"/>
-                <w:b/>
-                <w:bCs/>
-                <w:color w:val="7F0055"/>
-                <w:sz w:val="16"/>
-                <w:szCs w:val="16"/>
-              </w:rPr>
-              <w:t> </w:t>
-            </w:r>
-            <w:proofErr w:type="spellStart"/>
-            <w:r>
-              <w:rPr>
-                <w:rStyle w:val="HTMLCode"/>
-                <w:b/>
-                <w:bCs/>
-                <w:color w:val="7F0055"/>
-                <w:sz w:val="16"/>
-                <w:szCs w:val="16"/>
-              </w:rPr>
-              <w:t>int</w:t>
-            </w:r>
-            <w:proofErr w:type="spellEnd"/>
-            <w:r>
-              <w:rPr>
-                <w:rStyle w:val="HTMLCode"/>
-                <w:color w:val="000000"/>
-                <w:sz w:val="16"/>
-                <w:szCs w:val="16"/>
-              </w:rPr>
-              <w:t>[] </w:t>
-            </w:r>
-            <w:proofErr w:type="spellStart"/>
-            <w:r>
-              <w:rPr>
-                <w:rStyle w:val="HTMLCode"/>
-                <w:color w:val="000000"/>
-                <w:sz w:val="16"/>
-                <w:szCs w:val="16"/>
-              </w:rPr>
-              <w:t>findSuccessors</w:t>
-            </w:r>
-            <w:proofErr w:type="spellEnd"/>
-            <w:r>
-              <w:rPr>
-                <w:rStyle w:val="HTMLCode"/>
-                <w:color w:val="000000"/>
-                <w:sz w:val="16"/>
-                <w:szCs w:val="16"/>
-              </w:rPr>
-              <w:t>(</w:t>
-            </w:r>
-            <w:proofErr w:type="spellStart"/>
-            <w:r>
-              <w:rPr>
-                <w:rStyle w:val="HTMLCode"/>
-                <w:b/>
-                <w:bCs/>
-                <w:color w:val="7F0055"/>
-                <w:sz w:val="16"/>
-                <w:szCs w:val="16"/>
-              </w:rPr>
-              <w:t>int</w:t>
-            </w:r>
-            <w:proofErr w:type="spellEnd"/>
-            <w:r>
-              <w:rPr>
-                <w:rStyle w:val="HTMLCode"/>
-                <w:b/>
-                <w:bCs/>
-                <w:color w:val="7F0055"/>
-                <w:sz w:val="16"/>
-                <w:szCs w:val="16"/>
-              </w:rPr>
-              <w:t> </w:t>
-            </w:r>
-            <w:proofErr w:type="spellStart"/>
-            <w:r>
-              <w:rPr>
-                <w:rStyle w:val="HTMLCode"/>
-                <w:color w:val="000000"/>
-                <w:sz w:val="16"/>
-                <w:szCs w:val="16"/>
-              </w:rPr>
-              <w:t>node</w:t>
-            </w:r>
-            <w:proofErr w:type="spellEnd"/>
-            <w:r>
-              <w:rPr>
-                <w:rStyle w:val="HTMLCode"/>
-                <w:color w:val="000000"/>
-                <w:sz w:val="16"/>
-                <w:szCs w:val="16"/>
-              </w:rPr>
-              <w:t>) {</w:t>
-            </w:r>
-            <w:r>
-              <w:rPr>
-                <w:rFonts w:ascii="Courier New" w:hAnsi="Courier New" w:cs="Courier New"/>
-                <w:sz w:val="16"/>
-                <w:szCs w:val="16"/>
-              </w:rPr>
-              <w:br/>
-            </w:r>
-            <w:r>
-              <w:rPr>
-                <w:rStyle w:val="HTMLCode"/>
-                <w:color w:val="808080"/>
-                <w:sz w:val="16"/>
-                <w:szCs w:val="16"/>
-              </w:rPr>
-              <w:t>34</w:t>
-            </w:r>
-            <w:r>
-              <w:rPr>
-                <w:rStyle w:val="HTMLCode"/>
-                <w:sz w:val="16"/>
-                <w:szCs w:val="16"/>
-              </w:rPr>
-              <w:t> </w:t>
-            </w:r>
-            <w:r>
-              <w:rPr>
-                <w:rStyle w:val="HTMLCode"/>
-                <w:color w:val="FFFFFF"/>
-                <w:sz w:val="16"/>
-                <w:szCs w:val="16"/>
-              </w:rPr>
-              <w:t>  </w:t>
-            </w:r>
-            <w:proofErr w:type="spellStart"/>
-            <w:r>
-              <w:rPr>
-                <w:rStyle w:val="HTMLCode"/>
-                <w:color w:val="000000"/>
-                <w:sz w:val="16"/>
-                <w:szCs w:val="16"/>
-              </w:rPr>
-              <w:t>ArrayList</w:t>
-            </w:r>
-            <w:proofErr w:type="spellEnd"/>
-            <w:r>
-              <w:rPr>
-                <w:rStyle w:val="HTMLCode"/>
-                <w:color w:val="000000"/>
-                <w:sz w:val="16"/>
-                <w:szCs w:val="16"/>
-              </w:rPr>
-              <w:t>&lt;</w:t>
-            </w:r>
-            <w:proofErr w:type="spellStart"/>
-            <w:r>
-              <w:rPr>
-                <w:rStyle w:val="HTMLCode"/>
-                <w:color w:val="000000"/>
-                <w:sz w:val="16"/>
-                <w:szCs w:val="16"/>
-              </w:rPr>
-              <w:t>Integer</w:t>
-            </w:r>
-            <w:proofErr w:type="spellEnd"/>
-            <w:r>
-              <w:rPr>
-                <w:rStyle w:val="HTMLCode"/>
-                <w:color w:val="000000"/>
-                <w:sz w:val="16"/>
-                <w:szCs w:val="16"/>
-              </w:rPr>
-              <w:t>&gt; </w:t>
-            </w:r>
-            <w:proofErr w:type="spellStart"/>
-            <w:r>
-              <w:rPr>
-                <w:rStyle w:val="HTMLCode"/>
-                <w:color w:val="000000"/>
-                <w:sz w:val="16"/>
-                <w:szCs w:val="16"/>
-              </w:rPr>
-              <w:t>arrayList</w:t>
-            </w:r>
-            <w:proofErr w:type="spellEnd"/>
-            <w:r>
-              <w:rPr>
-                <w:rStyle w:val="HTMLCode"/>
-                <w:color w:val="000000"/>
-                <w:sz w:val="16"/>
-                <w:szCs w:val="16"/>
-              </w:rPr>
-              <w:t> = </w:t>
-            </w:r>
-            <w:r>
-              <w:rPr>
-                <w:rStyle w:val="HTMLCode"/>
-                <w:b/>
-                <w:bCs/>
-                <w:color w:val="7F0055"/>
-                <w:sz w:val="16"/>
-                <w:szCs w:val="16"/>
-              </w:rPr>
-              <w:t>new </w:t>
-            </w:r>
-            <w:proofErr w:type="spellStart"/>
-            <w:r>
-              <w:rPr>
-                <w:rStyle w:val="HTMLCode"/>
-                <w:color w:val="000000"/>
-                <w:sz w:val="16"/>
-                <w:szCs w:val="16"/>
-              </w:rPr>
-              <w:t>ArrayList</w:t>
-            </w:r>
-            <w:proofErr w:type="spellEnd"/>
-            <w:r>
-              <w:rPr>
-                <w:rStyle w:val="HTMLCode"/>
-                <w:color w:val="000000"/>
-                <w:sz w:val="16"/>
-                <w:szCs w:val="16"/>
-              </w:rPr>
-              <w:t>&lt;</w:t>
-            </w:r>
-            <w:proofErr w:type="spellStart"/>
-            <w:r>
-              <w:rPr>
-                <w:rStyle w:val="HTMLCode"/>
-                <w:color w:val="000000"/>
-                <w:sz w:val="16"/>
-                <w:szCs w:val="16"/>
-              </w:rPr>
-              <w:t>Integer</w:t>
-            </w:r>
-            <w:proofErr w:type="spellEnd"/>
-            <w:r>
-              <w:rPr>
-                <w:rStyle w:val="HTMLCode"/>
-                <w:color w:val="000000"/>
-                <w:sz w:val="16"/>
-                <w:szCs w:val="16"/>
-              </w:rPr>
-              <w:t>&gt;();</w:t>
-            </w:r>
-            <w:r>
-              <w:rPr>
-                <w:rFonts w:ascii="Courier New" w:hAnsi="Courier New" w:cs="Courier New"/>
-                <w:sz w:val="16"/>
-                <w:szCs w:val="16"/>
-              </w:rPr>
-              <w:br/>
-            </w:r>
-            <w:r>
-              <w:rPr>
-                <w:rStyle w:val="HTMLCode"/>
-                <w:color w:val="808080"/>
-                <w:sz w:val="16"/>
-                <w:szCs w:val="16"/>
-              </w:rPr>
-              <w:t>35</w:t>
-            </w:r>
-            <w:r>
-              <w:rPr>
-                <w:rStyle w:val="HTMLCode"/>
-                <w:sz w:val="16"/>
-                <w:szCs w:val="16"/>
-              </w:rPr>
-              <w:t> </w:t>
-            </w:r>
-            <w:r>
-              <w:rPr>
-                <w:rStyle w:val="HTMLCode"/>
-                <w:color w:val="FFFFFF"/>
-                <w:sz w:val="16"/>
-                <w:szCs w:val="16"/>
-              </w:rPr>
-              <w:t>        </w:t>
-            </w:r>
-            <w:r>
-              <w:rPr>
-                <w:rStyle w:val="HTMLCode"/>
-                <w:b/>
-                <w:bCs/>
-                <w:color w:val="7F0055"/>
-                <w:sz w:val="16"/>
-                <w:szCs w:val="16"/>
-              </w:rPr>
-              <w:t>for </w:t>
-            </w:r>
-            <w:r>
-              <w:rPr>
-                <w:rStyle w:val="HTMLCode"/>
-                <w:color w:val="000000"/>
-                <w:sz w:val="16"/>
-                <w:szCs w:val="16"/>
-              </w:rPr>
-              <w:t>(</w:t>
-            </w:r>
-            <w:proofErr w:type="spellStart"/>
-            <w:r>
-              <w:rPr>
-                <w:rStyle w:val="HTMLCode"/>
-                <w:b/>
-                <w:bCs/>
-                <w:color w:val="7F0055"/>
-                <w:sz w:val="16"/>
-                <w:szCs w:val="16"/>
-              </w:rPr>
-              <w:t>int</w:t>
-            </w:r>
-            <w:proofErr w:type="spellEnd"/>
-            <w:r>
-              <w:rPr>
-                <w:rStyle w:val="HTMLCode"/>
-                <w:b/>
-                <w:bCs/>
-                <w:color w:val="7F0055"/>
-                <w:sz w:val="16"/>
-                <w:szCs w:val="16"/>
-              </w:rPr>
-              <w:t> </w:t>
-            </w:r>
-            <w:r>
-              <w:rPr>
-                <w:rStyle w:val="HTMLCode"/>
-                <w:color w:val="000000"/>
-                <w:sz w:val="16"/>
-                <w:szCs w:val="16"/>
-              </w:rPr>
-              <w:t>i = </w:t>
-            </w:r>
-            <w:r>
-              <w:rPr>
-                <w:rStyle w:val="HTMLCode"/>
-                <w:color w:val="990000"/>
-                <w:sz w:val="16"/>
-                <w:szCs w:val="16"/>
-              </w:rPr>
-              <w:t>0</w:t>
-            </w:r>
-            <w:r>
-              <w:rPr>
-                <w:rStyle w:val="HTMLCode"/>
-                <w:color w:val="000000"/>
-                <w:sz w:val="16"/>
-                <w:szCs w:val="16"/>
-              </w:rPr>
-              <w:t>; i &lt; </w:t>
-            </w:r>
-            <w:proofErr w:type="spellStart"/>
-            <w:r>
-              <w:rPr>
-                <w:rStyle w:val="HTMLCode"/>
-                <w:color w:val="000000"/>
-                <w:sz w:val="16"/>
-                <w:szCs w:val="16"/>
-              </w:rPr>
-              <w:t>listOfArcs.length</w:t>
-            </w:r>
-            <w:proofErr w:type="spellEnd"/>
-            <w:r>
-              <w:rPr>
-                <w:rStyle w:val="HTMLCode"/>
-                <w:color w:val="000000"/>
-                <w:sz w:val="16"/>
-                <w:szCs w:val="16"/>
-              </w:rPr>
-              <w:t>; i++) {</w:t>
-            </w:r>
-            <w:r>
-              <w:rPr>
-                <w:rFonts w:ascii="Courier New" w:hAnsi="Courier New" w:cs="Courier New"/>
-                <w:sz w:val="16"/>
-                <w:szCs w:val="16"/>
-              </w:rPr>
-              <w:br/>
-            </w:r>
-            <w:r>
-              <w:rPr>
-                <w:rStyle w:val="HTMLCode"/>
-                <w:color w:val="808080"/>
-                <w:sz w:val="16"/>
-                <w:szCs w:val="16"/>
-              </w:rPr>
-              <w:t>36</w:t>
-            </w:r>
-            <w:r>
-              <w:rPr>
-                <w:rStyle w:val="HTMLCode"/>
-                <w:sz w:val="16"/>
-                <w:szCs w:val="16"/>
-              </w:rPr>
-              <w:t> </w:t>
-            </w:r>
-            <w:r>
-              <w:rPr>
-                <w:rStyle w:val="HTMLCode"/>
-                <w:color w:val="FFFFFF"/>
-                <w:sz w:val="16"/>
-                <w:szCs w:val="16"/>
-              </w:rPr>
-              <w:t>            </w:t>
-            </w:r>
-            <w:r>
-              <w:rPr>
-                <w:rStyle w:val="HTMLCode"/>
-                <w:b/>
-                <w:bCs/>
-                <w:color w:val="7F0055"/>
-                <w:sz w:val="16"/>
-                <w:szCs w:val="16"/>
-              </w:rPr>
-              <w:t>if </w:t>
-            </w:r>
-            <w:r>
-              <w:rPr>
-                <w:rStyle w:val="HTMLCode"/>
-                <w:color w:val="000000"/>
-                <w:sz w:val="16"/>
-                <w:szCs w:val="16"/>
-              </w:rPr>
-              <w:t>(</w:t>
-            </w:r>
-            <w:proofErr w:type="spellStart"/>
-            <w:r>
-              <w:rPr>
-                <w:rStyle w:val="HTMLCode"/>
-                <w:color w:val="000000"/>
-                <w:sz w:val="16"/>
-                <w:szCs w:val="16"/>
-              </w:rPr>
-              <w:t>listOfArcs</w:t>
-            </w:r>
-            <w:proofErr w:type="spellEnd"/>
-            <w:r>
-              <w:rPr>
-                <w:rStyle w:val="HTMLCode"/>
-                <w:color w:val="000000"/>
-                <w:sz w:val="16"/>
-                <w:szCs w:val="16"/>
-              </w:rPr>
-              <w:t>[</w:t>
-            </w:r>
-            <w:proofErr w:type="spellStart"/>
-            <w:r>
-              <w:rPr>
-                <w:rStyle w:val="HTMLCode"/>
-                <w:color w:val="000000"/>
-                <w:sz w:val="16"/>
-                <w:szCs w:val="16"/>
-              </w:rPr>
-              <w:t>node</w:t>
-            </w:r>
-            <w:proofErr w:type="spellEnd"/>
-            <w:r>
-              <w:rPr>
-                <w:rStyle w:val="HTMLCode"/>
-                <w:color w:val="000000"/>
-                <w:sz w:val="16"/>
-                <w:szCs w:val="16"/>
-              </w:rPr>
-              <w:t>][i] != INFINITE_COST) {</w:t>
-            </w:r>
-            <w:r>
-              <w:rPr>
-                <w:rFonts w:ascii="Courier New" w:hAnsi="Courier New" w:cs="Courier New"/>
-                <w:sz w:val="16"/>
-                <w:szCs w:val="16"/>
-              </w:rPr>
-              <w:br/>
-            </w:r>
-            <w:r>
-              <w:rPr>
-                <w:rStyle w:val="HTMLCode"/>
-                <w:color w:val="808080"/>
-                <w:sz w:val="16"/>
-                <w:szCs w:val="16"/>
-              </w:rPr>
-              <w:t>37</w:t>
-            </w:r>
-            <w:r>
-              <w:rPr>
-                <w:rStyle w:val="HTMLCode"/>
-                <w:sz w:val="16"/>
-                <w:szCs w:val="16"/>
-              </w:rPr>
-              <w:t> </w:t>
-            </w:r>
-            <w:r>
-              <w:rPr>
-                <w:rStyle w:val="HTMLCode"/>
-                <w:color w:val="FFFFFF"/>
-                <w:sz w:val="16"/>
-                <w:szCs w:val="16"/>
-              </w:rPr>
-              <w:t>                </w:t>
-            </w:r>
-            <w:proofErr w:type="spellStart"/>
-            <w:r>
-              <w:rPr>
-                <w:rStyle w:val="HTMLCode"/>
-                <w:color w:val="000000"/>
-                <w:sz w:val="16"/>
-                <w:szCs w:val="16"/>
-              </w:rPr>
-              <w:t>arrayList.add</w:t>
-            </w:r>
-            <w:proofErr w:type="spellEnd"/>
-            <w:r>
-              <w:rPr>
-                <w:rStyle w:val="HTMLCode"/>
-                <w:color w:val="000000"/>
-                <w:sz w:val="16"/>
-                <w:szCs w:val="16"/>
-              </w:rPr>
-              <w:t>(i);</w:t>
-            </w:r>
-            <w:r>
-              <w:rPr>
-                <w:rFonts w:ascii="Courier New" w:hAnsi="Courier New" w:cs="Courier New"/>
-                <w:sz w:val="16"/>
-                <w:szCs w:val="16"/>
-              </w:rPr>
-              <w:br/>
-            </w:r>
-            <w:r>
-              <w:rPr>
-                <w:rStyle w:val="HTMLCode"/>
-                <w:color w:val="808080"/>
-                <w:sz w:val="16"/>
-                <w:szCs w:val="16"/>
-              </w:rPr>
-              <w:t>38</w:t>
-            </w:r>
-            <w:r>
-              <w:rPr>
-                <w:rStyle w:val="HTMLCode"/>
-                <w:sz w:val="16"/>
-                <w:szCs w:val="16"/>
-              </w:rPr>
-              <w:t> </w:t>
-            </w:r>
-            <w:r>
-              <w:rPr>
-                <w:rStyle w:val="HTMLCode"/>
-                <w:color w:val="FFFFFF"/>
-                <w:sz w:val="16"/>
-                <w:szCs w:val="16"/>
-              </w:rPr>
-              <w:t>            </w:t>
-            </w:r>
-            <w:r>
-              <w:rPr>
-                <w:rStyle w:val="HTMLCode"/>
-                <w:color w:val="000000"/>
-                <w:sz w:val="16"/>
-                <w:szCs w:val="16"/>
-              </w:rPr>
-              <w:t>}</w:t>
-            </w:r>
-            <w:r>
-              <w:rPr>
-                <w:rFonts w:ascii="Courier New" w:hAnsi="Courier New" w:cs="Courier New"/>
-                <w:sz w:val="16"/>
-                <w:szCs w:val="16"/>
-              </w:rPr>
-              <w:br/>
-            </w:r>
-            <w:r>
-              <w:rPr>
-                <w:rStyle w:val="HTMLCode"/>
-                <w:color w:val="808080"/>
-                <w:sz w:val="16"/>
-                <w:szCs w:val="16"/>
-              </w:rPr>
-              <w:t>39</w:t>
-            </w:r>
-            <w:r>
-              <w:rPr>
-                <w:rStyle w:val="HTMLCode"/>
-                <w:sz w:val="16"/>
-                <w:szCs w:val="16"/>
-              </w:rPr>
-              <w:t> </w:t>
-            </w:r>
-            <w:r>
-              <w:rPr>
-                <w:rStyle w:val="HTMLCode"/>
-                <w:color w:val="FFFFFF"/>
-                <w:sz w:val="16"/>
-                <w:szCs w:val="16"/>
-              </w:rPr>
-              <w:t>        </w:t>
-            </w:r>
-            <w:r>
-              <w:rPr>
-                <w:rStyle w:val="HTMLCode"/>
-                <w:color w:val="000000"/>
-                <w:sz w:val="16"/>
-                <w:szCs w:val="16"/>
-              </w:rPr>
-              <w:t>}</w:t>
-            </w:r>
-            <w:r>
-              <w:rPr>
-                <w:rFonts w:ascii="Courier New" w:hAnsi="Courier New" w:cs="Courier New"/>
-                <w:sz w:val="16"/>
-                <w:szCs w:val="16"/>
-              </w:rPr>
-              <w:br/>
-            </w:r>
-            <w:r>
-              <w:rPr>
-                <w:rStyle w:val="HTMLCode"/>
-                <w:color w:val="808080"/>
-                <w:sz w:val="16"/>
-                <w:szCs w:val="16"/>
-              </w:rPr>
-              <w:t>40</w:t>
-            </w:r>
-            <w:r>
-              <w:rPr>
-                <w:rStyle w:val="HTMLCode"/>
-                <w:sz w:val="16"/>
-                <w:szCs w:val="16"/>
-              </w:rPr>
-              <w:t> </w:t>
-            </w:r>
-            <w:r>
-              <w:rPr>
-                <w:rStyle w:val="HTMLCode"/>
-                <w:color w:val="FFFFFF"/>
-                <w:sz w:val="16"/>
-                <w:szCs w:val="16"/>
-              </w:rPr>
-              <w:t>        </w:t>
-            </w:r>
-            <w:r>
-              <w:rPr>
-                <w:rStyle w:val="HTMLCode"/>
-                <w:b/>
-                <w:bCs/>
-                <w:color w:val="7F0055"/>
-                <w:sz w:val="16"/>
-                <w:szCs w:val="16"/>
-              </w:rPr>
-              <w:t>return </w:t>
-            </w:r>
-            <w:proofErr w:type="spellStart"/>
-            <w:r>
-              <w:rPr>
-                <w:rStyle w:val="HTMLCode"/>
-                <w:color w:val="000000"/>
-                <w:sz w:val="16"/>
-                <w:szCs w:val="16"/>
-              </w:rPr>
-              <w:t>copyListIntoArray</w:t>
-            </w:r>
-            <w:proofErr w:type="spellEnd"/>
-            <w:r>
-              <w:rPr>
-                <w:rStyle w:val="HTMLCode"/>
-                <w:color w:val="000000"/>
-                <w:sz w:val="16"/>
-                <w:szCs w:val="16"/>
-              </w:rPr>
-              <w:t>(</w:t>
-            </w:r>
-            <w:proofErr w:type="spellStart"/>
-            <w:r>
-              <w:rPr>
-                <w:rStyle w:val="HTMLCode"/>
-                <w:color w:val="000000"/>
-                <w:sz w:val="16"/>
-                <w:szCs w:val="16"/>
-              </w:rPr>
-              <w:t>arrayList</w:t>
-            </w:r>
-            <w:proofErr w:type="spellEnd"/>
-            <w:r>
-              <w:rPr>
-                <w:rStyle w:val="HTMLCode"/>
-                <w:color w:val="000000"/>
-                <w:sz w:val="16"/>
-                <w:szCs w:val="16"/>
-              </w:rPr>
-              <w:t>);</w:t>
-            </w:r>
-            <w:r>
-              <w:rPr>
-                <w:rFonts w:ascii="Courier New" w:hAnsi="Courier New" w:cs="Courier New"/>
-                <w:sz w:val="16"/>
-                <w:szCs w:val="16"/>
-              </w:rPr>
-              <w:br/>
-            </w:r>
-            <w:r>
-              <w:rPr>
-                <w:rStyle w:val="HTMLCode"/>
-                <w:color w:val="808080"/>
-                <w:sz w:val="16"/>
-                <w:szCs w:val="16"/>
-              </w:rPr>
-              <w:t>41</w:t>
+              <w:t>24</w:t>
             </w:r>
             <w:r>
               <w:rPr>
@@ -7910,7 +6718,7 @@
     </w:tbl>
     <w:p>
       <w:pPr>
-        <w:divId w:val="1685939577"/>
+        <w:divId w:val="1257590829"/>
         <w:rPr>
           <w:rFonts w:eastAsia="Times New Roman" w:cs="Times New Roman"/>
         </w:rPr>
@@ -7918,13 +6726,14 @@
     </w:p>
     <w:p>
       <w:pPr>
-        <w:divId w:val="1737971276"/>
+        <w:rPr>
+          <w:rFonts w:eastAsia="Times New Roman" w:cs="Times New Roman"/>
+        </w:rPr>
       </w:pPr>
     </w:p>
     <w:p>
-      <w:pPr>
-        <w:divId w:val="391346287"/>
-      </w:pPr>
+      <w:bookmarkStart w:id="4" w:name="_GoBack"/>
+      <w:bookmarkEnd w:id="4"/>
       <w:r>
         <w:rPr>
           <w:rFonts w:eastAsia="Times New Roman" w:cs="Times New Roman"/>
@@ -8011,13 +6820,7 @@
           <w:rPr>
             <w:rFonts w:ascii="Cambria Math" w:hAnsi="Cambria Math"/>
           </w:rPr>
-          <m:t xml:space="preserve"> </m:t>
-        </m:r>
-        <m:r>
-          <w:rPr>
-            <w:rFonts w:ascii="Cambria Math" w:hAnsi="Cambria Math"/>
-          </w:rPr>
-          <m:t>O</m:t>
+          <m:t xml:space="preserve"> O</m:t>
         </m:r>
       </m:oMath>
       <w:r>
@@ -8047,14 +6850,9 @@
         <w:t>, nous entrons dans le cœur de l’algorithme :</w:t>
       </w:r>
     </w:p>
+    <w:p/>
     <w:p>
       <w:pPr>
-        <w:divId w:val="391346287"/>
-      </w:pPr>
-    </w:p>
-    <w:p>
-      <w:pPr>
-        <w:divId w:val="391346287"/>
         <w:rPr>
           <w:rFonts w:eastAsia="Times New Roman" w:cs="Times New Roman"/>
         </w:rPr>
@@ -8093,13 +6891,7 @@
                 <w:rPr>
                   <w:rFonts w:ascii="Cambria Math" w:eastAsia="Times New Roman" w:hAnsi="Cambria Math" w:cs="Times New Roman"/>
                 </w:rPr>
-                <m:t>(</m:t>
-              </m:r>
-              <m:r>
-                <w:rPr>
-                  <w:rFonts w:ascii="Cambria Math" w:eastAsia="Times New Roman" w:hAnsi="Cambria Math" w:cs="Times New Roman"/>
-                </w:rPr>
-                <m:t>2*</m:t>
+                <m:t>(2*</m:t>
               </m:r>
               <m:r>
                 <w:rPr>
@@ -8179,19 +6971,7 @@
                         <w:rPr>
                           <w:rFonts w:ascii="Cambria Math" w:hAnsi="Cambria Math"/>
                         </w:rPr>
-                        <m:t>3</m:t>
-                      </m:r>
-                      <m:r>
-                        <w:rPr>
-                          <w:rFonts w:ascii="Cambria Math" w:hAnsi="Cambria Math"/>
-                        </w:rPr>
-                        <m:t>*</m:t>
-                      </m:r>
-                      <m:r>
-                        <w:rPr>
-                          <w:rFonts w:ascii="Cambria Math" w:hAnsi="Cambria Math"/>
-                        </w:rPr>
-                        <m:t>O</m:t>
+                        <m:t>3*O</m:t>
                       </m:r>
                       <m:d>
                         <m:dPr>
@@ -8250,13 +7030,7 @@
                             <w:rPr>
                               <w:rFonts w:ascii="Cambria Math" w:hAnsi="Cambria Math"/>
                             </w:rPr>
-                            <m:t>(</m:t>
-                          </m:r>
-                          <m:r>
-                            <w:rPr>
-                              <w:rFonts w:ascii="Cambria Math" w:hAnsi="Cambria Math"/>
-                            </w:rPr>
-                            <m:t>O</m:t>
+                            <m:t>(O</m:t>
                           </m:r>
                           <m:d>
                             <m:dPr>
@@ -8279,13 +7053,7 @@
                             <w:rPr>
                               <w:rFonts w:ascii="Cambria Math" w:hAnsi="Cambria Math"/>
                             </w:rPr>
-                            <m:t xml:space="preserve">+ </m:t>
-                          </m:r>
-                          <m:r>
-                            <w:rPr>
-                              <w:rFonts w:ascii="Cambria Math" w:hAnsi="Cambria Math"/>
-                            </w:rPr>
-                            <m:t>O</m:t>
+                            <m:t>+ O</m:t>
                           </m:r>
                           <m:d>
                             <m:dPr>
@@ -8423,13 +7191,7 @@
                                     <w:rPr>
                                       <w:rFonts w:ascii="Cambria Math" w:hAnsi="Cambria Math"/>
                                     </w:rPr>
-                                    <m:t xml:space="preserve">6* </m:t>
-                                  </m:r>
-                                  <m:r>
-                                    <w:rPr>
-                                      <w:rFonts w:ascii="Cambria Math" w:hAnsi="Cambria Math"/>
-                                    </w:rPr>
-                                    <m:t>O</m:t>
+                                    <m:t>6* O</m:t>
                                   </m:r>
                                   <m:d>
                                     <m:dPr>
@@ -8468,16 +7230,7 @@
                     <w:rPr>
                       <w:rFonts w:ascii="Cambria Math" w:hAnsi="Cambria Math"/>
                     </w:rPr>
-                    <m:t>)</m:t>
-                  </m:r>
-                  <m:r>
-                    <m:rPr>
-                      <m:sty m:val="p"/>
-                    </m:rPr>
-                    <w:rPr>
-                      <w:rFonts w:ascii="Cambria Math" w:hAnsi="Cambria Math"/>
-                    </w:rPr>
-                    <m:t xml:space="preserve"> </m:t>
+                    <m:t xml:space="preserve">) </m:t>
                   </m:r>
                 </m:e>
               </m:nary>
@@ -8488,7 +7241,6 @@
     </w:p>
     <w:p>
       <w:pPr>
-        <w:divId w:val="391346287"/>
         <w:rPr>
           <w:rFonts w:eastAsia="Times New Roman" w:cs="Times New Roman"/>
         </w:rPr>
@@ -8496,7 +7248,6 @@
     </w:p>
     <w:p>
       <w:pPr>
-        <w:divId w:val="391346287"/>
         <w:rPr>
           <w:rFonts w:eastAsia="Times New Roman" w:cs="Times New Roman"/>
         </w:rPr>
@@ -10892,13 +9643,7 @@
             <w:rPr>
               <w:rFonts w:ascii="Cambria Math" w:eastAsia="Times New Roman" w:hAnsi="Cambria Math" w:cs="Times New Roman"/>
             </w:rPr>
-            <m:t xml:space="preserve"> (</m:t>
-          </m:r>
-          <m:r>
-            <w:rPr>
-              <w:rFonts w:ascii="Cambria Math" w:eastAsia="Times New Roman" w:hAnsi="Cambria Math" w:cs="Times New Roman"/>
-            </w:rPr>
-            <m:t xml:space="preserve"> </m:t>
+            <m:t xml:space="preserve"> ( </m:t>
           </m:r>
           <m:nary>
             <m:naryPr>
@@ -10932,19 +9677,7 @@
                 <w:rPr>
                   <w:rFonts w:ascii="Cambria Math" w:hAnsi="Cambria Math"/>
                 </w:rPr>
-                <m:t>(</m:t>
-              </m:r>
-              <m:r>
-                <w:rPr>
-                  <w:rFonts w:ascii="Cambria Math" w:hAnsi="Cambria Math"/>
-                </w:rPr>
-                <m:t>2*</m:t>
-              </m:r>
-              <m:r>
-                <w:rPr>
-                  <w:rFonts w:ascii="Cambria Math" w:hAnsi="Cambria Math"/>
-                </w:rPr>
-                <m:t>O</m:t>
+                <m:t>(2*O</m:t>
               </m:r>
               <m:d>
                 <m:dPr>
@@ -11051,13 +9784,7 @@
             <w:rPr>
               <w:rFonts w:ascii="Cambria Math" w:eastAsia="Times New Roman" w:hAnsi="Cambria Math" w:cs="Times New Roman"/>
             </w:rPr>
-            <m:t>)</m:t>
-          </m:r>
-          <m:r>
-            <w:rPr>
-              <w:rFonts w:ascii="Cambria Math" w:eastAsia="Times New Roman" w:hAnsi="Cambria Math" w:cs="Times New Roman"/>
-            </w:rPr>
-            <m:t>)</m:t>
+            <m:t>))</m:t>
           </m:r>
         </m:oMath>
       </m:oMathPara>
@@ -11413,7 +10140,7 @@
         <w:rStyle w:val="PageNumber"/>
         <w:noProof/>
       </w:rPr>
-      <w:t>2</w:t>
+      <w:t>4</w:t>
     </w:r>
     <w:r>
       <w:rPr>
@@ -11713,6 +10440,7 @@
   <w:style w:type="character" w:default="1" w:styleId="DefaultParagraphFont">
     <w:name w:val="Default Paragraph Font"/>
     <w:uiPriority w:val="1"/>
+    <w:semiHidden/>
     <w:unhideWhenUsed/>
   </w:style>
   <w:style w:type="table" w:default="1" w:styleId="TableNormal">
@@ -12441,6 +11169,7 @@
   <w:style w:type="character" w:default="1" w:styleId="DefaultParagraphFont">
     <w:name w:val="Default Paragraph Font"/>
     <w:uiPriority w:val="1"/>
+    <w:semiHidden/>
     <w:unhideWhenUsed/>
   </w:style>
   <w:style w:type="table" w:default="1" w:styleId="TableNormal">
@@ -13025,69 +11754,6 @@
         </w:p>
       </w:docPartBody>
     </w:docPart>
-    <w:docPart>
-      <w:docPartPr>
-        <w:name w:val="B5EBC1C2A252EF4EAA8258BB461EB10C"/>
-        <w:category>
-          <w:name w:val="General"/>
-          <w:gallery w:val="placeholder"/>
-        </w:category>
-        <w:types>
-          <w:type w:val="bbPlcHdr"/>
-        </w:types>
-        <w:behaviors>
-          <w:behavior w:val="content"/>
-        </w:behaviors>
-        <w:guid w:val="{3CB029BA-2634-6C46-BC84-D2CDAB917DA1}"/>
-      </w:docPartPr>
-      <w:docPartBody>
-        <w:p>
-          <w:pPr>
-            <w:pStyle w:val="B5EBC1C2A252EF4EAA8258BB461EB10C"/>
-          </w:pPr>
-          <w:r>
-            <w:rPr>
-              <w:rFonts w:asciiTheme="majorHAnsi" w:hAnsiTheme="majorHAnsi"/>
-              <w:noProof/>
-              <w:color w:val="000000" w:themeColor="text1"/>
-              <w:sz w:val="28"/>
-            </w:rPr>
-            <w:t>[Author]</w:t>
-          </w:r>
-        </w:p>
-      </w:docPartBody>
-    </w:docPart>
-    <w:docPart>
-      <w:docPartPr>
-        <w:name w:val="D3E1FBA85B68D24C816F36AF6EA87DC6"/>
-        <w:category>
-          <w:name w:val="General"/>
-          <w:gallery w:val="placeholder"/>
-        </w:category>
-        <w:types>
-          <w:type w:val="bbPlcHdr"/>
-        </w:types>
-        <w:behaviors>
-          <w:behavior w:val="content"/>
-        </w:behaviors>
-        <w:guid w:val="{5F9B9EB4-BBAB-3047-B867-D672DD5E16E2}"/>
-      </w:docPartPr>
-      <w:docPartBody>
-        <w:p>
-          <w:pPr>
-            <w:pStyle w:val="D3E1FBA85B68D24C816F36AF6EA87DC6"/>
-          </w:pPr>
-          <w:r>
-            <w:rPr>
-              <w:rFonts w:asciiTheme="majorHAnsi" w:hAnsiTheme="majorHAnsi"/>
-              <w:color w:val="000000" w:themeColor="text1"/>
-              <w:sz w:val="28"/>
-            </w:rPr>
-            <w:t>[Type the abstract of the document here. The abstract is typically a short summary of the contents of the document.]</w:t>
-          </w:r>
-        </w:p>
-      </w:docPartBody>
-    </w:docPart>
   </w:docParts>
 </w:glossaryDocument>
 </file>
@@ -13102,11 +11768,12 @@
     <w:sig w:usb0="E00002FF" w:usb1="400004FF" w:usb2="00000000" w:usb3="00000000" w:csb0="0000019F" w:csb1="00000000"/>
   </w:font>
   <w:font w:name="ＭＳ 明朝">
-    <w:altName w:val="ＭＳ 明朝"/>
-    <w:charset w:val="4E"/>
-    <w:family w:val="auto"/>
-    <w:pitch w:val="variable"/>
-    <w:sig w:usb0="E00002FF" w:usb1="6AC7FDFB" w:usb2="00000012" w:usb3="00000000" w:csb0="0002009F" w:csb1="00000000"/>
+    <w:panose1 w:val="00000000000000000000"/>
+    <w:charset w:val="80"/>
+    <w:family w:val="roman"/>
+    <w:notTrueType/>
+    <w:pitch w:val="fixed"/>
+    <w:sig w:usb0="00000001" w:usb1="08070000" w:usb2="00000010" w:usb3="00000000" w:csb0="00020000" w:csb1="00000000"/>
   </w:font>
   <w:font w:name="Times New Roman">
     <w:panose1 w:val="02020603050405020304"/>
@@ -13123,10 +11790,12 @@
     <w:sig w:usb0="E10002FF" w:usb1="4000ACFF" w:usb2="00000009" w:usb3="00000000" w:csb0="0000019F" w:csb1="00000000"/>
   </w:font>
   <w:font w:name="ＭＳ ゴシック">
-    <w:charset w:val="4E"/>
-    <w:family w:val="auto"/>
-    <w:pitch w:val="variable"/>
-    <w:sig w:usb0="E00002FF" w:usb1="6AC7FDFB" w:usb2="00000012" w:usb3="00000000" w:csb0="0002009F" w:csb1="00000000"/>
+    <w:panose1 w:val="00000000000000000000"/>
+    <w:charset w:val="80"/>
+    <w:family w:val="modern"/>
+    <w:notTrueType/>
+    <w:pitch w:val="fixed"/>
+    <w:sig w:usb0="00000001" w:usb1="08070000" w:usb2="00000010" w:usb3="00000000" w:csb0="00020000" w:csb1="00000000"/>
   </w:font>
   <w:font w:name="Lucida Grande">
     <w:panose1 w:val="020B0600040502020204"/>
@@ -14003,7 +12672,7 @@
 </file>
 
 <file path=customXml/itemProps2.xml><?xml version="1.0" encoding="utf-8"?>
-<ds:datastoreItem xmlns:ds="http://schemas.openxmlformats.org/officeDocument/2006/customXml" ds:itemID="{94BB5E0C-E52C-4549-AF63-5D69F34A2217}">
+<ds:datastoreItem xmlns:ds="http://schemas.openxmlformats.org/officeDocument/2006/customXml" ds:itemID="{EA661846-40A9-094C-A519-68671936A74C}">
   <ds:schemaRefs>
     <ds:schemaRef ds:uri="http://schemas.openxmlformats.org/officeDocument/2006/bibliography"/>
   </ds:schemaRefs>

</xml_diff>

<commit_message>
Correction de quelques fautes dans le rapport
</commit_message>
<xml_diff>
--- a/rapport/rapport_nf20.docx
+++ b/rapport/rapport_nf20.docx
@@ -10615,7 +10615,28 @@
       </w:r>
       <w:proofErr w:type="spellStart"/>
       <w:r>
-        <w:t>getListArcsParSomme</w:t>
+        <w:rPr>
+          <w:i/>
+        </w:rPr>
+        <w:t>getList</w:t>
+      </w:r>
+      <w:r>
+        <w:rPr>
+          <w:i/>
+        </w:rPr>
+        <w:t>e</w:t>
+      </w:r>
+      <w:r>
+        <w:rPr>
+          <w:i/>
+        </w:rPr>
+        <w:t>ArcsParSomme</w:t>
+      </w:r>
+      <w:r>
+        <w:rPr>
+          <w:i/>
+        </w:rPr>
+        <w:t>t</w:t>
       </w:r>
       <w:proofErr w:type="spellEnd"/>
       <w:r>
@@ -12415,7 +12436,7 @@
         <w:sz w:val="22"/>
         <w:szCs w:val="22"/>
       </w:rPr>
-      <w:t>7</w:t>
+      <w:t>5</w:t>
     </w:r>
     <w:r>
       <w:rPr>
@@ -14785,11 +14806,11 @@
           </c:val>
         </c:ser>
         <c:marker val="1"/>
-        <c:axId val="190978688"/>
-        <c:axId val="201339264"/>
+        <c:axId val="98213888"/>
+        <c:axId val="98215808"/>
       </c:lineChart>
       <c:catAx>
-        <c:axId val="190978688"/>
+        <c:axId val="98213888"/>
         <c:scaling>
           <c:orientation val="minMax"/>
         </c:scaling>
@@ -14814,21 +14835,21 @@
             <c:manualLayout>
               <c:xMode val="edge"/>
               <c:yMode val="edge"/>
-              <c:x val="0.3251012800106815"/>
-              <c:y val="0.91683505853903124"/>
+              <c:x val="0.32510128001068161"/>
+              <c:y val="0.91683505853903158"/>
             </c:manualLayout>
           </c:layout>
         </c:title>
         <c:numFmt formatCode="0" sourceLinked="1"/>
         <c:tickLblPos val="nextTo"/>
-        <c:crossAx val="201339264"/>
+        <c:crossAx val="98215808"/>
         <c:crosses val="autoZero"/>
         <c:auto val="1"/>
         <c:lblAlgn val="ctr"/>
         <c:lblOffset val="100"/>
       </c:catAx>
       <c:valAx>
-        <c:axId val="201339264"/>
+        <c:axId val="98215808"/>
         <c:scaling>
           <c:orientation val="minMax"/>
         </c:scaling>
@@ -14858,14 +14879,14 @@
             <c:manualLayout>
               <c:xMode val="edge"/>
               <c:yMode val="edge"/>
-              <c:x val="1.3386880856760385E-2"/>
-              <c:y val="0.28201480432923443"/>
+              <c:x val="1.338688085676039E-2"/>
+              <c:y val="0.28201480432923465"/>
             </c:manualLayout>
           </c:layout>
         </c:title>
         <c:numFmt formatCode="0.00" sourceLinked="1"/>
         <c:tickLblPos val="nextTo"/>
-        <c:crossAx val="190978688"/>
+        <c:crossAx val="98213888"/>
         <c:crosses val="autoZero"/>
         <c:crossBetween val="between"/>
       </c:valAx>
@@ -15168,7 +15189,7 @@
 </file>
 
 <file path=customXml/itemProps2.xml><?xml version="1.0" encoding="utf-8"?>
-<ds:datastoreItem xmlns:ds="http://schemas.openxmlformats.org/officeDocument/2006/customXml" ds:itemID="{3390BFC9-AB1C-4242-97D4-E30DC7C4B372}">
+<ds:datastoreItem xmlns:ds="http://schemas.openxmlformats.org/officeDocument/2006/customXml" ds:itemID="{4D5BFA32-065B-4032-AF10-FD18188DDBFB}">
   <ds:schemaRefs>
     <ds:schemaRef ds:uri="http://schemas.openxmlformats.org/officeDocument/2006/bibliography"/>
   </ds:schemaRefs>

</xml_diff>

<commit_message>
Modification de la 2ème partie du rapport
</commit_message>
<xml_diff>
--- a/rapport/rapport_nf20.docx
+++ b/rapport/rapport_nf20.docx
@@ -11032,32 +11032,56 @@
       <w:r>
         <w:t>.</w:t>
       </w:r>
-    </w:p>
-    <w:p/>
-    <w:p>
-      <w:r>
-        <w:tab/>
-      </w:r>
-      <w:r>
-        <w:t>Au final</w:t>
-      </w:r>
-      <w:r>
-        <w:t xml:space="preserve">, </w:t>
-      </w:r>
-      <w:r>
-        <w:t xml:space="preserve">la machine </w:t>
-      </w:r>
-      <w:r>
-        <w:t xml:space="preserve">de test </w:t>
-      </w:r>
-      <w:r>
-        <w:t xml:space="preserve">avait donc une fréquence de </w:t>
+      <w:r>
+        <w:t xml:space="preserve"> </w:t>
+      </w:r>
+      <w:r>
+        <w:t>Aussi, l</w:t>
+      </w:r>
+      <w:r>
+        <w:t>a fréquence d'horloge</w:t>
+      </w:r>
+      <w:r>
+        <w:t xml:space="preserve"> (en Hz)</w:t>
+      </w:r>
+      <w:r>
+        <w:t xml:space="preserve"> ne permet pas de savoir le nombre d'instructions par seconde qu'effectue </w:t>
+      </w:r>
+      <w:r>
+        <w:t xml:space="preserve">réellement </w:t>
+      </w:r>
+      <w:r>
+        <w:t xml:space="preserve">le processeur. Pour cela, </w:t>
+      </w:r>
+      <w:r>
+        <w:t xml:space="preserve">nous avons trouvé un benchmark </w:t>
+      </w:r>
+      <w:r>
+        <w:t xml:space="preserve">indiquant que ce processeur fait en moyenne : </w:t>
       </w:r>
       <w:r>
         <w:rPr>
           <w:b/>
         </w:rPr>
-        <w:t>2,20 x 10</w:t>
+        <w:t>101 583 MIPS</w:t>
+      </w:r>
+      <w:r>
+        <w:t xml:space="preserve"> </w:t>
+      </w:r>
+      <w:r>
+        <w:rPr>
+          <w:i/>
+        </w:rPr>
+        <w:t>(millions d'instructions par secondes)</w:t>
+      </w:r>
+      <w:r>
+        <w:t xml:space="preserve">, soit </w:t>
+      </w:r>
+      <w:r>
+        <w:rPr>
+          <w:b/>
+        </w:rPr>
+        <w:t>101,583 x 10</w:t>
       </w:r>
       <w:r>
         <w:rPr>
@@ -11067,13 +11091,10 @@
         <w:t>9</w:t>
       </w:r>
       <w:r>
-        <w:t xml:space="preserve"> </w:t>
-      </w:r>
-      <w:r>
         <w:rPr>
           <w:b/>
         </w:rPr>
-        <w:t>Hz</w:t>
+        <w:t xml:space="preserve"> instructions par seconde</w:t>
       </w:r>
       <w:r>
         <w:t>.</w:t>
@@ -11560,7 +11581,10 @@
               <w:jc w:val="center"/>
             </w:pPr>
             <w:r>
-              <w:t>0,45 ms</w:t>
+              <w:t>0,0098</w:t>
+            </w:r>
+            <w:r>
+              <w:t xml:space="preserve"> ms</w:t>
             </w:r>
           </w:p>
         </w:tc>
@@ -11624,7 +11648,10 @@
               <w:jc w:val="center"/>
             </w:pPr>
             <w:r>
-              <w:t>3,64 ms</w:t>
+              <w:t>0,079</w:t>
+            </w:r>
+            <w:r>
+              <w:t xml:space="preserve"> ms</w:t>
             </w:r>
           </w:p>
         </w:tc>
@@ -11688,7 +11715,10 @@
               <w:jc w:val="center"/>
             </w:pPr>
             <w:r>
-              <w:t>12,27 ms</w:t>
+              <w:t>0,26</w:t>
+            </w:r>
+            <w:r>
+              <w:t xml:space="preserve"> ms</w:t>
             </w:r>
           </w:p>
         </w:tc>
@@ -11752,7 +11782,10 @@
               <w:jc w:val="center"/>
             </w:pPr>
             <w:r>
-              <w:t>29,09 ms</w:t>
+              <w:t>0,63</w:t>
+            </w:r>
+            <w:r>
+              <w:t xml:space="preserve"> ms</w:t>
             </w:r>
           </w:p>
         </w:tc>
@@ -11819,7 +11852,10 @@
               <w:jc w:val="center"/>
             </w:pPr>
             <w:r>
-              <w:t xml:space="preserve">56,82 ms </w:t>
+              <w:t>1,23</w:t>
+            </w:r>
+            <w:r>
+              <w:t xml:space="preserve"> ms </w:t>
             </w:r>
           </w:p>
         </w:tc>
@@ -11883,7 +11919,10 @@
               <w:jc w:val="center"/>
             </w:pPr>
             <w:r>
-              <w:t>98,18 ms</w:t>
+              <w:t>2,13</w:t>
+            </w:r>
+            <w:r>
+              <w:t xml:space="preserve"> ms</w:t>
             </w:r>
           </w:p>
         </w:tc>
@@ -11947,7 +11986,10 @@
               <w:jc w:val="center"/>
             </w:pPr>
             <w:r>
-              <w:t>155,91 ms</w:t>
+              <w:t>3,38</w:t>
+            </w:r>
+            <w:r>
+              <w:t xml:space="preserve"> ms</w:t>
             </w:r>
           </w:p>
         </w:tc>
@@ -12011,7 +12053,10 @@
               <w:jc w:val="center"/>
             </w:pPr>
             <w:r>
-              <w:t>232,73 ms</w:t>
+              <w:t>5,04</w:t>
+            </w:r>
+            <w:r>
+              <w:t xml:space="preserve"> ms</w:t>
             </w:r>
           </w:p>
         </w:tc>
@@ -12058,7 +12103,10 @@
               <w:jc w:val="center"/>
             </w:pPr>
             <w:r>
-              <w:t>93,60</w:t>
+              <w:t>10</w:t>
+            </w:r>
+            <w:r>
+              <w:t>3,60</w:t>
             </w:r>
             <w:r>
               <w:t xml:space="preserve"> ms</w:t>
@@ -12075,7 +12123,10 @@
               <w:jc w:val="center"/>
             </w:pPr>
             <w:r>
-              <w:t>331,36 ms</w:t>
+              <w:t>7,18</w:t>
+            </w:r>
+            <w:r>
+              <w:t xml:space="preserve"> ms</w:t>
             </w:r>
           </w:p>
         </w:tc>
@@ -12142,7 +12193,10 @@
               <w:jc w:val="center"/>
             </w:pPr>
             <w:r>
-              <w:t>454,54 ms</w:t>
+              <w:t>9,84</w:t>
+            </w:r>
+            <w:r>
+              <w:t xml:space="preserve"> ms</w:t>
             </w:r>
           </w:p>
         </w:tc>
@@ -12177,13 +12231,39 @@
     <w:p>
       <w:r>
         <w:tab/>
-        <w:t>On peut remarquer</w:t>
-      </w:r>
-      <w:r>
-        <w:t xml:space="preserve"> qu'il y a de grands écarts entre les complexités théoriques et expérimentales des algorithmes. De plus, </w:t>
-      </w:r>
-      <w:r>
-        <w:t>les résultats des expérimentations sont meilleurs que ceux attendus théoriquement, ce qui devrait être impossible. Cela peut être dû à plusieurs choses :</w:t>
+        <w:t xml:space="preserve">On peut </w:t>
+      </w:r>
+      <w:r>
+        <w:t xml:space="preserve">tout d'abord </w:t>
+      </w:r>
+      <w:r>
+        <w:t>remarquer</w:t>
+      </w:r>
+      <w:r>
+        <w:t xml:space="preserve"> </w:t>
+      </w:r>
+      <w:r>
+        <w:t xml:space="preserve">que l'algorithme de Bellman-Ford est beaucoup plus lent que l'algorithme de </w:t>
+      </w:r>
+      <w:proofErr w:type="spellStart"/>
+      <w:r>
+        <w:t>Dijkstra</w:t>
+      </w:r>
+      <w:proofErr w:type="spellEnd"/>
+      <w:r>
+        <w:t>. Il y a aussi</w:t>
+      </w:r>
+      <w:r>
+        <w:t xml:space="preserve"> de</w:t>
+      </w:r>
+      <w:r>
+        <w:t xml:space="preserve">s </w:t>
+      </w:r>
+      <w:r>
+        <w:t xml:space="preserve">écarts entre les complexités théoriques et </w:t>
+      </w:r>
+      <w:r>
+        <w:t>expérimentales des algorithmes :</w:t>
       </w:r>
     </w:p>
     <w:p/>
@@ -12196,16 +12276,34 @@
         </w:numPr>
       </w:pPr>
       <w:r>
-        <w:t>Tout d'abord</w:t>
-      </w:r>
-      <w:r>
-        <w:t xml:space="preserve">, les complexités théoriques </w:t>
-      </w:r>
-      <w:r>
-        <w:t>se basent sur le pire des cas, c'est-à-dire si le graphe est dense, et que tous les sommets sont reliés entre eux. Ce n'est pas le cas dans les fichiers d'in</w:t>
-      </w:r>
-      <w:r>
-        <w:t>stance utilisés.</w:t>
+        <w:t>Cela peut être dû au fait</w:t>
+      </w:r>
+      <w:r>
+        <w:t xml:space="preserve"> que </w:t>
+      </w:r>
+      <w:r>
+        <w:t xml:space="preserve">le nombre d'instructions par secondes du processeur n'est pas une mesure précise. </w:t>
+      </w:r>
+      <w:r>
+        <w:t>Le constructeur du pr</w:t>
+      </w:r>
+      <w:r>
+        <w:t>ocesseur n'a en effet pas indiqué cette donnée, c'est pourquoi seul un benchmark permet de trouver une estimation du nombre d'instructions par seconde.</w:t>
+      </w:r>
+      <w:r>
+        <w:t xml:space="preserve"> Il s'agit d'une </w:t>
+      </w:r>
+      <w:r>
+        <w:t>estimation</w:t>
+      </w:r>
+      <w:r>
+        <w:t xml:space="preserve"> réalisée </w:t>
+      </w:r>
+      <w:r>
+        <w:t>à partir d'une moyenne lors d'un</w:t>
+      </w:r>
+      <w:r>
+        <w:t xml:space="preserve"> test entre différentes machines ayant le même processeur.</w:t>
       </w:r>
     </w:p>
     <w:p>
@@ -12222,43 +12320,40 @@
         </w:numPr>
       </w:pPr>
       <w:r>
-        <w:t>Ensuite, pour calculer les résultats que l'on doit obtenir théoriquement, nous nous sommes servis de la f</w:t>
-      </w:r>
-      <w:r>
-        <w:t>réquence du processeur, en GHz.</w:t>
-      </w:r>
-      <w:r>
-        <w:t xml:space="preserve"> Ce nombre ne correspond pas forcément au nombre d'instructions par seconde réellement effectué par la machine. En </w:t>
-      </w:r>
-      <w:r>
-        <w:t>fait</w:t>
-      </w:r>
-      <w:r>
-        <w:t xml:space="preserve">, </w:t>
-      </w:r>
-      <w:r>
-        <w:t xml:space="preserve">il faut prendre le </w:t>
-      </w:r>
-      <w:r>
+        <w:t xml:space="preserve">Ensuite, </w:t>
+      </w:r>
+      <w:r>
+        <w:t>i</w:t>
+      </w:r>
+      <w:r>
+        <w:t>l faut rappeler que d'autres processus peuvent "interférer" avec notre application.</w:t>
+      </w:r>
+      <w:r>
+        <w:t xml:space="preserve"> Ainsi, on ne peut pas être sûr que</w:t>
+      </w:r>
+      <w:r>
+        <w:t xml:space="preserve"> le processeur effectue uniquement des instructions de notre programme. Il peut, en même temps, </w:t>
+      </w:r>
+      <w:r>
+        <w:t>faire des opérations pour d'autres processus.</w:t>
+      </w:r>
+    </w:p>
+    <w:p>
+      <w:pPr>
+        <w:jc w:val="left"/>
         <w:rPr>
+          <w:rFonts w:asciiTheme="majorHAnsi" w:eastAsiaTheme="majorEastAsia" w:hAnsiTheme="majorHAnsi" w:cstheme="majorBidi"/>
           <w:b/>
+          <w:bCs/>
+          <w:color w:val="345A8A" w:themeColor="accent1" w:themeShade="B5"/>
+          <w:sz w:val="32"/>
+          <w:szCs w:val="32"/>
+          <w:u w:val="single"/>
         </w:rPr>
-        <w:t>MIPS</w:t>
-      </w:r>
-      <w:r>
-        <w:t xml:space="preserve"> </w:t>
-      </w:r>
-      <w:r>
-        <w:rPr>
-          <w:i/>
-        </w:rPr>
-        <w:t>(Million d'Instructions Par Seconde)</w:t>
-      </w:r>
-      <w:r>
-        <w:t xml:space="preserve"> du processeur, pour avoir un résultat beaucoup plus proche de la réalité.</w:t>
-      </w:r>
-      <w:r>
-        <w:t xml:space="preserve"> Cependant, il s'agit de données difficiles à trouver, car rarement divulguées par le constructeur du processeur.</w:t>
+      </w:pPr>
+      <w:bookmarkStart w:id="6" w:name="_Toc313720454"/>
+      <w:r>
+        <w:br w:type="page"/>
       </w:r>
     </w:p>
     <w:p>
@@ -12269,7 +12364,6 @@
           <w:numId w:val="0"/>
         </w:numPr>
       </w:pPr>
-      <w:bookmarkStart w:id="6" w:name="_Toc313720454"/>
       <w:r>
         <w:lastRenderedPageBreak/>
         <w:t>Conclusion</w:t>
@@ -12436,7 +12530,7 @@
         <w:sz w:val="22"/>
         <w:szCs w:val="22"/>
       </w:rPr>
-      <w:t>5</w:t>
+      <w:t>7</w:t>
     </w:r>
     <w:r>
       <w:rPr>
@@ -14700,7 +14794,7 @@
                   <c:v>90.5</c:v>
                 </c:pt>
                 <c:pt idx="8">
-                  <c:v>93.6</c:v>
+                  <c:v>103.6</c:v>
                 </c:pt>
                 <c:pt idx="9">
                   <c:v>124.8</c:v>
@@ -14772,45 +14866,45 @@
                 <c:formatCode>General</c:formatCode>
                 <c:ptCount val="10"/>
                 <c:pt idx="0">
-                  <c:v>0.45</c:v>
+                  <c:v>9.8000000000000032E-3</c:v>
                 </c:pt>
                 <c:pt idx="1">
-                  <c:v>3.64</c:v>
+                  <c:v>7.9000000000000015E-2</c:v>
                 </c:pt>
                 <c:pt idx="2">
-                  <c:v>12.27</c:v>
+                  <c:v>0.26</c:v>
                 </c:pt>
                 <c:pt idx="3">
-                  <c:v>29.09</c:v>
+                  <c:v>0.63000000000000012</c:v>
                 </c:pt>
                 <c:pt idx="4">
-                  <c:v>56.82</c:v>
+                  <c:v>1.23</c:v>
                 </c:pt>
                 <c:pt idx="5">
-                  <c:v>98.179999999999978</c:v>
+                  <c:v>2.13</c:v>
                 </c:pt>
                 <c:pt idx="6">
-                  <c:v>155.91</c:v>
+                  <c:v>3.38</c:v>
                 </c:pt>
                 <c:pt idx="7">
-                  <c:v>232.73</c:v>
+                  <c:v>5.04</c:v>
                 </c:pt>
                 <c:pt idx="8">
-                  <c:v>331.36</c:v>
+                  <c:v>7.18</c:v>
                 </c:pt>
                 <c:pt idx="9">
-                  <c:v>454.54</c:v>
+                  <c:v>9.84</c:v>
                 </c:pt>
               </c:numCache>
             </c:numRef>
           </c:val>
         </c:ser>
         <c:marker val="1"/>
-        <c:axId val="98213888"/>
-        <c:axId val="98215808"/>
+        <c:axId val="88920832"/>
+        <c:axId val="97875456"/>
       </c:lineChart>
       <c:catAx>
-        <c:axId val="98213888"/>
+        <c:axId val="88920832"/>
         <c:scaling>
           <c:orientation val="minMax"/>
         </c:scaling>
@@ -14835,21 +14929,21 @@
             <c:manualLayout>
               <c:xMode val="edge"/>
               <c:yMode val="edge"/>
-              <c:x val="0.32510128001068161"/>
-              <c:y val="0.91683505853903158"/>
+              <c:x val="0.32510128001068173"/>
+              <c:y val="0.91683505853903191"/>
             </c:manualLayout>
           </c:layout>
         </c:title>
         <c:numFmt formatCode="0" sourceLinked="1"/>
         <c:tickLblPos val="nextTo"/>
-        <c:crossAx val="98215808"/>
+        <c:crossAx val="97875456"/>
         <c:crosses val="autoZero"/>
         <c:auto val="1"/>
         <c:lblAlgn val="ctr"/>
         <c:lblOffset val="100"/>
       </c:catAx>
       <c:valAx>
-        <c:axId val="98215808"/>
+        <c:axId val="97875456"/>
         <c:scaling>
           <c:orientation val="minMax"/>
         </c:scaling>
@@ -14879,14 +14973,14 @@
             <c:manualLayout>
               <c:xMode val="edge"/>
               <c:yMode val="edge"/>
-              <c:x val="1.338688085676039E-2"/>
-              <c:y val="0.28201480432923465"/>
+              <c:x val="1.3386880856760399E-2"/>
+              <c:y val="0.28201480432923487"/>
             </c:manualLayout>
           </c:layout>
         </c:title>
         <c:numFmt formatCode="0.00" sourceLinked="1"/>
         <c:tickLblPos val="nextTo"/>
-        <c:crossAx val="98213888"/>
+        <c:crossAx val="88920832"/>
         <c:crosses val="autoZero"/>
         <c:crossBetween val="between"/>
       </c:valAx>
@@ -15189,7 +15283,7 @@
 </file>
 
 <file path=customXml/itemProps2.xml><?xml version="1.0" encoding="utf-8"?>
-<ds:datastoreItem xmlns:ds="http://schemas.openxmlformats.org/officeDocument/2006/customXml" ds:itemID="{4D5BFA32-065B-4032-AF10-FD18188DDBFB}">
+<ds:datastoreItem xmlns:ds="http://schemas.openxmlformats.org/officeDocument/2006/customXml" ds:itemID="{FA2A5515-C3ED-4327-9179-62FBAF841842}">
   <ds:schemaRefs>
     <ds:schemaRef ds:uri="http://schemas.openxmlformats.org/officeDocument/2006/bibliography"/>
   </ds:schemaRefs>

</xml_diff>

<commit_message>
Quelques retouches sur le rapport.
</commit_message>
<xml_diff>
--- a/rapport/rapport_nf20.docx
+++ b/rapport/rapport_nf20.docx
@@ -56,6 +56,7 @@
               <w:dataBinding w:prefixMappings="xmlns:ns0='http://purl.org/dc/elements/1.1/' xmlns:ns1='http://schemas.openxmlformats.org/package/2006/metadata/core-properties' " w:xpath="/ns1:coreProperties[1]/ns0:title[1]" w:storeItemID="{6C3C8BC8-F283-45AE-878A-BAB7291924A1}"/>
               <w:text/>
             </w:sdtPr>
+            <w:sdtEndPr/>
             <w:sdtContent>
               <w:r>
                 <w:rPr>
@@ -94,6 +95,7 @@
             <w:id w:val="30555238"/>
             <w:text/>
           </w:sdtPr>
+          <w:sdtEndPr/>
           <w:sdtContent>
             <w:p>
               <w:pPr>
@@ -189,6 +191,7 @@
               <w:dataBinding w:prefixMappings="xmlns:ns0='http://purl.org/dc/elements/1.1/' xmlns:ns1='http://schemas.openxmlformats.org/package/2006/metadata/core-properties' " w:xpath="/ns1:coreProperties[1]/ns0:creator[1]" w:storeItemID="{6C3C8BC8-F283-45AE-878A-BAB7291924A1}"/>
               <w:text/>
             </w:sdtPr>
+            <w:sdtEndPr/>
             <w:sdtContent>
               <w:r>
                 <w:rPr>
@@ -237,6 +240,7 @@
             <w:dataBinding w:prefixMappings="xmlns:ns0='http://schemas.microsoft.com/office/2006/coverPageProps' " w:xpath="/ns0:CoverPageProperties[1]/ns0:Abstract[1]" w:storeItemID="{55AF091B-3C7A-41E3-B477-F2FDAA23CFDA}"/>
             <w:text/>
           </w:sdtPr>
+          <w:sdtEndPr/>
           <w:sdtContent>
             <w:p>
               <w:pPr>
@@ -616,6 +620,17 @@
           <w:r>
             <w:rPr>
               <w:b w:val="0"/>
+              <w:smallCaps w:val="0"/>
+              <w:noProof/>
+              <w:sz w:val="24"/>
+              <w:szCs w:val="24"/>
+              <w:lang w:val="en-GB" w:eastAsia="ja-JP"/>
+            </w:rPr>
+            <w:t xml:space="preserve">    </w:t>
+          </w:r>
+          <w:r>
+            <w:rPr>
+              <w:b w:val="0"/>
               <w:noProof/>
             </w:rPr>
             <w:t>Algorithme de Dijkstra</w:t>
@@ -697,6 +712,17 @@
               <w:lang w:val="en-GB" w:eastAsia="ja-JP"/>
             </w:rPr>
             <w:tab/>
+          </w:r>
+          <w:r>
+            <w:rPr>
+              <w:b w:val="0"/>
+              <w:smallCaps w:val="0"/>
+              <w:noProof/>
+              <w:sz w:val="24"/>
+              <w:szCs w:val="24"/>
+              <w:lang w:val="en-GB" w:eastAsia="ja-JP"/>
+            </w:rPr>
+            <w:t xml:space="preserve">    </w:t>
           </w:r>
           <w:r>
             <w:rPr>
@@ -862,12 +888,14 @@
       <w:r>
         <w:br w:type="page"/>
       </w:r>
+      <w:bookmarkStart w:id="1" w:name="_GoBack"/>
+      <w:bookmarkEnd w:id="1"/>
     </w:p>
     <w:p>
       <w:pPr>
         <w:pStyle w:val="Heading1"/>
       </w:pPr>
-      <w:bookmarkStart w:id="1" w:name="_Toc187656108"/>
+      <w:bookmarkStart w:id="2" w:name="_Toc187656108"/>
       <w:r>
         <w:lastRenderedPageBreak/>
         <w:t>Analyse</w:t>
@@ -881,13 +909,13 @@
       <w:r>
         <w:t xml:space="preserve"> complexité</w:t>
       </w:r>
-      <w:bookmarkEnd w:id="1"/>
+      <w:bookmarkEnd w:id="2"/>
     </w:p>
     <w:p>
       <w:pPr>
         <w:pStyle w:val="Heading2"/>
       </w:pPr>
-      <w:bookmarkStart w:id="2" w:name="_Toc187656109"/>
+      <w:bookmarkStart w:id="3" w:name="_Toc187656109"/>
       <w:r>
         <w:t xml:space="preserve">Algorithme de </w:t>
       </w:r>
@@ -895,7 +923,7 @@
       <w:r>
         <w:t>Dijkstra</w:t>
       </w:r>
-      <w:bookmarkEnd w:id="2"/>
+      <w:bookmarkEnd w:id="3"/>
       <w:proofErr w:type="spellEnd"/>
     </w:p>
     <w:p/>
@@ -5304,14 +5332,14 @@
         <w:pStyle w:val="Heading2"/>
         <w:divId w:val="1737971276"/>
       </w:pPr>
-      <w:bookmarkStart w:id="3" w:name="_Toc187656110"/>
+      <w:bookmarkStart w:id="4" w:name="_Toc187656110"/>
       <w:r>
         <w:t>A</w:t>
       </w:r>
       <w:r>
         <w:t>lgorithme de Bellman-Ford</w:t>
       </w:r>
-      <w:bookmarkEnd w:id="3"/>
+      <w:bookmarkEnd w:id="4"/>
     </w:p>
     <w:p>
       <w:pPr>
@@ -10730,12 +10758,12 @@
       <w:pPr>
         <w:pStyle w:val="Heading1"/>
       </w:pPr>
-      <w:bookmarkStart w:id="4" w:name="_Toc187656111"/>
+      <w:bookmarkStart w:id="5" w:name="_Toc187656111"/>
       <w:r>
         <w:lastRenderedPageBreak/>
         <w:t>Analyses expérimentales de complexité</w:t>
       </w:r>
-      <w:bookmarkEnd w:id="4"/>
+      <w:bookmarkEnd w:id="5"/>
     </w:p>
     <w:p/>
     <w:p>
@@ -12171,8 +12199,6 @@
       <w:r>
         <w:t xml:space="preserve"> du raisonnement de l’ingénieur.</w:t>
       </w:r>
-      <w:bookmarkStart w:id="5" w:name="_GoBack"/>
-      <w:bookmarkEnd w:id="5"/>
     </w:p>
     <w:p>
       <w:pPr>
@@ -12424,7 +12450,7 @@
         <w:sz w:val="22"/>
         <w:szCs w:val="22"/>
       </w:rPr>
-      <w:t>1</w:t>
+      <w:t>8</w:t>
     </w:r>
     <w:r>
       <w:rPr>
@@ -15071,11 +15097,11 @@
         </c:dLbls>
         <c:marker val="1"/>
         <c:smooth val="0"/>
-        <c:axId val="2078222760"/>
-        <c:axId val="2078229640"/>
+        <c:axId val="2060284264"/>
+        <c:axId val="2060291160"/>
       </c:lineChart>
       <c:catAx>
-        <c:axId val="2078222760"/>
+        <c:axId val="2060284264"/>
         <c:scaling>
           <c:orientation val="minMax"/>
         </c:scaling>
@@ -15111,7 +15137,7 @@
         <c:majorTickMark val="out"/>
         <c:minorTickMark val="none"/>
         <c:tickLblPos val="nextTo"/>
-        <c:crossAx val="2078229640"/>
+        <c:crossAx val="2060291160"/>
         <c:crosses val="autoZero"/>
         <c:auto val="1"/>
         <c:lblAlgn val="ctr"/>
@@ -15119,7 +15145,7 @@
         <c:noMultiLvlLbl val="0"/>
       </c:catAx>
       <c:valAx>
-        <c:axId val="2078229640"/>
+        <c:axId val="2060291160"/>
         <c:scaling>
           <c:orientation val="minMax"/>
         </c:scaling>
@@ -15160,7 +15186,7 @@
         <c:majorTickMark val="out"/>
         <c:minorTickMark val="none"/>
         <c:tickLblPos val="nextTo"/>
-        <c:crossAx val="2078222760"/>
+        <c:crossAx val="2060284264"/>
         <c:crosses val="autoZero"/>
         <c:crossBetween val="between"/>
       </c:valAx>
@@ -15183,534 +15209,6 @@
     <c:autoUpdate val="0"/>
   </c:externalData>
 </c:chartSpace>
-</file>
-
-<file path=word/glossary/document.xml><?xml version="1.0" encoding="utf-8"?>
-<w:glossaryDocument xmlns:wpc="http://schemas.microsoft.com/office/word/2010/wordprocessingCanvas" xmlns:mo="http://schemas.microsoft.com/office/mac/office/2008/main" xmlns:mc="http://schemas.openxmlformats.org/markup-compatibility/2006" xmlns:mv="urn:schemas-microsoft-com:mac:vml" xmlns:o="urn:schemas-microsoft-com:office:office" xmlns:r="http://schemas.openxmlformats.org/officeDocument/2006/relationships" xmlns:m="http://schemas.openxmlformats.org/officeDocument/2006/math" xmlns:v="urn:schemas-microsoft-com:vml" xmlns:wp14="http://schemas.microsoft.com/office/word/2010/wordprocessingDrawing" xmlns:wp="http://schemas.openxmlformats.org/drawingml/2006/wordprocessingDrawing" xmlns:w10="urn:schemas-microsoft-com:office:word" xmlns:w="http://schemas.openxmlformats.org/wordprocessingml/2006/main" xmlns:w14="http://schemas.microsoft.com/office/word/2010/wordml" xmlns:wpg="http://schemas.microsoft.com/office/word/2010/wordprocessingGroup" xmlns:wpi="http://schemas.microsoft.com/office/word/2010/wordprocessingInk" xmlns:wne="http://schemas.microsoft.com/office/word/2006/wordml" xmlns:wps="http://schemas.microsoft.com/office/word/2010/wordprocessingShape" mc:Ignorable="w14 wp14"/>
-</file>
-
-<file path=word/glossary/fontTable.xml><?xml version="1.0" encoding="utf-8"?>
-<w:fonts xmlns:mc="http://schemas.openxmlformats.org/markup-compatibility/2006" xmlns:r="http://schemas.openxmlformats.org/officeDocument/2006/relationships" xmlns:w="http://schemas.openxmlformats.org/wordprocessingml/2006/main" xmlns:w14="http://schemas.microsoft.com/office/word/2010/wordml" mc:Ignorable="w14">
-  <w:font w:name="Symbol">
-    <w:panose1 w:val="00000000000000000000"/>
-    <w:charset w:val="02"/>
-    <w:family w:val="auto"/>
-    <w:pitch w:val="variable"/>
-    <w:sig w:usb0="00000000" w:usb1="10000000" w:usb2="00000000" w:usb3="00000000" w:csb0="80000000" w:csb1="00000000"/>
-  </w:font>
-  <w:font w:name="Times New Roman">
-    <w:panose1 w:val="02020603050405020304"/>
-    <w:charset w:val="00"/>
-    <w:family w:val="auto"/>
-    <w:pitch w:val="variable"/>
-    <w:sig w:usb0="E0002AFF" w:usb1="C0007841" w:usb2="00000009" w:usb3="00000000" w:csb0="000001FF" w:csb1="00000000"/>
-  </w:font>
-  <w:font w:name="Courier New">
-    <w:panose1 w:val="02070309020205020404"/>
-    <w:charset w:val="00"/>
-    <w:family w:val="auto"/>
-    <w:pitch w:val="variable"/>
-    <w:sig w:usb0="E0002AFF" w:usb1="C0007843" w:usb2="00000009" w:usb3="00000000" w:csb0="000001FF" w:csb1="00000000"/>
-  </w:font>
-  <w:font w:name="Wingdings">
-    <w:panose1 w:val="05000000000000000000"/>
-    <w:charset w:val="02"/>
-    <w:family w:val="auto"/>
-    <w:pitch w:val="variable"/>
-    <w:sig w:usb0="00000000" w:usb1="10000000" w:usb2="00000000" w:usb3="00000000" w:csb0="80000000" w:csb1="00000000"/>
-  </w:font>
-  <w:font w:name="Calibri">
-    <w:panose1 w:val="020F0502020204030204"/>
-    <w:charset w:val="00"/>
-    <w:family w:val="auto"/>
-    <w:pitch w:val="variable"/>
-    <w:sig w:usb0="E10002FF" w:usb1="4000ACFF" w:usb2="00000009" w:usb3="00000000" w:csb0="0000019F" w:csb1="00000000"/>
-  </w:font>
-  <w:font w:name="ＭＳ 明朝">
-    <w:charset w:val="4E"/>
-    <w:family w:val="auto"/>
-    <w:pitch w:val="variable"/>
-    <w:sig w:usb0="00000001" w:usb1="08070000" w:usb2="00000010" w:usb3="00000000" w:csb0="00020000" w:csb1="00000000"/>
-  </w:font>
-  <w:font w:name="Cambria">
-    <w:panose1 w:val="02040503050406030204"/>
-    <w:charset w:val="00"/>
-    <w:family w:val="auto"/>
-    <w:pitch w:val="variable"/>
-    <w:sig w:usb0="E00002FF" w:usb1="400004FF" w:usb2="00000000" w:usb3="00000000" w:csb0="0000019F" w:csb1="00000000"/>
-  </w:font>
-  <w:font w:name="Lucida Grande">
-    <w:panose1 w:val="020B0600040502020204"/>
-    <w:charset w:val="00"/>
-    <w:family w:val="auto"/>
-    <w:pitch w:val="variable"/>
-    <w:sig w:usb0="E1000AEF" w:usb1="5000A1FF" w:usb2="00000000" w:usb3="00000000" w:csb0="000001BF" w:csb1="00000000"/>
-  </w:font>
-  <w:font w:name="Cambria Math">
-    <w:panose1 w:val="02040503050406030204"/>
-    <w:charset w:val="00"/>
-    <w:family w:val="auto"/>
-    <w:pitch w:val="variable"/>
-    <w:sig w:usb0="E00002FF" w:usb1="420024FF" w:usb2="00000000" w:usb3="00000000" w:csb0="0000019F" w:csb1="00000000"/>
-  </w:font>
-  <w:font w:name="Times">
-    <w:panose1 w:val="02000500000000000000"/>
-    <w:charset w:val="00"/>
-    <w:family w:val="auto"/>
-    <w:pitch w:val="variable"/>
-    <w:sig w:usb0="00000003" w:usb1="00000000" w:usb2="00000000" w:usb3="00000000" w:csb0="00000001" w:csb1="00000000"/>
-  </w:font>
-  <w:font w:name="Arial">
-    <w:panose1 w:val="020B0604020202020204"/>
-    <w:charset w:val="00"/>
-    <w:family w:val="auto"/>
-    <w:pitch w:val="variable"/>
-    <w:sig w:usb0="E0002AFF" w:usb1="C0007843" w:usb2="00000009" w:usb3="00000000" w:csb0="000001FF" w:csb1="00000000"/>
-  </w:font>
-  <w:font w:name="ＭＳ ゴシック">
-    <w:charset w:val="4E"/>
-    <w:family w:val="auto"/>
-    <w:pitch w:val="variable"/>
-    <w:sig w:usb0="00000001" w:usb1="08070000" w:usb2="00000010" w:usb3="00000000" w:csb0="00020000" w:csb1="00000000"/>
-  </w:font>
-</w:fonts>
-</file>
-
-<file path=word/glossary/settings.xml><?xml version="1.0" encoding="utf-8"?>
-<w:settings xmlns:mc="http://schemas.openxmlformats.org/markup-compatibility/2006" xmlns:o="urn:schemas-microsoft-com:office:office" xmlns:r="http://schemas.openxmlformats.org/officeDocument/2006/relationships" xmlns:m="http://schemas.openxmlformats.org/officeDocument/2006/math" xmlns:v="urn:schemas-microsoft-com:vml" xmlns:w10="urn:schemas-microsoft-com:office:word" xmlns:w="http://schemas.openxmlformats.org/wordprocessingml/2006/main" xmlns:w14="http://schemas.microsoft.com/office/word/2010/wordml" xmlns:sl="http://schemas.openxmlformats.org/schemaLibrary/2006/main" mc:Ignorable="w14">
-  <w:view w:val="normal"/>
-  <w:defaultTabStop w:val="720"/>
-  <w:characterSpacingControl w:val="doNotCompress"/>
-  <w:compat>
-    <w:useFELayout/>
-    <w:compatSetting w:name="compatibilityMode" w:uri="http://schemas.microsoft.com/office/word" w:val="14"/>
-    <w:compatSetting w:name="overrideTableStyleFontSizeAndJustification" w:uri="http://schemas.microsoft.com/office/word" w:val="1"/>
-    <w:compatSetting w:name="enableOpenTypeFeatures" w:uri="http://schemas.microsoft.com/office/word" w:val="1"/>
-    <w:compatSetting w:name="doNotFlipMirrorIndents" w:uri="http://schemas.microsoft.com/office/word" w:val="1"/>
-  </w:compat>
-  <w:rsids>
-    <w:rsidRoot w:val="00B41C3E"/>
-    <w:rsid w:val="00B41C3E"/>
-  </w:rsids>
-  <m:mathPr>
-    <m:mathFont m:val="Cambria Math"/>
-    <m:brkBin m:val="before"/>
-    <m:brkBinSub m:val="--"/>
-    <m:smallFrac m:val="0"/>
-    <m:dispDef/>
-    <m:lMargin m:val="0"/>
-    <m:rMargin m:val="0"/>
-    <m:defJc m:val="centerGroup"/>
-    <m:wrapIndent m:val="1440"/>
-    <m:intLim m:val="subSup"/>
-    <m:naryLim m:val="undOvr"/>
-  </m:mathPr>
-  <w:themeFontLang w:val="en-GB" w:eastAsia="ja-JP"/>
-  <w:clrSchemeMapping w:bg1="light1" w:t1="dark1" w:bg2="light2" w:t2="dark2" w:accent1="accent1" w:accent2="accent2" w:accent3="accent3" w:accent4="accent4" w:accent5="accent5" w:accent6="accent6" w:hyperlink="hyperlink" w:followedHyperlink="followedHyperlink"/>
-  <w:doNotAutoCompressPictures/>
-  <w:decimalSymbol w:val=","/>
-  <w:listSeparator w:val=";"/>
-  <w14:defaultImageDpi w14:val="300"/>
-</w:settings>
-</file>
-
-<file path=word/glossary/styles.xml><?xml version="1.0" encoding="utf-8"?>
-<w:styles xmlns:mc="http://schemas.openxmlformats.org/markup-compatibility/2006" xmlns:r="http://schemas.openxmlformats.org/officeDocument/2006/relationships" xmlns:w="http://schemas.openxmlformats.org/wordprocessingml/2006/main" xmlns:w14="http://schemas.microsoft.com/office/word/2010/wordml" mc:Ignorable="w14">
-  <w:docDefaults>
-    <w:rPrDefault>
-      <w:rPr>
-        <w:rFonts w:asciiTheme="minorHAnsi" w:eastAsiaTheme="minorEastAsia" w:hAnsiTheme="minorHAnsi" w:cstheme="minorBidi"/>
-        <w:sz w:val="24"/>
-        <w:szCs w:val="24"/>
-        <w:lang w:val="en-GB" w:eastAsia="ja-JP" w:bidi="ar-SA"/>
-      </w:rPr>
-    </w:rPrDefault>
-    <w:pPrDefault/>
-  </w:docDefaults>
-  <w:latentStyles w:defLockedState="0" w:defUIPriority="99" w:defSemiHidden="1" w:defUnhideWhenUsed="1" w:defQFormat="0" w:count="276">
-    <w:lsdException w:name="Normal" w:semiHidden="0" w:uiPriority="0" w:unhideWhenUsed="0" w:qFormat="1"/>
-    <w:lsdException w:name="heading 1" w:semiHidden="0" w:uiPriority="9" w:unhideWhenUsed="0" w:qFormat="1"/>
-    <w:lsdException w:name="heading 2" w:uiPriority="9" w:qFormat="1"/>
-    <w:lsdException w:name="heading 3" w:uiPriority="9" w:qFormat="1"/>
-    <w:lsdException w:name="heading 4" w:uiPriority="9" w:qFormat="1"/>
-    <w:lsdException w:name="heading 5" w:uiPriority="9" w:qFormat="1"/>
-    <w:lsdException w:name="heading 6" w:uiPriority="9" w:qFormat="1"/>
-    <w:lsdException w:name="heading 7" w:uiPriority="9" w:qFormat="1"/>
-    <w:lsdException w:name="heading 8" w:uiPriority="9" w:qFormat="1"/>
-    <w:lsdException w:name="heading 9" w:uiPriority="9" w:qFormat="1"/>
-    <w:lsdException w:name="toc 1" w:uiPriority="39"/>
-    <w:lsdException w:name="toc 2" w:uiPriority="39"/>
-    <w:lsdException w:name="toc 3" w:uiPriority="39"/>
-    <w:lsdException w:name="toc 4" w:uiPriority="39"/>
-    <w:lsdException w:name="toc 5" w:uiPriority="39"/>
-    <w:lsdException w:name="toc 6" w:uiPriority="39"/>
-    <w:lsdException w:name="toc 7" w:uiPriority="39"/>
-    <w:lsdException w:name="toc 8" w:uiPriority="39"/>
-    <w:lsdException w:name="toc 9" w:uiPriority="39"/>
-    <w:lsdException w:name="caption" w:uiPriority="35" w:qFormat="1"/>
-    <w:lsdException w:name="Title" w:semiHidden="0" w:uiPriority="10" w:unhideWhenUsed="0" w:qFormat="1"/>
-    <w:lsdException w:name="Default Paragraph Font" w:uiPriority="1"/>
-    <w:lsdException w:name="Subtitle" w:semiHidden="0" w:uiPriority="11" w:unhideWhenUsed="0" w:qFormat="1"/>
-    <w:lsdException w:name="Strong" w:semiHidden="0" w:uiPriority="22" w:unhideWhenUsed="0" w:qFormat="1"/>
-    <w:lsdException w:name="Emphasis" w:semiHidden="0" w:uiPriority="20" w:unhideWhenUsed="0" w:qFormat="1"/>
-    <w:lsdException w:name="Table Grid" w:semiHidden="0" w:uiPriority="59" w:unhideWhenUsed="0"/>
-    <w:lsdException w:name="Placeholder Text" w:unhideWhenUsed="0"/>
-    <w:lsdException w:name="No Spacing" w:semiHidden="0" w:uiPriority="1" w:unhideWhenUsed="0" w:qFormat="1"/>
-    <w:lsdException w:name="Light Shading" w:semiHidden="0" w:uiPriority="60" w:unhideWhenUsed="0"/>
-    <w:lsdException w:name="Light List" w:semiHidden="0" w:uiPriority="61" w:unhideWhenUsed="0"/>
-    <w:lsdException w:name="Light Grid" w:semiHidden="0" w:uiPriority="62" w:unhideWhenUsed="0"/>
-    <w:lsdException w:name="Medium Shading 1" w:semiHidden="0" w:uiPriority="63" w:unhideWhenUsed="0"/>
-    <w:lsdException w:name="Medium Shading 2" w:semiHidden="0" w:uiPriority="64" w:unhideWhenUsed="0"/>
-    <w:lsdException w:name="Medium List 1" w:semiHidden="0" w:uiPriority="65" w:unhideWhenUsed="0"/>
-    <w:lsdException w:name="Medium List 2" w:semiHidden="0" w:uiPriority="66" w:unhideWhenUsed="0"/>
-    <w:lsdException w:name="Medium Grid 1" w:semiHidden="0" w:uiPriority="67" w:unhideWhenUsed="0"/>
-    <w:lsdException w:name="Medium Grid 2" w:semiHidden="0" w:uiPriority="68" w:unhideWhenUsed="0"/>
-    <w:lsdException w:name="Medium Grid 3" w:semiHidden="0" w:uiPriority="69" w:unhideWhenUsed="0"/>
-    <w:lsdException w:name="Dark List" w:semiHidden="0" w:uiPriority="70" w:unhideWhenUsed="0"/>
-    <w:lsdException w:name="Colorful Shading" w:semiHidden="0" w:uiPriority="71" w:unhideWhenUsed="0"/>
-    <w:lsdException w:name="Colorful List" w:semiHidden="0" w:uiPriority="72" w:unhideWhenUsed="0"/>
-    <w:lsdException w:name="Colorful Grid" w:semiHidden="0" w:uiPriority="73" w:unhideWhenUsed="0"/>
-    <w:lsdException w:name="Light Shading Accent 1" w:semiHidden="0" w:uiPriority="60" w:unhideWhenUsed="0"/>
-    <w:lsdException w:name="Light List Accent 1" w:semiHidden="0" w:uiPriority="61" w:unhideWhenUsed="0"/>
-    <w:lsdException w:name="Light Grid Accent 1" w:semiHidden="0" w:uiPriority="62" w:unhideWhenUsed="0"/>
-    <w:lsdException w:name="Medium Shading 1 Accent 1" w:semiHidden="0" w:uiPriority="63" w:unhideWhenUsed="0"/>
-    <w:lsdException w:name="Medium Shading 2 Accent 1" w:semiHidden="0" w:uiPriority="64" w:unhideWhenUsed="0"/>
-    <w:lsdException w:name="Medium List 1 Accent 1" w:semiHidden="0" w:uiPriority="65" w:unhideWhenUsed="0"/>
-    <w:lsdException w:name="Revision" w:unhideWhenUsed="0"/>
-    <w:lsdException w:name="List Paragraph" w:semiHidden="0" w:uiPriority="34" w:unhideWhenUsed="0" w:qFormat="1"/>
-    <w:lsdException w:name="Quote" w:semiHidden="0" w:uiPriority="29" w:unhideWhenUsed="0" w:qFormat="1"/>
-    <w:lsdException w:name="Intense Quote" w:semiHidden="0" w:uiPriority="30" w:unhideWhenUsed="0" w:qFormat="1"/>
-    <w:lsdException w:name="Medium List 2 Accent 1" w:semiHidden="0" w:uiPriority="66" w:unhideWhenUsed="0"/>
-    <w:lsdException w:name="Medium Grid 1 Accent 1" w:semiHidden="0" w:uiPriority="67" w:unhideWhenUsed="0"/>
-    <w:lsdException w:name="Medium Grid 2 Accent 1" w:semiHidden="0" w:uiPriority="68" w:unhideWhenUsed="0"/>
-    <w:lsdException w:name="Medium Grid 3 Accent 1" w:semiHidden="0" w:uiPriority="69" w:unhideWhenUsed="0"/>
-    <w:lsdException w:name="Dark List Accent 1" w:semiHidden="0" w:uiPriority="70" w:unhideWhenUsed="0"/>
-    <w:lsdException w:name="Colorful Shading Accent 1" w:semiHidden="0" w:uiPriority="71" w:unhideWhenUsed="0"/>
-    <w:lsdException w:name="Colorful List Accent 1" w:semiHidden="0" w:uiPriority="72" w:unhideWhenUsed="0"/>
-    <w:lsdException w:name="Colorful Grid Accent 1" w:semiHidden="0" w:uiPriority="73" w:unhideWhenUsed="0"/>
-    <w:lsdException w:name="Light Shading Accent 2" w:semiHidden="0" w:uiPriority="60" w:unhideWhenUsed="0"/>
-    <w:lsdException w:name="Light List Accent 2" w:semiHidden="0" w:uiPriority="61" w:unhideWhenUsed="0"/>
-    <w:lsdException w:name="Light Grid Accent 2" w:semiHidden="0" w:uiPriority="62" w:unhideWhenUsed="0"/>
-    <w:lsdException w:name="Medium Shading 1 Accent 2" w:semiHidden="0" w:uiPriority="63" w:unhideWhenUsed="0"/>
-    <w:lsdException w:name="Medium Shading 2 Accent 2" w:semiHidden="0" w:uiPriority="64" w:unhideWhenUsed="0"/>
-    <w:lsdException w:name="Medium List 1 Accent 2" w:semiHidden="0" w:uiPriority="65" w:unhideWhenUsed="0"/>
-    <w:lsdException w:name="Medium List 2 Accent 2" w:semiHidden="0" w:uiPriority="66" w:unhideWhenUsed="0"/>
-    <w:lsdException w:name="Medium Grid 1 Accent 2" w:semiHidden="0" w:uiPriority="67" w:unhideWhenUsed="0"/>
-    <w:lsdException w:name="Medium Grid 2 Accent 2" w:semiHidden="0" w:uiPriority="68" w:unhideWhenUsed="0"/>
-    <w:lsdException w:name="Medium Grid 3 Accent 2" w:semiHidden="0" w:uiPriority="69" w:unhideWhenUsed="0"/>
-    <w:lsdException w:name="Dark List Accent 2" w:semiHidden="0" w:uiPriority="70" w:unhideWhenUsed="0"/>
-    <w:lsdException w:name="Colorful Shading Accent 2" w:semiHidden="0" w:uiPriority="71" w:unhideWhenUsed="0"/>
-    <w:lsdException w:name="Colorful List Accent 2" w:semiHidden="0" w:uiPriority="72" w:unhideWhenUsed="0"/>
-    <w:lsdException w:name="Colorful Grid Accent 2" w:semiHidden="0" w:uiPriority="73" w:unhideWhenUsed="0"/>
-    <w:lsdException w:name="Light Shading Accent 3" w:semiHidden="0" w:uiPriority="60" w:unhideWhenUsed="0"/>
-    <w:lsdException w:name="Light List Accent 3" w:semiHidden="0" w:uiPriority="61" w:unhideWhenUsed="0"/>
-    <w:lsdException w:name="Light Grid Accent 3" w:semiHidden="0" w:uiPriority="62" w:unhideWhenUsed="0"/>
-    <w:lsdException w:name="Medium Shading 1 Accent 3" w:semiHidden="0" w:uiPriority="63" w:unhideWhenUsed="0"/>
-    <w:lsdException w:name="Medium Shading 2 Accent 3" w:semiHidden="0" w:uiPriority="64" w:unhideWhenUsed="0"/>
-    <w:lsdException w:name="Medium List 1 Accent 3" w:semiHidden="0" w:uiPriority="65" w:unhideWhenUsed="0"/>
-    <w:lsdException w:name="Medium List 2 Accent 3" w:semiHidden="0" w:uiPriority="66" w:unhideWhenUsed="0"/>
-    <w:lsdException w:name="Medium Grid 1 Accent 3" w:semiHidden="0" w:uiPriority="67" w:unhideWhenUsed="0"/>
-    <w:lsdException w:name="Medium Grid 2 Accent 3" w:semiHidden="0" w:uiPriority="68" w:unhideWhenUsed="0"/>
-    <w:lsdException w:name="Medium Grid 3 Accent 3" w:semiHidden="0" w:uiPriority="69" w:unhideWhenUsed="0"/>
-    <w:lsdException w:name="Dark List Accent 3" w:semiHidden="0" w:uiPriority="70" w:unhideWhenUsed="0"/>
-    <w:lsdException w:name="Colorful Shading Accent 3" w:semiHidden="0" w:uiPriority="71" w:unhideWhenUsed="0"/>
-    <w:lsdException w:name="Colorful List Accent 3" w:semiHidden="0" w:uiPriority="72" w:unhideWhenUsed="0"/>
-    <w:lsdException w:name="Colorful Grid Accent 3" w:semiHidden="0" w:uiPriority="73" w:unhideWhenUsed="0"/>
-    <w:lsdException w:name="Light Shading Accent 4" w:semiHidden="0" w:uiPriority="60" w:unhideWhenUsed="0"/>
-    <w:lsdException w:name="Light List Accent 4" w:semiHidden="0" w:uiPriority="61" w:unhideWhenUsed="0"/>
-    <w:lsdException w:name="Light Grid Accent 4" w:semiHidden="0" w:uiPriority="62" w:unhideWhenUsed="0"/>
-    <w:lsdException w:name="Medium Shading 1 Accent 4" w:semiHidden="0" w:uiPriority="63" w:unhideWhenUsed="0"/>
-    <w:lsdException w:name="Medium Shading 2 Accent 4" w:semiHidden="0" w:uiPriority="64" w:unhideWhenUsed="0"/>
-    <w:lsdException w:name="Medium List 1 Accent 4" w:semiHidden="0" w:uiPriority="65" w:unhideWhenUsed="0"/>
-    <w:lsdException w:name="Medium List 2 Accent 4" w:semiHidden="0" w:uiPriority="66" w:unhideWhenUsed="0"/>
-    <w:lsdException w:name="Medium Grid 1 Accent 4" w:semiHidden="0" w:uiPriority="67" w:unhideWhenUsed="0"/>
-    <w:lsdException w:name="Medium Grid 2 Accent 4" w:semiHidden="0" w:uiPriority="68" w:unhideWhenUsed="0"/>
-    <w:lsdException w:name="Medium Grid 3 Accent 4" w:semiHidden="0" w:uiPriority="69" w:unhideWhenUsed="0"/>
-    <w:lsdException w:name="Dark List Accent 4" w:semiHidden="0" w:uiPriority="70" w:unhideWhenUsed="0"/>
-    <w:lsdException w:name="Colorful Shading Accent 4" w:semiHidden="0" w:uiPriority="71" w:unhideWhenUsed="0"/>
-    <w:lsdException w:name="Colorful List Accent 4" w:semiHidden="0" w:uiPriority="72" w:unhideWhenUsed="0"/>
-    <w:lsdException w:name="Colorful Grid Accent 4" w:semiHidden="0" w:uiPriority="73" w:unhideWhenUsed="0"/>
-    <w:lsdException w:name="Light Shading Accent 5" w:semiHidden="0" w:uiPriority="60" w:unhideWhenUsed="0"/>
-    <w:lsdException w:name="Light List Accent 5" w:semiHidden="0" w:uiPriority="61" w:unhideWhenUsed="0"/>
-    <w:lsdException w:name="Light Grid Accent 5" w:semiHidden="0" w:uiPriority="62" w:unhideWhenUsed="0"/>
-    <w:lsdException w:name="Medium Shading 1 Accent 5" w:semiHidden="0" w:uiPriority="63" w:unhideWhenUsed="0"/>
-    <w:lsdException w:name="Medium Shading 2 Accent 5" w:semiHidden="0" w:uiPriority="64" w:unhideWhenUsed="0"/>
-    <w:lsdException w:name="Medium List 1 Accent 5" w:semiHidden="0" w:uiPriority="65" w:unhideWhenUsed="0"/>
-    <w:lsdException w:name="Medium List 2 Accent 5" w:semiHidden="0" w:uiPriority="66" w:unhideWhenUsed="0"/>
-    <w:lsdException w:name="Medium Grid 1 Accent 5" w:semiHidden="0" w:uiPriority="67" w:unhideWhenUsed="0"/>
-    <w:lsdException w:name="Medium Grid 2 Accent 5" w:semiHidden="0" w:uiPriority="68" w:unhideWhenUsed="0"/>
-    <w:lsdException w:name="Medium Grid 3 Accent 5" w:semiHidden="0" w:uiPriority="69" w:unhideWhenUsed="0"/>
-    <w:lsdException w:name="Dark List Accent 5" w:semiHidden="0" w:uiPriority="70" w:unhideWhenUsed="0"/>
-    <w:lsdException w:name="Colorful Shading Accent 5" w:semiHidden="0" w:uiPriority="71" w:unhideWhenUsed="0"/>
-    <w:lsdException w:name="Colorful List Accent 5" w:semiHidden="0" w:uiPriority="72" w:unhideWhenUsed="0"/>
-    <w:lsdException w:name="Colorful Grid Accent 5" w:semiHidden="0" w:uiPriority="73" w:unhideWhenUsed="0"/>
-    <w:lsdException w:name="Light Shading Accent 6" w:semiHidden="0" w:uiPriority="60" w:unhideWhenUsed="0"/>
-    <w:lsdException w:name="Light List Accent 6" w:semiHidden="0" w:uiPriority="61" w:unhideWhenUsed="0"/>
-    <w:lsdException w:name="Light Grid Accent 6" w:semiHidden="0" w:uiPriority="62" w:unhideWhenUsed="0"/>
-    <w:lsdException w:name="Medium Shading 1 Accent 6" w:semiHidden="0" w:uiPriority="63" w:unhideWhenUsed="0"/>
-    <w:lsdException w:name="Medium Shading 2 Accent 6" w:semiHidden="0" w:uiPriority="64" w:unhideWhenUsed="0"/>
-    <w:lsdException w:name="Medium List 1 Accent 6" w:semiHidden="0" w:uiPriority="65" w:unhideWhenUsed="0"/>
-    <w:lsdException w:name="Medium List 2 Accent 6" w:semiHidden="0" w:uiPriority="66" w:unhideWhenUsed="0"/>
-    <w:lsdException w:name="Medium Grid 1 Accent 6" w:semiHidden="0" w:uiPriority="67" w:unhideWhenUsed="0"/>
-    <w:lsdException w:name="Medium Grid 2 Accent 6" w:semiHidden="0" w:uiPriority="68" w:unhideWhenUsed="0"/>
-    <w:lsdException w:name="Medium Grid 3 Accent 6" w:semiHidden="0" w:uiPriority="69" w:unhideWhenUsed="0"/>
-    <w:lsdException w:name="Dark List Accent 6" w:semiHidden="0" w:uiPriority="70" w:unhideWhenUsed="0"/>
-    <w:lsdException w:name="Colorful Shading Accent 6" w:semiHidden="0" w:uiPriority="71" w:unhideWhenUsed="0"/>
-    <w:lsdException w:name="Colorful List Accent 6" w:semiHidden="0" w:uiPriority="72" w:unhideWhenUsed="0"/>
-    <w:lsdException w:name="Colorful Grid Accent 6" w:semiHidden="0" w:uiPriority="73" w:unhideWhenUsed="0"/>
-    <w:lsdException w:name="Subtle Emphasis" w:semiHidden="0" w:uiPriority="19" w:unhideWhenUsed="0" w:qFormat="1"/>
-    <w:lsdException w:name="Intense Emphasis" w:semiHidden="0" w:uiPriority="21" w:unhideWhenUsed="0" w:qFormat="1"/>
-    <w:lsdException w:name="Subtle Reference" w:semiHidden="0" w:uiPriority="31" w:unhideWhenUsed="0" w:qFormat="1"/>
-    <w:lsdException w:name="Intense Reference" w:semiHidden="0" w:uiPriority="32" w:unhideWhenUsed="0" w:qFormat="1"/>
-    <w:lsdException w:name="Book Title" w:semiHidden="0" w:uiPriority="33" w:unhideWhenUsed="0" w:qFormat="1"/>
-    <w:lsdException w:name="Bibliography" w:uiPriority="37"/>
-    <w:lsdException w:name="TOC Heading" w:uiPriority="39" w:qFormat="1"/>
-  </w:latentStyles>
-  <w:style w:type="paragraph" w:default="1" w:styleId="Normal">
-    <w:name w:val="Normal"/>
-    <w:qFormat/>
-  </w:style>
-  <w:style w:type="character" w:default="1" w:styleId="DefaultParagraphFont">
-    <w:name w:val="Default Paragraph Font"/>
-    <w:uiPriority w:val="1"/>
-    <w:semiHidden/>
-    <w:unhideWhenUsed/>
-  </w:style>
-  <w:style w:type="table" w:default="1" w:styleId="TableNormal">
-    <w:name w:val="Normal Table"/>
-    <w:uiPriority w:val="99"/>
-    <w:semiHidden/>
-    <w:unhideWhenUsed/>
-    <w:tblPr>
-      <w:tblInd w:w="0" w:type="dxa"/>
-      <w:tblCellMar>
-        <w:top w:w="0" w:type="dxa"/>
-        <w:left w:w="108" w:type="dxa"/>
-        <w:bottom w:w="0" w:type="dxa"/>
-        <w:right w:w="108" w:type="dxa"/>
-      </w:tblCellMar>
-    </w:tblPr>
-  </w:style>
-  <w:style w:type="numbering" w:default="1" w:styleId="NoList">
-    <w:name w:val="No List"/>
-    <w:uiPriority w:val="99"/>
-    <w:semiHidden/>
-    <w:unhideWhenUsed/>
-  </w:style>
-  <w:style w:type="character" w:styleId="PlaceholderText">
-    <w:name w:val="Placeholder Text"/>
-    <w:basedOn w:val="DefaultParagraphFont"/>
-    <w:uiPriority w:val="99"/>
-    <w:semiHidden/>
-    <w:rsid w:val="00B41C3E"/>
-    <w:rPr>
-      <w:color w:val="808080"/>
-    </w:rPr>
-  </w:style>
-</w:styles>
-</file>
-
-<file path=word/glossary/stylesWithEffects.xml><?xml version="1.0" encoding="utf-8"?>
-<w:styles xmlns:wpc="http://schemas.microsoft.com/office/word/2010/wordprocessingCanvas" xmlns:mo="http://schemas.microsoft.com/office/mac/office/2008/main" xmlns:mc="http://schemas.openxmlformats.org/markup-compatibility/2006" xmlns:mv="urn:schemas-microsoft-com:mac:vml" xmlns:o="urn:schemas-microsoft-com:office:office" xmlns:r="http://schemas.openxmlformats.org/officeDocument/2006/relationships" xmlns:m="http://schemas.openxmlformats.org/officeDocument/2006/math" xmlns:v="urn:schemas-microsoft-com:vml" xmlns:wp14="http://schemas.microsoft.com/office/word/2010/wordprocessingDrawing" xmlns:wp="http://schemas.openxmlformats.org/drawingml/2006/wordprocessingDrawing" xmlns:w10="urn:schemas-microsoft-com:office:word" xmlns:w="http://schemas.openxmlformats.org/wordprocessingml/2006/main" xmlns:w14="http://schemas.microsoft.com/office/word/2010/wordml" xmlns:wpg="http://schemas.microsoft.com/office/word/2010/wordprocessingGroup" xmlns:wpi="http://schemas.microsoft.com/office/word/2010/wordprocessingInk" xmlns:wne="http://schemas.microsoft.com/office/word/2006/wordml" xmlns:wps="http://schemas.microsoft.com/office/word/2010/wordprocessingShape" mc:Ignorable="w14 wp14">
-  <w:docDefaults>
-    <w:rPrDefault>
-      <w:rPr>
-        <w:rFonts w:asciiTheme="minorHAnsi" w:eastAsiaTheme="minorEastAsia" w:hAnsiTheme="minorHAnsi" w:cstheme="minorBidi"/>
-        <w:sz w:val="24"/>
-        <w:szCs w:val="24"/>
-        <w:lang w:val="en-GB" w:eastAsia="ja-JP" w:bidi="ar-SA"/>
-      </w:rPr>
-    </w:rPrDefault>
-    <w:pPrDefault/>
-  </w:docDefaults>
-  <w:latentStyles w:defLockedState="0" w:defUIPriority="99" w:defSemiHidden="1" w:defUnhideWhenUsed="1" w:defQFormat="0" w:count="276">
-    <w:lsdException w:name="Normal" w:semiHidden="0" w:uiPriority="0" w:unhideWhenUsed="0" w:qFormat="1"/>
-    <w:lsdException w:name="heading 1" w:semiHidden="0" w:uiPriority="9" w:unhideWhenUsed="0" w:qFormat="1"/>
-    <w:lsdException w:name="heading 2" w:uiPriority="9" w:qFormat="1"/>
-    <w:lsdException w:name="heading 3" w:uiPriority="9" w:qFormat="1"/>
-    <w:lsdException w:name="heading 4" w:uiPriority="9" w:qFormat="1"/>
-    <w:lsdException w:name="heading 5" w:uiPriority="9" w:qFormat="1"/>
-    <w:lsdException w:name="heading 6" w:uiPriority="9" w:qFormat="1"/>
-    <w:lsdException w:name="heading 7" w:uiPriority="9" w:qFormat="1"/>
-    <w:lsdException w:name="heading 8" w:uiPriority="9" w:qFormat="1"/>
-    <w:lsdException w:name="heading 9" w:uiPriority="9" w:qFormat="1"/>
-    <w:lsdException w:name="toc 1" w:uiPriority="39"/>
-    <w:lsdException w:name="toc 2" w:uiPriority="39"/>
-    <w:lsdException w:name="toc 3" w:uiPriority="39"/>
-    <w:lsdException w:name="toc 4" w:uiPriority="39"/>
-    <w:lsdException w:name="toc 5" w:uiPriority="39"/>
-    <w:lsdException w:name="toc 6" w:uiPriority="39"/>
-    <w:lsdException w:name="toc 7" w:uiPriority="39"/>
-    <w:lsdException w:name="toc 8" w:uiPriority="39"/>
-    <w:lsdException w:name="toc 9" w:uiPriority="39"/>
-    <w:lsdException w:name="caption" w:uiPriority="35" w:qFormat="1"/>
-    <w:lsdException w:name="Title" w:semiHidden="0" w:uiPriority="10" w:unhideWhenUsed="0" w:qFormat="1"/>
-    <w:lsdException w:name="Default Paragraph Font" w:uiPriority="1"/>
-    <w:lsdException w:name="Subtitle" w:semiHidden="0" w:uiPriority="11" w:unhideWhenUsed="0" w:qFormat="1"/>
-    <w:lsdException w:name="Strong" w:semiHidden="0" w:uiPriority="22" w:unhideWhenUsed="0" w:qFormat="1"/>
-    <w:lsdException w:name="Emphasis" w:semiHidden="0" w:uiPriority="20" w:unhideWhenUsed="0" w:qFormat="1"/>
-    <w:lsdException w:name="Table Grid" w:semiHidden="0" w:uiPriority="59" w:unhideWhenUsed="0"/>
-    <w:lsdException w:name="Placeholder Text" w:unhideWhenUsed="0"/>
-    <w:lsdException w:name="No Spacing" w:semiHidden="0" w:uiPriority="1" w:unhideWhenUsed="0" w:qFormat="1"/>
-    <w:lsdException w:name="Light Shading" w:semiHidden="0" w:uiPriority="60" w:unhideWhenUsed="0"/>
-    <w:lsdException w:name="Light List" w:semiHidden="0" w:uiPriority="61" w:unhideWhenUsed="0"/>
-    <w:lsdException w:name="Light Grid" w:semiHidden="0" w:uiPriority="62" w:unhideWhenUsed="0"/>
-    <w:lsdException w:name="Medium Shading 1" w:semiHidden="0" w:uiPriority="63" w:unhideWhenUsed="0"/>
-    <w:lsdException w:name="Medium Shading 2" w:semiHidden="0" w:uiPriority="64" w:unhideWhenUsed="0"/>
-    <w:lsdException w:name="Medium List 1" w:semiHidden="0" w:uiPriority="65" w:unhideWhenUsed="0"/>
-    <w:lsdException w:name="Medium List 2" w:semiHidden="0" w:uiPriority="66" w:unhideWhenUsed="0"/>
-    <w:lsdException w:name="Medium Grid 1" w:semiHidden="0" w:uiPriority="67" w:unhideWhenUsed="0"/>
-    <w:lsdException w:name="Medium Grid 2" w:semiHidden="0" w:uiPriority="68" w:unhideWhenUsed="0"/>
-    <w:lsdException w:name="Medium Grid 3" w:semiHidden="0" w:uiPriority="69" w:unhideWhenUsed="0"/>
-    <w:lsdException w:name="Dark List" w:semiHidden="0" w:uiPriority="70" w:unhideWhenUsed="0"/>
-    <w:lsdException w:name="Colorful Shading" w:semiHidden="0" w:uiPriority="71" w:unhideWhenUsed="0"/>
-    <w:lsdException w:name="Colorful List" w:semiHidden="0" w:uiPriority="72" w:unhideWhenUsed="0"/>
-    <w:lsdException w:name="Colorful Grid" w:semiHidden="0" w:uiPriority="73" w:unhideWhenUsed="0"/>
-    <w:lsdException w:name="Light Shading Accent 1" w:semiHidden="0" w:uiPriority="60" w:unhideWhenUsed="0"/>
-    <w:lsdException w:name="Light List Accent 1" w:semiHidden="0" w:uiPriority="61" w:unhideWhenUsed="0"/>
-    <w:lsdException w:name="Light Grid Accent 1" w:semiHidden="0" w:uiPriority="62" w:unhideWhenUsed="0"/>
-    <w:lsdException w:name="Medium Shading 1 Accent 1" w:semiHidden="0" w:uiPriority="63" w:unhideWhenUsed="0"/>
-    <w:lsdException w:name="Medium Shading 2 Accent 1" w:semiHidden="0" w:uiPriority="64" w:unhideWhenUsed="0"/>
-    <w:lsdException w:name="Medium List 1 Accent 1" w:semiHidden="0" w:uiPriority="65" w:unhideWhenUsed="0"/>
-    <w:lsdException w:name="Revision" w:unhideWhenUsed="0"/>
-    <w:lsdException w:name="List Paragraph" w:semiHidden="0" w:uiPriority="34" w:unhideWhenUsed="0" w:qFormat="1"/>
-    <w:lsdException w:name="Quote" w:semiHidden="0" w:uiPriority="29" w:unhideWhenUsed="0" w:qFormat="1"/>
-    <w:lsdException w:name="Intense Quote" w:semiHidden="0" w:uiPriority="30" w:unhideWhenUsed="0" w:qFormat="1"/>
-    <w:lsdException w:name="Medium List 2 Accent 1" w:semiHidden="0" w:uiPriority="66" w:unhideWhenUsed="0"/>
-    <w:lsdException w:name="Medium Grid 1 Accent 1" w:semiHidden="0" w:uiPriority="67" w:unhideWhenUsed="0"/>
-    <w:lsdException w:name="Medium Grid 2 Accent 1" w:semiHidden="0" w:uiPriority="68" w:unhideWhenUsed="0"/>
-    <w:lsdException w:name="Medium Grid 3 Accent 1" w:semiHidden="0" w:uiPriority="69" w:unhideWhenUsed="0"/>
-    <w:lsdException w:name="Dark List Accent 1" w:semiHidden="0" w:uiPriority="70" w:unhideWhenUsed="0"/>
-    <w:lsdException w:name="Colorful Shading Accent 1" w:semiHidden="0" w:uiPriority="71" w:unhideWhenUsed="0"/>
-    <w:lsdException w:name="Colorful List Accent 1" w:semiHidden="0" w:uiPriority="72" w:unhideWhenUsed="0"/>
-    <w:lsdException w:name="Colorful Grid Accent 1" w:semiHidden="0" w:uiPriority="73" w:unhideWhenUsed="0"/>
-    <w:lsdException w:name="Light Shading Accent 2" w:semiHidden="0" w:uiPriority="60" w:unhideWhenUsed="0"/>
-    <w:lsdException w:name="Light List Accent 2" w:semiHidden="0" w:uiPriority="61" w:unhideWhenUsed="0"/>
-    <w:lsdException w:name="Light Grid Accent 2" w:semiHidden="0" w:uiPriority="62" w:unhideWhenUsed="0"/>
-    <w:lsdException w:name="Medium Shading 1 Accent 2" w:semiHidden="0" w:uiPriority="63" w:unhideWhenUsed="0"/>
-    <w:lsdException w:name="Medium Shading 2 Accent 2" w:semiHidden="0" w:uiPriority="64" w:unhideWhenUsed="0"/>
-    <w:lsdException w:name="Medium List 1 Accent 2" w:semiHidden="0" w:uiPriority="65" w:unhideWhenUsed="0"/>
-    <w:lsdException w:name="Medium List 2 Accent 2" w:semiHidden="0" w:uiPriority="66" w:unhideWhenUsed="0"/>
-    <w:lsdException w:name="Medium Grid 1 Accent 2" w:semiHidden="0" w:uiPriority="67" w:unhideWhenUsed="0"/>
-    <w:lsdException w:name="Medium Grid 2 Accent 2" w:semiHidden="0" w:uiPriority="68" w:unhideWhenUsed="0"/>
-    <w:lsdException w:name="Medium Grid 3 Accent 2" w:semiHidden="0" w:uiPriority="69" w:unhideWhenUsed="0"/>
-    <w:lsdException w:name="Dark List Accent 2" w:semiHidden="0" w:uiPriority="70" w:unhideWhenUsed="0"/>
-    <w:lsdException w:name="Colorful Shading Accent 2" w:semiHidden="0" w:uiPriority="71" w:unhideWhenUsed="0"/>
-    <w:lsdException w:name="Colorful List Accent 2" w:semiHidden="0" w:uiPriority="72" w:unhideWhenUsed="0"/>
-    <w:lsdException w:name="Colorful Grid Accent 2" w:semiHidden="0" w:uiPriority="73" w:unhideWhenUsed="0"/>
-    <w:lsdException w:name="Light Shading Accent 3" w:semiHidden="0" w:uiPriority="60" w:unhideWhenUsed="0"/>
-    <w:lsdException w:name="Light List Accent 3" w:semiHidden="0" w:uiPriority="61" w:unhideWhenUsed="0"/>
-    <w:lsdException w:name="Light Grid Accent 3" w:semiHidden="0" w:uiPriority="62" w:unhideWhenUsed="0"/>
-    <w:lsdException w:name="Medium Shading 1 Accent 3" w:semiHidden="0" w:uiPriority="63" w:unhideWhenUsed="0"/>
-    <w:lsdException w:name="Medium Shading 2 Accent 3" w:semiHidden="0" w:uiPriority="64" w:unhideWhenUsed="0"/>
-    <w:lsdException w:name="Medium List 1 Accent 3" w:semiHidden="0" w:uiPriority="65" w:unhideWhenUsed="0"/>
-    <w:lsdException w:name="Medium List 2 Accent 3" w:semiHidden="0" w:uiPriority="66" w:unhideWhenUsed="0"/>
-    <w:lsdException w:name="Medium Grid 1 Accent 3" w:semiHidden="0" w:uiPriority="67" w:unhideWhenUsed="0"/>
-    <w:lsdException w:name="Medium Grid 2 Accent 3" w:semiHidden="0" w:uiPriority="68" w:unhideWhenUsed="0"/>
-    <w:lsdException w:name="Medium Grid 3 Accent 3" w:semiHidden="0" w:uiPriority="69" w:unhideWhenUsed="0"/>
-    <w:lsdException w:name="Dark List Accent 3" w:semiHidden="0" w:uiPriority="70" w:unhideWhenUsed="0"/>
-    <w:lsdException w:name="Colorful Shading Accent 3" w:semiHidden="0" w:uiPriority="71" w:unhideWhenUsed="0"/>
-    <w:lsdException w:name="Colorful List Accent 3" w:semiHidden="0" w:uiPriority="72" w:unhideWhenUsed="0"/>
-    <w:lsdException w:name="Colorful Grid Accent 3" w:semiHidden="0" w:uiPriority="73" w:unhideWhenUsed="0"/>
-    <w:lsdException w:name="Light Shading Accent 4" w:semiHidden="0" w:uiPriority="60" w:unhideWhenUsed="0"/>
-    <w:lsdException w:name="Light List Accent 4" w:semiHidden="0" w:uiPriority="61" w:unhideWhenUsed="0"/>
-    <w:lsdException w:name="Light Grid Accent 4" w:semiHidden="0" w:uiPriority="62" w:unhideWhenUsed="0"/>
-    <w:lsdException w:name="Medium Shading 1 Accent 4" w:semiHidden="0" w:uiPriority="63" w:unhideWhenUsed="0"/>
-    <w:lsdException w:name="Medium Shading 2 Accent 4" w:semiHidden="0" w:uiPriority="64" w:unhideWhenUsed="0"/>
-    <w:lsdException w:name="Medium List 1 Accent 4" w:semiHidden="0" w:uiPriority="65" w:unhideWhenUsed="0"/>
-    <w:lsdException w:name="Medium List 2 Accent 4" w:semiHidden="0" w:uiPriority="66" w:unhideWhenUsed="0"/>
-    <w:lsdException w:name="Medium Grid 1 Accent 4" w:semiHidden="0" w:uiPriority="67" w:unhideWhenUsed="0"/>
-    <w:lsdException w:name="Medium Grid 2 Accent 4" w:semiHidden="0" w:uiPriority="68" w:unhideWhenUsed="0"/>
-    <w:lsdException w:name="Medium Grid 3 Accent 4" w:semiHidden="0" w:uiPriority="69" w:unhideWhenUsed="0"/>
-    <w:lsdException w:name="Dark List Accent 4" w:semiHidden="0" w:uiPriority="70" w:unhideWhenUsed="0"/>
-    <w:lsdException w:name="Colorful Shading Accent 4" w:semiHidden="0" w:uiPriority="71" w:unhideWhenUsed="0"/>
-    <w:lsdException w:name="Colorful List Accent 4" w:semiHidden="0" w:uiPriority="72" w:unhideWhenUsed="0"/>
-    <w:lsdException w:name="Colorful Grid Accent 4" w:semiHidden="0" w:uiPriority="73" w:unhideWhenUsed="0"/>
-    <w:lsdException w:name="Light Shading Accent 5" w:semiHidden="0" w:uiPriority="60" w:unhideWhenUsed="0"/>
-    <w:lsdException w:name="Light List Accent 5" w:semiHidden="0" w:uiPriority="61" w:unhideWhenUsed="0"/>
-    <w:lsdException w:name="Light Grid Accent 5" w:semiHidden="0" w:uiPriority="62" w:unhideWhenUsed="0"/>
-    <w:lsdException w:name="Medium Shading 1 Accent 5" w:semiHidden="0" w:uiPriority="63" w:unhideWhenUsed="0"/>
-    <w:lsdException w:name="Medium Shading 2 Accent 5" w:semiHidden="0" w:uiPriority="64" w:unhideWhenUsed="0"/>
-    <w:lsdException w:name="Medium List 1 Accent 5" w:semiHidden="0" w:uiPriority="65" w:unhideWhenUsed="0"/>
-    <w:lsdException w:name="Medium List 2 Accent 5" w:semiHidden="0" w:uiPriority="66" w:unhideWhenUsed="0"/>
-    <w:lsdException w:name="Medium Grid 1 Accent 5" w:semiHidden="0" w:uiPriority="67" w:unhideWhenUsed="0"/>
-    <w:lsdException w:name="Medium Grid 2 Accent 5" w:semiHidden="0" w:uiPriority="68" w:unhideWhenUsed="0"/>
-    <w:lsdException w:name="Medium Grid 3 Accent 5" w:semiHidden="0" w:uiPriority="69" w:unhideWhenUsed="0"/>
-    <w:lsdException w:name="Dark List Accent 5" w:semiHidden="0" w:uiPriority="70" w:unhideWhenUsed="0"/>
-    <w:lsdException w:name="Colorful Shading Accent 5" w:semiHidden="0" w:uiPriority="71" w:unhideWhenUsed="0"/>
-    <w:lsdException w:name="Colorful List Accent 5" w:semiHidden="0" w:uiPriority="72" w:unhideWhenUsed="0"/>
-    <w:lsdException w:name="Colorful Grid Accent 5" w:semiHidden="0" w:uiPriority="73" w:unhideWhenUsed="0"/>
-    <w:lsdException w:name="Light Shading Accent 6" w:semiHidden="0" w:uiPriority="60" w:unhideWhenUsed="0"/>
-    <w:lsdException w:name="Light List Accent 6" w:semiHidden="0" w:uiPriority="61" w:unhideWhenUsed="0"/>
-    <w:lsdException w:name="Light Grid Accent 6" w:semiHidden="0" w:uiPriority="62" w:unhideWhenUsed="0"/>
-    <w:lsdException w:name="Medium Shading 1 Accent 6" w:semiHidden="0" w:uiPriority="63" w:unhideWhenUsed="0"/>
-    <w:lsdException w:name="Medium Shading 2 Accent 6" w:semiHidden="0" w:uiPriority="64" w:unhideWhenUsed="0"/>
-    <w:lsdException w:name="Medium List 1 Accent 6" w:semiHidden="0" w:uiPriority="65" w:unhideWhenUsed="0"/>
-    <w:lsdException w:name="Medium List 2 Accent 6" w:semiHidden="0" w:uiPriority="66" w:unhideWhenUsed="0"/>
-    <w:lsdException w:name="Medium Grid 1 Accent 6" w:semiHidden="0" w:uiPriority="67" w:unhideWhenUsed="0"/>
-    <w:lsdException w:name="Medium Grid 2 Accent 6" w:semiHidden="0" w:uiPriority="68" w:unhideWhenUsed="0"/>
-    <w:lsdException w:name="Medium Grid 3 Accent 6" w:semiHidden="0" w:uiPriority="69" w:unhideWhenUsed="0"/>
-    <w:lsdException w:name="Dark List Accent 6" w:semiHidden="0" w:uiPriority="70" w:unhideWhenUsed="0"/>
-    <w:lsdException w:name="Colorful Shading Accent 6" w:semiHidden="0" w:uiPriority="71" w:unhideWhenUsed="0"/>
-    <w:lsdException w:name="Colorful List Accent 6" w:semiHidden="0" w:uiPriority="72" w:unhideWhenUsed="0"/>
-    <w:lsdException w:name="Colorful Grid Accent 6" w:semiHidden="0" w:uiPriority="73" w:unhideWhenUsed="0"/>
-    <w:lsdException w:name="Subtle Emphasis" w:semiHidden="0" w:uiPriority="19" w:unhideWhenUsed="0" w:qFormat="1"/>
-    <w:lsdException w:name="Intense Emphasis" w:semiHidden="0" w:uiPriority="21" w:unhideWhenUsed="0" w:qFormat="1"/>
-    <w:lsdException w:name="Subtle Reference" w:semiHidden="0" w:uiPriority="31" w:unhideWhenUsed="0" w:qFormat="1"/>
-    <w:lsdException w:name="Intense Reference" w:semiHidden="0" w:uiPriority="32" w:unhideWhenUsed="0" w:qFormat="1"/>
-    <w:lsdException w:name="Book Title" w:semiHidden="0" w:uiPriority="33" w:unhideWhenUsed="0" w:qFormat="1"/>
-    <w:lsdException w:name="Bibliography" w:uiPriority="37"/>
-    <w:lsdException w:name="TOC Heading" w:uiPriority="39" w:qFormat="1"/>
-  </w:latentStyles>
-  <w:style w:type="paragraph" w:default="1" w:styleId="Normal">
-    <w:name w:val="Normal"/>
-    <w:qFormat/>
-  </w:style>
-  <w:style w:type="character" w:default="1" w:styleId="DefaultParagraphFont">
-    <w:name w:val="Default Paragraph Font"/>
-    <w:uiPriority w:val="1"/>
-    <w:semiHidden/>
-    <w:unhideWhenUsed/>
-  </w:style>
-  <w:style w:type="table" w:default="1" w:styleId="TableNormal">
-    <w:name w:val="Normal Table"/>
-    <w:uiPriority w:val="99"/>
-    <w:semiHidden/>
-    <w:unhideWhenUsed/>
-    <w:tblPr>
-      <w:tblInd w:w="0" w:type="dxa"/>
-      <w:tblCellMar>
-        <w:top w:w="0" w:type="dxa"/>
-        <w:left w:w="108" w:type="dxa"/>
-        <w:bottom w:w="0" w:type="dxa"/>
-        <w:right w:w="108" w:type="dxa"/>
-      </w:tblCellMar>
-    </w:tblPr>
-  </w:style>
-  <w:style w:type="numbering" w:default="1" w:styleId="NoList">
-    <w:name w:val="No List"/>
-    <w:uiPriority w:val="99"/>
-    <w:semiHidden/>
-    <w:unhideWhenUsed/>
-  </w:style>
-  <w:style w:type="character" w:styleId="PlaceholderText">
-    <w:name w:val="Placeholder Text"/>
-    <w:basedOn w:val="DefaultParagraphFont"/>
-    <w:uiPriority w:val="99"/>
-    <w:semiHidden/>
-    <w:rsid w:val="00B41C3E"/>
-    <w:rPr>
-      <w:color w:val="808080"/>
-    </w:rPr>
-  </w:style>
-</w:styles>
-</file>
-
-<file path=word/glossary/webSettings.xml><?xml version="1.0" encoding="utf-8"?>
-<w:webSettings xmlns:mc="http://schemas.openxmlformats.org/markup-compatibility/2006" xmlns:r="http://schemas.openxmlformats.org/officeDocument/2006/relationships" xmlns:w="http://schemas.openxmlformats.org/wordprocessingml/2006/main" xmlns:w14="http://schemas.microsoft.com/office/word/2010/wordml" mc:Ignorable="w14">
-  <w:allowPNG/>
-  <w:doNotSaveAsSingleFile/>
-</w:webSettings>
 </file>
 
 <file path=word/theme/theme1.xml><?xml version="1.0" encoding="utf-8"?>
@@ -15997,7 +15495,7 @@
 </file>
 
 <file path=customXml/itemProps2.xml><?xml version="1.0" encoding="utf-8"?>
-<ds:datastoreItem xmlns:ds="http://schemas.openxmlformats.org/officeDocument/2006/customXml" ds:itemID="{547FC461-7FF4-3E4B-8B82-988946E3146E}">
+<ds:datastoreItem xmlns:ds="http://schemas.openxmlformats.org/officeDocument/2006/customXml" ds:itemID="{1205459B-B762-6C43-AF00-168872DA7605}">
   <ds:schemaRefs>
     <ds:schemaRef ds:uri="http://schemas.openxmlformats.org/officeDocument/2006/bibliography"/>
   </ds:schemaRefs>

</xml_diff>